<commit_message>
Importance of Earth rotation is drafted in ECI_ECEF_Geodetic.docx
</commit_message>
<xml_diff>
--- a/Springer_UAV_book/ECF_ECEF_Geodetic.docx
+++ b/Springer_UAV_book/ECF_ECEF_Geodetic.docx
@@ -7,6 +7,48 @@
         <w:pStyle w:val="Heading4"/>
       </w:pPr>
       <w:r>
+        <w:fldChar w:fldCharType="begin"/>
+      </w:r>
+      <w:r>
+        <w:instrText xml:space="preserve"> MACROBUTTON MTEditEquationSection2 </w:instrText>
+      </w:r>
+      <w:r>
+        <w:rPr>
+          <w:rStyle w:val="MTEquationSection"/>
+        </w:rPr>
+        <w:instrText>Equation Chapter 0 Section 1</w:instrText>
+      </w:r>
+      <w:r>
+        <w:fldChar w:fldCharType="begin"/>
+      </w:r>
+      <w:r>
+        <w:instrText xml:space="preserve"> SEQ MTEqn \r \h \* MERGEFORMAT </w:instrText>
+      </w:r>
+      <w:r>
+        <w:fldChar w:fldCharType="end"/>
+      </w:r>
+      <w:r>
+        <w:fldChar w:fldCharType="begin"/>
+      </w:r>
+      <w:r>
+        <w:instrText xml:space="preserve"> SEQ MTSec \r 1 \h \* MERGEFORMAT </w:instrText>
+      </w:r>
+      <w:r>
+        <w:fldChar w:fldCharType="end"/>
+      </w:r>
+      <w:r>
+        <w:fldChar w:fldCharType="begin"/>
+      </w:r>
+      <w:r>
+        <w:instrText xml:space="preserve"> SEQ MTChap \r 0 \h \* MERGEFORMAT </w:instrText>
+      </w:r>
+      <w:r>
+        <w:fldChar w:fldCharType="end"/>
+      </w:r>
+      <w:r>
+        <w:fldChar w:fldCharType="end"/>
+      </w:r>
+      <w:r>
         <w:t>Earth-Centered Earth Fixed and Geodetic Coordinate Frames</w:t>
       </w:r>
     </w:p>
@@ -33,7 +75,40 @@
         <w:t>entered Earth Fixed</w:t>
       </w:r>
       <w:r>
-        <w:t xml:space="preserve"> (ECEF) orthogonal coordinate system is fixed to the Earth and therefore it rotates at the Earth’s sidereal rate. The frame is usually denoted</w:t>
+        <w:t xml:space="preserve"> (ECEF) orthogonal coordinate system is fixed to the Earth and therefore it rotates at the Earth’s sidereal rate</w:t>
+      </w:r>
+      <w:r>
+        <w:t xml:space="preserve"> with respect to the </w:t>
+      </w:r>
+      <w:r>
+        <w:rPr>
+          <w:i/>
+        </w:rPr>
+        <w:t>Earth Centered Inertial</w:t>
+      </w:r>
+      <w:r>
+        <w:t xml:space="preserve"> (ECI) frame. </w:t>
+      </w:r>
+      <w:r>
+        <w:t xml:space="preserve">The </w:t>
+      </w:r>
+      <w:r>
+        <w:t>ECI frame is usually denoted {</w:t>
+      </w:r>
+      <w:r>
+        <w:rPr>
+          <w:i/>
+        </w:rPr>
+        <w:t>i</w:t>
+      </w:r>
+      <w:r>
+        <w:t xml:space="preserve">} while the ECEF </w:t>
+      </w:r>
+      <w:r>
+        <w:t xml:space="preserve">frame is </w:t>
+      </w:r>
+      <w:r>
+        <w:t>denoted</w:t>
       </w:r>
       <w:r>
         <w:rPr>
@@ -59,27 +134,120 @@
             <v:path o:extrusionok="f" gradientshapeok="t" o:connecttype="rect"/>
             <o:lock v:ext="edit" aspectratio="t"/>
           </v:shapetype>
-          <v:shape id="_x0000_i1025" type="#_x0000_t75" style="width:18.15pt;height:19.75pt" o:ole="">
-            <v:imagedata r:id="rId4" o:title=""/>
-          </v:shape>
-          <o:OLEObject Type="Embed" ProgID="Equation.DSMT4" ShapeID="_x0000_i1025" DrawAspect="Content" ObjectID="_1405854542" r:id="rId5"/>
+          <v:shape id="_x0000_i1025" type="#_x0000_t75" style="width:18pt;height:19.85pt" o:ole="">
+            <v:imagedata r:id="rId5" o:title=""/>
+          </v:shape>
+          <o:OLEObject Type="Embed" ProgID="Equation.DSMT4" ShapeID="_x0000_i1025" DrawAspect="Content" ObjectID="_1405979607" r:id="rId6"/>
         </w:object>
       </w:r>
       <w:r>
         <w:t>.</w:t>
       </w:r>
       <w:r>
-        <w:t xml:space="preserve"> It has its origin at the center of the Earth with </w:t>
+        <w:t xml:space="preserve"> </w:t>
+      </w:r>
+      <w:r>
+        <w:t xml:space="preserve">Both frames are orthogonal and have their origins at the center of the Earth. </w:t>
+      </w:r>
+      <w:r>
+        <w:t>The ECI frame has its</w:t>
+      </w:r>
+      <w:r>
+        <w:rPr>
+          <w:position w:val="-12"/>
+        </w:rPr>
+        <w:object w:dxaOrig="220" w:dyaOrig="360">
+          <v:shape id="_x0000_i1064" type="#_x0000_t75" style="width:10.6pt;height:16.6pt" o:ole="">
+            <v:imagedata r:id="rId7" o:title=""/>
+          </v:shape>
+          <o:OLEObject Type="Embed" ProgID="Equation.DSMT4" ShapeID="_x0000_i1064" DrawAspect="Content" ObjectID="_1405979608" r:id="rId8"/>
+        </w:object>
+      </w:r>
+      <w:r>
+        <w:t xml:space="preserve"> axis aligned with the direction of the Earth’s rotation vector, </w:t>
+      </w:r>
+      <w:r>
+        <w:rPr>
+          <w:position w:val="-12"/>
+        </w:rPr>
+        <w:object w:dxaOrig="240" w:dyaOrig="360">
+          <v:shape id="_x0000_i1043" type="#_x0000_t75" style="width:11.1pt;height:18pt" o:ole="">
+            <v:imagedata r:id="rId9" o:title=""/>
+          </v:shape>
+          <o:OLEObject Type="Embed" ProgID="Equation.DSMT4" ShapeID="_x0000_i1043" DrawAspect="Content" ObjectID="_1405979609" r:id="rId10"/>
+        </w:object>
+      </w:r>
+      <w:r>
+        <w:t xml:space="preserve"> and </w:t>
+      </w:r>
+      <w:r>
+        <w:rPr>
+          <w:position w:val="-12"/>
+        </w:rPr>
+        <w:object w:dxaOrig="240" w:dyaOrig="360">
+          <v:shape id="_x0000_i1044" type="#_x0000_t75" style="width:11.1pt;height:18pt" o:ole="">
+            <v:imagedata r:id="rId11" o:title=""/>
+          </v:shape>
+          <o:OLEObject Type="Embed" ProgID="Equation.DSMT4" ShapeID="_x0000_i1044" DrawAspect="Content" ObjectID="_1405979610" r:id="rId12"/>
+        </w:object>
+      </w:r>
+      <w:r>
+        <w:t>axes placed in the equatorial plane with</w:t>
+      </w:r>
+      <w:r>
+        <w:rPr>
+          <w:position w:val="-12"/>
+        </w:rPr>
+        <w:object w:dxaOrig="240" w:dyaOrig="360">
+          <v:shape id="_x0000_i1045" type="#_x0000_t75" style="width:11.1pt;height:18pt" o:ole="">
+            <v:imagedata r:id="rId9" o:title=""/>
+          </v:shape>
+          <o:OLEObject Type="Embed" ProgID="Equation.DSMT4" ShapeID="_x0000_i1045" DrawAspect="Content" ObjectID="_1405979611" r:id="rId13"/>
+        </w:object>
+      </w:r>
+      <w:r>
+        <w:t xml:space="preserve">  fixed in </w:t>
+      </w:r>
+      <w:r>
+        <w:t>some celestial reference direction</w:t>
+      </w:r>
+      <w:r>
+        <w:t xml:space="preserve">; </w:t>
+      </w:r>
+      <w:r>
+        <w:t>for example a line connecting the Sun’s center and the Earth’s position at vernal equinox</w:t>
+      </w:r>
+      <w:sdt>
+        <w:sdtPr>
+          <w:id w:val="297687530"/>
+          <w:citation/>
+        </w:sdtPr>
+        <w:sdtContent>
+          <w:fldSimple w:instr=" CITATION Kaplan81 \l 1033 ">
+            <w:r>
+              <w:rPr>
+                <w:noProof/>
+              </w:rPr>
+              <w:t xml:space="preserve"> (Kaplan 1981)</w:t>
+            </w:r>
+          </w:fldSimple>
+        </w:sdtContent>
+      </w:sdt>
+      <w:r>
+        <w:t>. The ECEF</w:t>
+      </w:r>
+      <w:r>
+        <w:t xml:space="preserve"> has </w:t>
       </w:r>
       <w:r>
         <w:rPr>
           <w:position w:val="-12"/>
         </w:rPr>
         <w:object w:dxaOrig="260" w:dyaOrig="360">
-          <v:shape id="_x0000_i1026" type="#_x0000_t75" style="width:12.25pt;height:18.15pt" o:ole="">
-            <v:imagedata r:id="rId6" o:title=""/>
-          </v:shape>
-          <o:OLEObject Type="Embed" ProgID="Equation.DSMT4" ShapeID="_x0000_i1026" DrawAspect="Content" ObjectID="_1405854543" r:id="rId7"/>
+          <v:shape id="_x0000_i1026" type="#_x0000_t75" style="width:12.45pt;height:18pt" o:ole="">
+            <v:imagedata r:id="rId14" o:title=""/>
+          </v:shape>
+          <o:OLEObject Type="Embed" ProgID="Equation.DSMT4" ShapeID="_x0000_i1026" DrawAspect="Content" ObjectID="_1405979612" r:id="rId15"/>
         </w:object>
       </w:r>
       <w:r>
@@ -90,10 +258,10 @@
           <w:position w:val="-12"/>
         </w:rPr>
         <w:object w:dxaOrig="279" w:dyaOrig="360">
-          <v:shape id="_x0000_i1027" type="#_x0000_t75" style="width:13.35pt;height:18.15pt" o:ole="">
-            <v:imagedata r:id="rId8" o:title=""/>
-          </v:shape>
-          <o:OLEObject Type="Embed" ProgID="Equation.DSMT4" ShapeID="_x0000_i1027" DrawAspect="Content" ObjectID="_1405854544" r:id="rId9"/>
+          <v:shape id="_x0000_i1027" type="#_x0000_t75" style="width:13.4pt;height:18pt" o:ole="">
+            <v:imagedata r:id="rId16" o:title=""/>
+          </v:shape>
+          <o:OLEObject Type="Embed" ProgID="Equation.DSMT4" ShapeID="_x0000_i1027" DrawAspect="Content" ObjectID="_1405979613" r:id="rId17"/>
         </w:object>
       </w:r>
       <w:r>
@@ -104,10 +272,10 @@
           <w:position w:val="-12"/>
         </w:rPr>
         <w:object w:dxaOrig="240" w:dyaOrig="360">
-          <v:shape id="_x0000_i1028" type="#_x0000_t75" style="width:11.75pt;height:16.55pt" o:ole="">
-            <v:imagedata r:id="rId10" o:title=""/>
-          </v:shape>
-          <o:OLEObject Type="Embed" ProgID="Equation.DSMT4" ShapeID="_x0000_i1028" DrawAspect="Content" ObjectID="_1405854545" r:id="rId11"/>
+          <v:shape id="_x0000_i1028" type="#_x0000_t75" style="width:11.55pt;height:16.6pt" o:ole="">
+            <v:imagedata r:id="rId18" o:title=""/>
+          </v:shape>
+          <o:OLEObject Type="Embed" ProgID="Equation.DSMT4" ShapeID="_x0000_i1028" DrawAspect="Content" ObjectID="_1405979614" r:id="rId19"/>
         </w:object>
       </w:r>
       <w:r>
@@ -129,12 +297,15 @@
         <w:rPr>
           <w:noProof/>
         </w:rPr>
-        <w:t>3</w:t>
+        <w:t>1</w:t>
       </w:r>
       <w:r>
         <w:fldChar w:fldCharType="end"/>
       </w:r>
       <w:r>
+        <w:t xml:space="preserve"> where the Earth is modeled as a spheroid</w:t>
+      </w:r>
+      <w:r>
         <w:t>. The</w:t>
       </w:r>
       <w:r>
@@ -142,10 +313,10 @@
           <w:position w:val="-12"/>
         </w:rPr>
         <w:object w:dxaOrig="260" w:dyaOrig="360">
-          <v:shape id="_x0000_i1029" type="#_x0000_t75" style="width:12.25pt;height:18.15pt" o:ole="">
-            <v:imagedata r:id="rId6" o:title=""/>
-          </v:shape>
-          <o:OLEObject Type="Embed" ProgID="Equation.DSMT4" ShapeID="_x0000_i1029" DrawAspect="Content" ObjectID="_1405854546" r:id="rId12"/>
+          <v:shape id="_x0000_i1029" type="#_x0000_t75" style="width:12.45pt;height:18pt" o:ole="">
+            <v:imagedata r:id="rId14" o:title=""/>
+          </v:shape>
+          <o:OLEObject Type="Embed" ProgID="Equation.DSMT4" ShapeID="_x0000_i1029" DrawAspect="Content" ObjectID="_1405979615" r:id="rId20"/>
         </w:object>
       </w:r>
       <w:r>
@@ -156,78 +327,17 @@
           <w:position w:val="-12"/>
         </w:rPr>
         <w:object w:dxaOrig="279" w:dyaOrig="360">
-          <v:shape id="_x0000_i1030" type="#_x0000_t75" style="width:13.35pt;height:18.15pt" o:ole="">
-            <v:imagedata r:id="rId13" o:title=""/>
-          </v:shape>
-          <o:OLEObject Type="Embed" ProgID="Equation.DSMT4" ShapeID="_x0000_i1030" DrawAspect="Content" ObjectID="_1405854547" r:id="rId14"/>
+          <v:shape id="_x0000_i1030" type="#_x0000_t75" style="width:13.4pt;height:18pt" o:ole="">
+            <v:imagedata r:id="rId21" o:title=""/>
+          </v:shape>
+          <o:OLEObject Type="Embed" ProgID="Equation.DSMT4" ShapeID="_x0000_i1030" DrawAspect="Content" ObjectID="_1405979616" r:id="rId22"/>
         </w:object>
       </w:r>
       <w:r>
         <w:t>a</w:t>
       </w:r>
       <w:r>
-        <w:t>xis completes the right hand system. It is worth noting that the ECEF axes definition may vary; however, the definition always states the attachment of two vectors to the direction of the Earth rotation and the Greenwich meridian as the inherent Earth properties.</w:t>
-      </w:r>
-      <w:r>
-        <w:t xml:space="preserve"> </w:t>
-      </w:r>
-      <w:r>
-        <w:t>The sidereal</w:t>
-      </w:r>
-      <w:r>
-        <w:t xml:space="preserve"> rate</w:t>
-      </w:r>
-      <w:r>
-        <w:t xml:space="preserve"> </w:t>
-      </w:r>
-      <w:r>
-        <w:rPr>
-          <w:position w:val="-12"/>
-        </w:rPr>
-        <w:object w:dxaOrig="320" w:dyaOrig="360">
-          <v:shape id="_x0000_i1031" type="#_x0000_t75" style="width:14.95pt;height:18.15pt" o:ole="">
-            <v:imagedata r:id="rId15" o:title=""/>
-          </v:shape>
-          <o:OLEObject Type="Embed" ProgID="Equation.DSMT4" ShapeID="_x0000_i1031" DrawAspect="Content" ObjectID="_1405854548" r:id="rId16"/>
-        </w:object>
-      </w:r>
-      <w:r>
-        <w:t xml:space="preserve"> </w:t>
-      </w:r>
-      <w:r>
-        <w:t xml:space="preserve">is the rate </w:t>
-      </w:r>
-      <w:r>
-        <w:t xml:space="preserve">of </w:t>
-      </w:r>
-      <w:r>
-        <w:t>Earth’s rotation</w:t>
-      </w:r>
-      <w:r>
-        <w:t xml:space="preserve"> </w:t>
-      </w:r>
-      <w:r>
-        <w:t xml:space="preserve">with respect to </w:t>
-      </w:r>
-      <w:r>
-        <w:t xml:space="preserve">the </w:t>
-      </w:r>
-      <w:r>
-        <w:t xml:space="preserve">distant </w:t>
-      </w:r>
-      <w:r>
-        <w:t>stars</w:t>
-      </w:r>
-      <w:r>
-        <w:t xml:space="preserve"> (the true inertial frame). If necessary, for the purpose of UAV flight description, this rate can be accurately approximated by one full rotation in 23h56’4.099”, thus resulting </w:t>
-      </w:r>
-      <w:proofErr w:type="gramStart"/>
-      <w:r>
-        <w:t>in 15.04106718 deg/h</w:t>
-      </w:r>
-      <w:proofErr w:type="gramEnd"/>
-      <w:r>
-        <w:t>.</w:t>
+        <w:t xml:space="preserve">xis completes the right hand system. </w:t>
       </w:r>
     </w:p>
     <w:p>
@@ -258,7 +368,7 @@
                     </pic:cNvPicPr>
                   </pic:nvPicPr>
                   <pic:blipFill>
-                    <a:blip r:embed="rId17" cstate="print"/>
+                    <a:blip r:embed="rId23" cstate="print"/>
                     <a:srcRect/>
                     <a:stretch>
                       <a:fillRect/>
@@ -298,7 +408,6 @@
       </w:pPr>
       <w:bookmarkStart w:id="0" w:name="_Ref321905724"/>
       <w:bookmarkStart w:id="1" w:name="_Ref321905711"/>
-      <w:proofErr w:type="gramStart"/>
       <w:r>
         <w:rPr>
           <w:sz w:val="24"/>
@@ -333,7 +442,7 @@
           <w:sz w:val="24"/>
           <w:szCs w:val="24"/>
         </w:rPr>
-        <w:t>3</w:t>
+        <w:t>1</w:t>
       </w:r>
       <w:r>
         <w:rPr>
@@ -348,20 +457,122 @@
           <w:sz w:val="24"/>
           <w:szCs w:val="24"/>
         </w:rPr>
-        <w:t>.</w:t>
-      </w:r>
-      <w:proofErr w:type="gramEnd"/>
-      <w:r>
-        <w:rPr>
-          <w:sz w:val="24"/>
-          <w:szCs w:val="24"/>
-        </w:rPr>
-        <w:t xml:space="preserve"> ECEF and geodetic coordinate frames.</w:t>
+        <w:t>. ECEF and geodetic coordinate frames.</w:t>
       </w:r>
       <w:bookmarkEnd w:id="1"/>
     </w:p>
     <w:p>
       <w:r>
+        <w:t>It is worth noting that the ECEF axes definition may vary; however, the definition always states the attachment of two vectors to the direction of the Earth rotation and the Greenwich meridian as the inherent Earth properties.</w:t>
+      </w:r>
+      <w:r>
+        <w:t xml:space="preserve"> </w:t>
+      </w:r>
+      <w:r>
+        <w:t>The sidereal</w:t>
+      </w:r>
+      <w:r>
+        <w:t xml:space="preserve"> rate</w:t>
+      </w:r>
+      <w:r>
+        <w:t xml:space="preserve"> </w:t>
+      </w:r>
+      <w:r>
+        <w:rPr>
+          <w:position w:val="-12"/>
+        </w:rPr>
+        <w:object w:dxaOrig="320" w:dyaOrig="380">
+          <v:shape id="_x0000_i1063" type="#_x0000_t75" style="width:14.75pt;height:18.9pt" o:ole="">
+            <v:imagedata r:id="rId24" o:title=""/>
+          </v:shape>
+          <o:OLEObject Type="Embed" ProgID="Equation.DSMT4" ShapeID="_x0000_i1063" DrawAspect="Content" ObjectID="_1405979617" r:id="rId25"/>
+        </w:object>
+      </w:r>
+      <w:r>
+        <w:t xml:space="preserve"> </w:t>
+      </w:r>
+      <w:r>
+        <w:t xml:space="preserve">is the rate </w:t>
+      </w:r>
+      <w:r>
+        <w:t xml:space="preserve">of </w:t>
+      </w:r>
+      <w:r>
+        <w:t>ECEF rotation</w:t>
+      </w:r>
+      <w:r>
+        <w:t xml:space="preserve"> </w:t>
+      </w:r>
+      <w:r>
+        <w:t xml:space="preserve">with respect to </w:t>
+      </w:r>
+      <w:r>
+        <w:t xml:space="preserve">the </w:t>
+      </w:r>
+      <w:r>
+        <w:t xml:space="preserve">ECI; the latter one is often call the true inertial frame. If necessary, for the purpose of UAV flight description, this rate can be accurately approximated by one full rotation in 23h56’4.099”, thus resulting in 15.04106718 deg/h. Therefore, the transformation from ECI to ECEF frame is a plain rotation around the </w:t>
+      </w:r>
+      <w:r>
+        <w:rPr>
+          <w:position w:val="-12"/>
+        </w:rPr>
+        <w:object w:dxaOrig="220" w:dyaOrig="360">
+          <v:shape id="_x0000_i1065" type="#_x0000_t75" style="width:10.6pt;height:16.6pt" o:ole="">
+            <v:imagedata r:id="rId7" o:title=""/>
+          </v:shape>
+          <o:OLEObject Type="Embed" ProgID="Equation.DSMT4" ShapeID="_x0000_i1065" DrawAspect="Content" ObjectID="_1405979618" r:id="rId26"/>
+        </w:object>
+      </w:r>
+      <w:r>
+        <w:t xml:space="preserve"> axis </w:t>
+      </w:r>
+      <w:r>
+        <w:t>d</w:t>
+      </w:r>
+      <w:r>
+        <w:t xml:space="preserve">efined </w:t>
+      </w:r>
+      <w:r>
+        <w:t xml:space="preserve">primarily </w:t>
+      </w:r>
+      <w:r>
+        <w:t xml:space="preserve">by a single rotation by </w:t>
+      </w:r>
+      <w:r>
+        <w:t xml:space="preserve">an angle </w:t>
+      </w:r>
+      <w:r>
+        <w:rPr>
+          <w:position w:val="-12"/>
+        </w:rPr>
+        <w:object w:dxaOrig="540" w:dyaOrig="380">
+          <v:shape id="_x0000_i1066" type="#_x0000_t75" style="width:25.4pt;height:18.9pt" o:ole="">
+            <v:imagedata r:id="rId27" o:title=""/>
+          </v:shape>
+          <o:OLEObject Type="Embed" ProgID="Equation.DSMT4" ShapeID="_x0000_i1066" DrawAspect="Content" ObjectID="_1405979619" r:id="rId28"/>
+        </w:object>
+      </w:r>
+      <w:r>
+        <w:t xml:space="preserve">, where </w:t>
+      </w:r>
+      <w:r>
+        <w:rPr>
+          <w:i/>
+          <w:position w:val="-6"/>
+        </w:rPr>
+        <w:object w:dxaOrig="139" w:dyaOrig="240">
+          <v:shape id="_x0000_i1067" type="#_x0000_t75" style="width:6.9pt;height:12pt" o:ole="">
+            <v:imagedata r:id="rId29" o:title=""/>
+          </v:shape>
+          <o:OLEObject Type="Embed" ProgID="Equation.DSMT4" ShapeID="_x0000_i1067" DrawAspect="Content" ObjectID="_1405979620" r:id="rId30"/>
+        </w:object>
+      </w:r>
+      <w:r>
+        <w:t>- is the time interval.</w:t>
+      </w:r>
+    </w:p>
+    <w:p>
+      <w:r>
         <w:t>The</w:t>
       </w:r>
       <w:r>
@@ -384,10 +595,10 @@
           <w:position w:val="-10"/>
         </w:rPr>
         <w:object w:dxaOrig="660" w:dyaOrig="320">
-          <v:shape id="_x0000_i1032" type="#_x0000_t75" style="width:32.55pt;height:14.95pt" o:ole="">
-            <v:imagedata r:id="rId18" o:title=""/>
-          </v:shape>
-          <o:OLEObject Type="Embed" ProgID="Equation.DSMT4" ShapeID="_x0000_i1032" DrawAspect="Content" ObjectID="_1405854549" r:id="rId19"/>
+          <v:shape id="_x0000_i1031" type="#_x0000_t75" style="width:32.3pt;height:14.75pt" o:ole="">
+            <v:imagedata r:id="rId31" o:title=""/>
+          </v:shape>
+          <o:OLEObject Type="Embed" ProgID="Equation.DSMT4" ShapeID="_x0000_i1031" DrawAspect="Content" ObjectID="_1405979621" r:id="rId32"/>
         </w:object>
       </w:r>
       <w:r>
@@ -409,7 +620,7 @@
         <w:rPr>
           <w:noProof/>
         </w:rPr>
-        <w:t>3</w:t>
+        <w:t>1</w:t>
       </w:r>
       <w:r>
         <w:fldChar w:fldCharType="end"/>
@@ -422,10 +633,10 @@
           <w:position w:val="-6"/>
         </w:rPr>
         <w:object w:dxaOrig="220" w:dyaOrig="279">
-          <v:shape id="_x0000_i1033" type="#_x0000_t75" style="width:11.2pt;height:13.85pt" o:ole="">
-            <v:imagedata r:id="rId20" o:title=""/>
-          </v:shape>
-          <o:OLEObject Type="Embed" ProgID="Equation.DSMT4" ShapeID="_x0000_i1033" DrawAspect="Content" ObjectID="_1405854550" r:id="rId21"/>
+          <v:shape id="_x0000_i1032" type="#_x0000_t75" style="width:11.1pt;height:13.85pt" o:ole="">
+            <v:imagedata r:id="rId33" o:title=""/>
+          </v:shape>
+          <o:OLEObject Type="Embed" ProgID="Equation.DSMT4" ShapeID="_x0000_i1032" DrawAspect="Content" ObjectID="_1405979622" r:id="rId34"/>
         </w:object>
       </w:r>
       <w:r>
@@ -436,10 +647,10 @@
           <w:position w:val="-10"/>
         </w:rPr>
         <w:object w:dxaOrig="220" w:dyaOrig="260">
-          <v:shape id="_x0000_i1034" type="#_x0000_t75" style="width:11.2pt;height:12.25pt" o:ole="">
-            <v:imagedata r:id="rId22" o:title=""/>
-          </v:shape>
-          <o:OLEObject Type="Embed" ProgID="Equation.DSMT4" ShapeID="_x0000_i1034" DrawAspect="Content" ObjectID="_1405854551" r:id="rId23"/>
+          <v:shape id="_x0000_i1033" type="#_x0000_t75" style="width:11.1pt;height:12.45pt" o:ole="">
+            <v:imagedata r:id="rId35" o:title=""/>
+          </v:shape>
+          <o:OLEObject Type="Embed" ProgID="Equation.DSMT4" ShapeID="_x0000_i1033" DrawAspect="Content" ObjectID="_1405979623" r:id="rId36"/>
         </w:object>
       </w:r>
       <w:r>
@@ -450,24 +661,28 @@
           <w:position w:val="-6"/>
         </w:rPr>
         <w:object w:dxaOrig="200" w:dyaOrig="279">
-          <v:shape id="_x0000_i1035" type="#_x0000_t75" style="width:9.6pt;height:13.85pt" o:ole="">
-            <v:imagedata r:id="rId24" o:title=""/>
-          </v:shape>
-          <o:OLEObject Type="Embed" ProgID="Equation.DSMT4" ShapeID="_x0000_i1035" DrawAspect="Content" ObjectID="_1405854552" r:id="rId25"/>
-        </w:object>
-      </w:r>
-      <w:r>
-        <w:t xml:space="preserve">above the Earth’s surface; these three parameters, along with the components of velocity vector, are the major navigation states. For most UAV applications it is sufficiently accurate to model Earth’s surface as an oblate spheroid with given </w:t>
+          <v:shape id="_x0000_i1034" type="#_x0000_t75" style="width:9.7pt;height:13.85pt" o:ole="">
+            <v:imagedata r:id="rId37" o:title=""/>
+          </v:shape>
+          <o:OLEObject Type="Embed" ProgID="Equation.DSMT4" ShapeID="_x0000_i1034" DrawAspect="Content" ObjectID="_1405979624" r:id="rId38"/>
+        </w:object>
+      </w:r>
+      <w:r>
+        <w:t xml:space="preserve">above the </w:t>
+      </w:r>
+      <w:r>
+        <w:lastRenderedPageBreak/>
+        <w:t xml:space="preserve">Earth’s surface; these three parameters, along with the components of velocity vector, are the major navigation states. For most UAV applications it is sufficiently accurate to model Earth’s surface as an oblate spheroid with given </w:t>
       </w:r>
       <w:r>
         <w:rPr>
           <w:position w:val="-12"/>
         </w:rPr>
         <w:object w:dxaOrig="220" w:dyaOrig="360">
-          <v:shape id="_x0000_i1036" type="#_x0000_t75" style="width:11.2pt;height:18.15pt" o:ole="">
-            <v:imagedata r:id="rId26" o:title=""/>
-          </v:shape>
-          <o:OLEObject Type="Embed" ProgID="Equation.DSMT4" ShapeID="_x0000_i1036" DrawAspect="Content" ObjectID="_1405854553" r:id="rId27"/>
+          <v:shape id="_x0000_i1035" type="#_x0000_t75" style="width:11.1pt;height:18pt" o:ole="">
+            <v:imagedata r:id="rId39" o:title=""/>
+          </v:shape>
+          <o:OLEObject Type="Embed" ProgID="Equation.DSMT4" ShapeID="_x0000_i1035" DrawAspect="Content" ObjectID="_1405979625" r:id="rId40"/>
         </w:object>
       </w:r>
       <w:r>
@@ -478,10 +693,10 @@
           <w:position w:val="-14"/>
         </w:rPr>
         <w:object w:dxaOrig="240" w:dyaOrig="380">
-          <v:shape id="_x0000_i1037" type="#_x0000_t75" style="width:11.75pt;height:18.15pt" o:ole="">
-            <v:imagedata r:id="rId28" o:title=""/>
-          </v:shape>
-          <o:OLEObject Type="Embed" ProgID="Equation.DSMT4" ShapeID="_x0000_i1037" DrawAspect="Content" ObjectID="_1405854554" r:id="rId29"/>
+          <v:shape id="_x0000_i1036" type="#_x0000_t75" style="width:11.55pt;height:18pt" o:ole="">
+            <v:imagedata r:id="rId41" o:title=""/>
+          </v:shape>
+          <o:OLEObject Type="Embed" ProgID="Equation.DSMT4" ShapeID="_x0000_i1036" DrawAspect="Content" ObjectID="_1405979626" r:id="rId42"/>
         </w:object>
       </w:r>
       <w:r>
@@ -492,29 +707,24 @@
           <w:position w:val="-6"/>
         </w:rPr>
         <w:object w:dxaOrig="180" w:dyaOrig="220">
-          <v:shape id="_x0000_i1038" type="#_x0000_t75" style="width:8.55pt;height:11.2pt" o:ole="">
-            <v:imagedata r:id="rId30" o:title=""/>
-          </v:shape>
-          <o:OLEObject Type="Embed" ProgID="Equation.DSMT4" ShapeID="_x0000_i1038" DrawAspect="Content" ObjectID="_1405854555" r:id="rId31"/>
-        </w:object>
-      </w:r>
-      <w:r>
-        <w:t>-ellipticity. Last revisited in 2004, the datum of World Geodetic System (WGS-84) provides the following parameters for the oblate spheroid modeling</w:t>
-      </w:r>
-      <w:proofErr w:type="gramStart"/>
-      <w:r>
-        <w:t xml:space="preserve">: </w:t>
-      </w:r>
-      <w:proofErr w:type="gramEnd"/>
+          <v:shape id="_x0000_i1037" type="#_x0000_t75" style="width:8.75pt;height:11.1pt" o:ole="">
+            <v:imagedata r:id="rId43" o:title=""/>
+          </v:shape>
+          <o:OLEObject Type="Embed" ProgID="Equation.DSMT4" ShapeID="_x0000_i1037" DrawAspect="Content" ObjectID="_1405979627" r:id="rId44"/>
+        </w:object>
+      </w:r>
+      <w:r>
+        <w:t xml:space="preserve">-ellipticity. Last revisited in 2004, the datum of World Geodetic System (WGS-84) provides the following parameters for the oblate spheroid modeling: </w:t>
+      </w:r>
       <w:r>
         <w:rPr>
           <w:position w:val="-12"/>
         </w:rPr>
         <w:object w:dxaOrig="1840" w:dyaOrig="360">
-          <v:shape id="_x0000_i1039" type="#_x0000_t75" style="width:92.25pt;height:18.15pt" o:ole="">
-            <v:imagedata r:id="rId32" o:title=""/>
-          </v:shape>
-          <o:OLEObject Type="Embed" ProgID="Equation.DSMT4" ShapeID="_x0000_i1039" DrawAspect="Content" ObjectID="_1405854556" r:id="rId33"/>
+          <v:shape id="_x0000_i1038" type="#_x0000_t75" style="width:92.3pt;height:18pt" o:ole="">
+            <v:imagedata r:id="rId45" o:title=""/>
+          </v:shape>
+          <o:OLEObject Type="Embed" ProgID="Equation.DSMT4" ShapeID="_x0000_i1038" DrawAspect="Content" ObjectID="_1405979628" r:id="rId46"/>
         </w:object>
       </w:r>
       <w:r>
@@ -525,10 +735,10 @@
           <w:position w:val="-14"/>
         </w:rPr>
         <w:object w:dxaOrig="1980" w:dyaOrig="380">
-          <v:shape id="_x0000_i1040" type="#_x0000_t75" style="width:99.2pt;height:18.15pt" o:ole="">
-            <v:imagedata r:id="rId34" o:title=""/>
-          </v:shape>
-          <o:OLEObject Type="Embed" ProgID="Equation.DSMT4" ShapeID="_x0000_i1040" DrawAspect="Content" ObjectID="_1405854557" r:id="rId35"/>
+          <v:shape id="_x0000_i1039" type="#_x0000_t75" style="width:99.25pt;height:18pt" o:ole="">
+            <v:imagedata r:id="rId47" o:title=""/>
+          </v:shape>
+          <o:OLEObject Type="Embed" ProgID="Equation.DSMT4" ShapeID="_x0000_i1039" DrawAspect="Content" ObjectID="_1405979629" r:id="rId48"/>
         </w:object>
       </w:r>
       <w:r>
@@ -539,10 +749,10 @@
           <w:position w:val="-10"/>
         </w:rPr>
         <w:object w:dxaOrig="660" w:dyaOrig="320">
-          <v:shape id="_x0000_i1041" type="#_x0000_t75" style="width:32.55pt;height:14.95pt" o:ole="">
-            <v:imagedata r:id="rId18" o:title=""/>
-          </v:shape>
-          <o:OLEObject Type="Embed" ProgID="Equation.DSMT4" ShapeID="_x0000_i1041" DrawAspect="Content" ObjectID="_1405854558" r:id="rId36"/>
+          <v:shape id="_x0000_i1040" type="#_x0000_t75" style="width:32.3pt;height:14.75pt" o:ole="">
+            <v:imagedata r:id="rId31" o:title=""/>
+          </v:shape>
+          <o:OLEObject Type="Embed" ProgID="Equation.DSMT4" ShapeID="_x0000_i1040" DrawAspect="Content" ObjectID="_1405979630" r:id="rId49"/>
         </w:object>
       </w:r>
       <w:r>
@@ -554,18 +764,17 @@
         <w:pStyle w:val="MTDisplayEquation"/>
       </w:pPr>
       <w:r>
-        <w:lastRenderedPageBreak/>
         <w:tab/>
       </w:r>
       <w:r>
         <w:rPr>
           <w:position w:val="-48"/>
         </w:rPr>
-        <w:object w:dxaOrig="2340" w:dyaOrig="1100">
-          <v:shape id="_x0000_i1042" type="#_x0000_t75" style="width:116.8pt;height:54.95pt" o:ole="">
-            <v:imagedata r:id="rId37" o:title=""/>
-          </v:shape>
-          <o:OLEObject Type="Embed" ProgID="Equation.DSMT4" ShapeID="_x0000_i1042" DrawAspect="Content" ObjectID="_1405854559" r:id="rId38"/>
+        <w:object w:dxaOrig="2340" w:dyaOrig="1080">
+          <v:shape id="_x0000_i1061" type="#_x0000_t75" style="width:116.75pt;height:54pt" o:ole="">
+            <v:imagedata r:id="rId50" o:title=""/>
+          </v:shape>
+          <o:OLEObject Type="Embed" ProgID="Equation.DSMT4" ShapeID="_x0000_i1061" DrawAspect="Content" ObjectID="_1405979631" r:id="rId51"/>
         </w:object>
       </w:r>
       <w:r>
@@ -595,7 +804,7 @@
           <w:rPr>
             <w:noProof/>
           </w:rPr>
-          <w:instrText>0</w:instrText>
+          <w:instrText>1</w:instrText>
         </w:r>
       </w:fldSimple>
       <w:r>
@@ -606,7 +815,7 @@
           <w:rPr>
             <w:noProof/>
           </w:rPr>
-          <w:instrText>13</w:instrText>
+          <w:instrText>1</w:instrText>
         </w:r>
       </w:fldSimple>
       <w:r>
@@ -618,23 +827,18 @@
       </w:r>
     </w:p>
     <w:p>
-      <w:proofErr w:type="gramStart"/>
-      <w:r>
-        <w:t>where</w:t>
-      </w:r>
-      <w:proofErr w:type="gramEnd"/>
-      <w:r>
-        <w:t xml:space="preserve"> </w:t>
+      <w:r>
+        <w:t xml:space="preserve">where </w:t>
       </w:r>
       <w:r>
         <w:rPr>
           <w:position w:val="-6"/>
         </w:rPr>
         <w:object w:dxaOrig="200" w:dyaOrig="220">
-          <v:shape id="_x0000_i1043" type="#_x0000_t75" style="width:9.6pt;height:11.2pt" o:ole="">
-            <v:imagedata r:id="rId39" o:title=""/>
-          </v:shape>
-          <o:OLEObject Type="Embed" ProgID="Equation.DSMT4" ShapeID="_x0000_i1043" DrawAspect="Content" ObjectID="_1405854560" r:id="rId40"/>
+          <v:shape id="_x0000_i1041" type="#_x0000_t75" style="width:9.7pt;height:11.1pt" o:ole="">
+            <v:imagedata r:id="rId52" o:title=""/>
+          </v:shape>
+          <o:OLEObject Type="Embed" ProgID="Equation.DSMT4" ShapeID="_x0000_i1041" DrawAspect="Content" ObjectID="_1405979632" r:id="rId53"/>
         </w:object>
       </w:r>
       <w:r>
@@ -650,10 +854,10 @@
           <w:position w:val="-36"/>
         </w:rPr>
         <w:object w:dxaOrig="2940" w:dyaOrig="859">
-          <v:shape id="_x0000_i1044" type="#_x0000_t75" style="width:147.2pt;height:42.15pt" o:ole="">
-            <v:imagedata r:id="rId41" o:title=""/>
-          </v:shape>
-          <o:OLEObject Type="Embed" ProgID="Equation.DSMT4" ShapeID="_x0000_i1044" DrawAspect="Content" ObjectID="_1405854561" r:id="rId42"/>
+          <v:shape id="_x0000_i1042" type="#_x0000_t75" style="width:147.25pt;height:42pt" o:ole="">
+            <v:imagedata r:id="rId54" o:title=""/>
+          </v:shape>
+          <o:OLEObject Type="Embed" ProgID="Equation.DSMT4" ShapeID="_x0000_i1042" DrawAspect="Content" ObjectID="_1405979633" r:id="rId55"/>
         </w:object>
       </w:r>
       <w:r>
@@ -663,6 +867,571 @@
         <w:t>.</w:t>
       </w:r>
     </w:p>
+    <w:p>
+      <w:pPr>
+        <w:pStyle w:val="Heading4"/>
+      </w:pPr>
+      <w:r>
+        <w:t>Accounting for the Earth Rotation rate</w:t>
+      </w:r>
+    </w:p>
+    <w:p>
+      <w:r>
+        <w:t>The complete set of equations of motion presented above is still an approximation of the rigid body kinematics and dynamics of motion that is valid as long as the assumption of flat Earth model satisfies the task at hand. During the long duration and extended range missions the precision of the derived EOM will suffer from omitting the side real rotation rate of the Earth. Thus, the following derivation outline</w:t>
+      </w:r>
+      <w:r>
+        <w:t>s</w:t>
+      </w:r>
+      <w:r>
+        <w:t xml:space="preserve"> how the Earth rotation can be easily accounted for</w:t>
+      </w:r>
+      <w:r>
+        <w:t xml:space="preserve"> in the derivation of the inertial velocity and acceleration vectors</w:t>
+      </w:r>
+      <w:r>
+        <w:t>.</w:t>
+      </w:r>
+    </w:p>
+    <w:p>
+      <w:r>
+        <w:t xml:space="preserve">First, define the ECI as the </w:t>
+      </w:r>
+      <w:r>
+        <w:t xml:space="preserve">true inertial frame. Next, by using simplifying properties of defining the free motion with respect to the CG of a rigid body, resolve the absolute time derivative of </w:t>
+      </w:r>
+      <w:r>
+        <w:t>the CG</w:t>
+      </w:r>
+      <w:r>
+        <w:t xml:space="preserve"> </w:t>
+      </w:r>
+      <w:r>
+        <w:t xml:space="preserve">position </w:t>
+      </w:r>
+      <w:r>
+        <w:t xml:space="preserve">vector </w:t>
+      </w:r>
+      <w:r>
+        <w:rPr>
+          <w:position w:val="-12"/>
+        </w:rPr>
+        <w:object w:dxaOrig="340" w:dyaOrig="380">
+          <v:shape id="_x0000_i1046" type="#_x0000_t75" style="width:17.1pt;height:18.9pt" o:ole="">
+            <v:imagedata r:id="rId56" o:title=""/>
+          </v:shape>
+          <o:OLEObject Type="Embed" ProgID="Equation.DSMT4" ShapeID="_x0000_i1046" DrawAspect="Content" ObjectID="_1405979634" r:id="rId57"/>
+        </w:object>
+      </w:r>
+      <w:r>
+        <w:t xml:space="preserve">in the true inertial </w:t>
+      </w:r>
+      <w:r>
+        <w:t>frame as follows</w:t>
+      </w:r>
+    </w:p>
+    <w:p>
+      <w:pPr>
+        <w:pStyle w:val="MTDisplayEquation"/>
+      </w:pPr>
+      <w:r>
+        <w:tab/>
+      </w:r>
+      <w:r>
+        <w:rPr>
+          <w:position w:val="-12"/>
+        </w:rPr>
+        <w:object w:dxaOrig="2480" w:dyaOrig="380">
+          <v:shape id="_x0000_i1051" type="#_x0000_t75" style="width:124.15pt;height:18.9pt" o:ole="">
+            <v:imagedata r:id="rId58" o:title=""/>
+          </v:shape>
+          <o:OLEObject Type="Embed" ProgID="Equation.DSMT4" ShapeID="_x0000_i1051" DrawAspect="Content" ObjectID="_1405979635" r:id="rId59"/>
+        </w:object>
+      </w:r>
+      <w:r>
+        <w:t>.</w:t>
+      </w:r>
+      <w:r>
+        <w:tab/>
+      </w:r>
+      <w:r>
+        <w:fldChar w:fldCharType="begin"/>
+      </w:r>
+      <w:r>
+        <w:instrText xml:space="preserve"> MACROBUTTON MTPlaceRef \* MERGEFORMAT </w:instrText>
+      </w:r>
+      <w:r>
+        <w:fldChar w:fldCharType="begin"/>
+      </w:r>
+      <w:r>
+        <w:instrText xml:space="preserve"> SEQ MTEqn \h \* MERGEFORMAT </w:instrText>
+      </w:r>
+      <w:r>
+        <w:fldChar w:fldCharType="end"/>
+      </w:r>
+      <w:bookmarkStart w:id="3" w:name="ZEqnNum702208"/>
+      <w:r>
+        <w:instrText>(</w:instrText>
+      </w:r>
+      <w:fldSimple w:instr=" SEQ MTSec \c \* Arabic \* MERGEFORMAT ">
+        <w:r>
+          <w:rPr>
+            <w:noProof/>
+          </w:rPr>
+          <w:instrText>1</w:instrText>
+        </w:r>
+      </w:fldSimple>
+      <w:r>
+        <w:instrText>.</w:instrText>
+      </w:r>
+      <w:fldSimple w:instr=" SEQ MTEqn \c \* Arabic \* MERGEFORMAT ">
+        <w:r>
+          <w:rPr>
+            <w:noProof/>
+          </w:rPr>
+          <w:instrText>2</w:instrText>
+        </w:r>
+      </w:fldSimple>
+      <w:r>
+        <w:instrText>)</w:instrText>
+      </w:r>
+      <w:bookmarkEnd w:id="3"/>
+      <w:r>
+        <w:fldChar w:fldCharType="end"/>
+      </w:r>
+    </w:p>
+    <w:p>
+      <w:r>
+        <w:t xml:space="preserve">Taking the second time derivative and assuming that </w:t>
+      </w:r>
+      <w:r>
+        <w:t>that the side real rate of the Earth rotation is constant</w:t>
+      </w:r>
+      <w:r>
+        <w:t xml:space="preserve"> results in </w:t>
+      </w:r>
+      <w:r>
+        <w:t xml:space="preserve"> </w:t>
+      </w:r>
+    </w:p>
+    <w:p>
+      <w:pPr>
+        <w:pStyle w:val="MTDisplayEquation"/>
+      </w:pPr>
+      <w:r>
+        <w:tab/>
+      </w:r>
+      <w:r>
+        <w:rPr>
+          <w:position w:val="-36"/>
+        </w:rPr>
+        <w:object w:dxaOrig="6600" w:dyaOrig="840">
+          <v:shape id="_x0000_i1052" type="#_x0000_t75" style="width:330pt;height:42pt" o:ole="">
+            <v:imagedata r:id="rId60" o:title=""/>
+          </v:shape>
+          <o:OLEObject Type="Embed" ProgID="Equation.DSMT4" ShapeID="_x0000_i1052" DrawAspect="Content" ObjectID="_1405979636" r:id="rId61"/>
+        </w:object>
+      </w:r>
+      <w:r>
+        <w:t>.</w:t>
+      </w:r>
+      <w:r>
+        <w:tab/>
+      </w:r>
+      <w:r>
+        <w:fldChar w:fldCharType="begin"/>
+      </w:r>
+      <w:r>
+        <w:instrText xml:space="preserve"> MACROBUTTON MTPlaceRef \* MERGEFORMAT </w:instrText>
+      </w:r>
+      <w:r>
+        <w:fldChar w:fldCharType="begin"/>
+      </w:r>
+      <w:r>
+        <w:instrText xml:space="preserve"> SEQ MTEqn \h \* MERGEFORMAT </w:instrText>
+      </w:r>
+      <w:r>
+        <w:fldChar w:fldCharType="end"/>
+      </w:r>
+      <w:bookmarkStart w:id="4" w:name="ZEqnNum912100"/>
+      <w:r>
+        <w:instrText>(</w:instrText>
+      </w:r>
+      <w:fldSimple w:instr=" SEQ MTSec \c \* Arabic \* MERGEFORMAT ">
+        <w:r>
+          <w:rPr>
+            <w:noProof/>
+          </w:rPr>
+          <w:instrText>1</w:instrText>
+        </w:r>
+      </w:fldSimple>
+      <w:r>
+        <w:instrText>.</w:instrText>
+      </w:r>
+      <w:fldSimple w:instr=" SEQ MTEqn \c \* Arabic \* MERGEFORMAT ">
+        <w:r>
+          <w:rPr>
+            <w:noProof/>
+          </w:rPr>
+          <w:instrText>3</w:instrText>
+        </w:r>
+      </w:fldSimple>
+      <w:r>
+        <w:instrText>)</w:instrText>
+      </w:r>
+      <w:bookmarkEnd w:id="4"/>
+      <w:r>
+        <w:fldChar w:fldCharType="end"/>
+      </w:r>
+    </w:p>
+    <w:p>
+      <w:r>
+        <w:t xml:space="preserve">In </w:t>
+      </w:r>
+      <w:r>
+        <w:fldChar w:fldCharType="begin"/>
+      </w:r>
+      <w:r>
+        <w:instrText xml:space="preserve"> GOTOBUTTON ZEqnNum912100  \* MERGEFORMAT </w:instrText>
+      </w:r>
+      <w:fldSimple w:instr=" REF ZEqnNum912100 \* Charformat \! \* MERGEFORMAT ">
+        <w:r>
+          <w:instrText>(1.3)</w:instrText>
+        </w:r>
+      </w:fldSimple>
+      <w:r>
+        <w:fldChar w:fldCharType="end"/>
+      </w:r>
+      <w:r>
+        <w:t xml:space="preserve"> </w:t>
+      </w:r>
+      <w:r>
+        <w:t xml:space="preserve">as before </w:t>
+      </w:r>
+      <w:r>
+        <w:t xml:space="preserve">the vector </w:t>
+      </w:r>
+      <w:r>
+        <w:rPr>
+          <w:position w:val="-6"/>
+        </w:rPr>
+        <w:object w:dxaOrig="240" w:dyaOrig="220">
+          <v:shape id="_x0000_i1047" type="#_x0000_t75" style="width:12pt;height:11.1pt" o:ole="">
+            <v:imagedata r:id="rId62" o:title=""/>
+          </v:shape>
+          <o:OLEObject Type="Embed" ProgID="Equation.DSMT4" ShapeID="_x0000_i1047" DrawAspect="Content" ObjectID="_1405979637" r:id="rId63"/>
+        </w:object>
+      </w:r>
+      <w:r>
+        <w:t xml:space="preserve"> denotes the vector of inertial angular speed resolved in the body frame. Using the angular velocities addition theorem, the </w:t>
+      </w:r>
+      <w:r>
+        <w:rPr>
+          <w:position w:val="-6"/>
+        </w:rPr>
+        <w:object w:dxaOrig="240" w:dyaOrig="220">
+          <v:shape id="_x0000_i1048" type="#_x0000_t75" style="width:12pt;height:11.1pt" o:ole="">
+            <v:imagedata r:id="rId62" o:title=""/>
+          </v:shape>
+          <o:OLEObject Type="Embed" ProgID="Equation.DSMT4" ShapeID="_x0000_i1048" DrawAspect="Content" ObjectID="_1405979638" r:id="rId64"/>
+        </w:object>
+      </w:r>
+      <w:r>
+        <w:t xml:space="preserve">can be represented as a sum of the angular velocity vector </w:t>
+      </w:r>
+      <w:r>
+        <w:rPr>
+          <w:position w:val="-12"/>
+        </w:rPr>
+        <w:object w:dxaOrig="320" w:dyaOrig="380">
+          <v:shape id="_x0000_i1049" type="#_x0000_t75" style="width:16.15pt;height:18.9pt" o:ole="">
+            <v:imagedata r:id="rId65" o:title=""/>
+          </v:shape>
+          <o:OLEObject Type="Embed" ProgID="Equation.DSMT4" ShapeID="_x0000_i1049" DrawAspect="Content" ObjectID="_1405979639" r:id="rId66"/>
+        </w:object>
+      </w:r>
+      <w:r>
+        <w:t xml:space="preserve"> of body frame {</w:t>
+      </w:r>
+      <w:r>
+        <w:rPr>
+          <w:i/>
+        </w:rPr>
+        <w:t>b</w:t>
+      </w:r>
+      <w:r>
+        <w:t>} resolved in the body-carried frame {</w:t>
+      </w:r>
+      <w:r>
+        <w:rPr>
+          <w:i/>
+        </w:rPr>
+        <w:t>n</w:t>
+      </w:r>
+      <w:r>
+        <w:t>},</w:t>
+      </w:r>
+      <w:r>
+        <w:t xml:space="preserve"> </w:t>
+      </w:r>
+      <w:r>
+        <w:t xml:space="preserve">the angular velocity vector </w:t>
+      </w:r>
+      <w:r>
+        <w:rPr>
+          <w:position w:val="-12"/>
+        </w:rPr>
+        <w:object w:dxaOrig="320" w:dyaOrig="380">
+          <v:shape id="_x0000_i1050" type="#_x0000_t75" style="width:16.15pt;height:18.9pt" o:ole="">
+            <v:imagedata r:id="rId67" o:title=""/>
+          </v:shape>
+          <o:OLEObject Type="Embed" ProgID="Equation.DSMT4" ShapeID="_x0000_i1050" DrawAspect="Content" ObjectID="_1405979640" r:id="rId68"/>
+        </w:object>
+      </w:r>
+      <w:r>
+        <w:t xml:space="preserve"> of body-carried frame {</w:t>
+      </w:r>
+      <w:r>
+        <w:rPr>
+          <w:i/>
+        </w:rPr>
+        <w:t>n</w:t>
+      </w:r>
+      <w:r>
+        <w:t>}resolved in ECEF frame {</w:t>
+      </w:r>
+      <w:r>
+        <w:rPr>
+          <w:i/>
+        </w:rPr>
+        <w:t>e</w:t>
+      </w:r>
+      <w:r>
+        <w:t>},</w:t>
+      </w:r>
+      <w:r>
+        <w:t xml:space="preserve"> </w:t>
+      </w:r>
+      <w:r>
+        <w:t xml:space="preserve">and the sidereal rate of the Earth rotation vector </w:t>
+      </w:r>
+      <w:r>
+        <w:rPr>
+          <w:position w:val="-12"/>
+        </w:rPr>
+        <w:object w:dxaOrig="340" w:dyaOrig="380">
+          <v:shape id="_x0000_i1062" type="#_x0000_t75" style="width:17.1pt;height:18.9pt" o:ole="">
+            <v:imagedata r:id="rId69" o:title=""/>
+          </v:shape>
+          <o:OLEObject Type="Embed" ProgID="Equation.DSMT4" ShapeID="_x0000_i1062" DrawAspect="Content" ObjectID="_1405979641" r:id="rId70"/>
+        </w:object>
+      </w:r>
+      <w:r>
+        <w:t>resolved in the true inertial frame {</w:t>
+      </w:r>
+      <w:r>
+        <w:rPr>
+          <w:i/>
+        </w:rPr>
+        <w:t>i</w:t>
+      </w:r>
+      <w:r>
+        <w:t xml:space="preserve">},. Thus the last </w:t>
+      </w:r>
+      <w:r>
+        <w:t>equation can be also written as</w:t>
+      </w:r>
+    </w:p>
+    <w:p>
+      <w:pPr>
+        <w:pStyle w:val="MTDisplayEquation"/>
+      </w:pPr>
+      <w:r>
+        <w:tab/>
+      </w:r>
+      <w:r>
+        <w:rPr>
+          <w:position w:val="-16"/>
+        </w:rPr>
+        <w:object w:dxaOrig="4940" w:dyaOrig="440">
+          <v:shape id="_x0000_i1053" type="#_x0000_t75" style="width:246.9pt;height:22.15pt" o:ole="">
+            <v:imagedata r:id="rId71" o:title=""/>
+          </v:shape>
+          <o:OLEObject Type="Embed" ProgID="Equation.DSMT4" ShapeID="_x0000_i1053" DrawAspect="Content" ObjectID="_1405979642" r:id="rId72"/>
+        </w:object>
+      </w:r>
+      <w:r>
+        <w:t>.</w:t>
+      </w:r>
+      <w:r>
+        <w:tab/>
+      </w:r>
+      <w:r>
+        <w:fldChar w:fldCharType="begin"/>
+      </w:r>
+      <w:r>
+        <w:instrText xml:space="preserve"> MACROBUTTON MTPlaceRef \* MERGEFORMAT </w:instrText>
+      </w:r>
+      <w:r>
+        <w:fldChar w:fldCharType="begin"/>
+      </w:r>
+      <w:r>
+        <w:instrText xml:space="preserve"> SEQ MTEqn \h \* MERGEFORMAT </w:instrText>
+      </w:r>
+      <w:r>
+        <w:fldChar w:fldCharType="end"/>
+      </w:r>
+      <w:r>
+        <w:instrText>(</w:instrText>
+      </w:r>
+      <w:fldSimple w:instr=" SEQ MTSec \c \* Arabic \* MERGEFORMAT ">
+        <w:r>
+          <w:rPr>
+            <w:noProof/>
+          </w:rPr>
+          <w:instrText>1</w:instrText>
+        </w:r>
+      </w:fldSimple>
+      <w:r>
+        <w:instrText>.</w:instrText>
+      </w:r>
+      <w:fldSimple w:instr=" SEQ MTEqn \c \* Arabic \* MERGEFORMAT ">
+        <w:r>
+          <w:rPr>
+            <w:noProof/>
+          </w:rPr>
+          <w:instrText>4</w:instrText>
+        </w:r>
+      </w:fldSimple>
+      <w:r>
+        <w:instrText>)</w:instrText>
+      </w:r>
+      <w:r>
+        <w:fldChar w:fldCharType="end"/>
+      </w:r>
+    </w:p>
+    <w:p>
+      <w:r>
+        <w:lastRenderedPageBreak/>
+        <w:t xml:space="preserve">The term </w:t>
+      </w:r>
+      <w:r>
+        <w:rPr>
+          <w:position w:val="-12"/>
+        </w:rPr>
+        <w:object w:dxaOrig="999" w:dyaOrig="380">
+          <v:shape id="_x0000_i1054" type="#_x0000_t75" style="width:49.85pt;height:18.9pt" o:ole="">
+            <v:imagedata r:id="rId73" o:title=""/>
+          </v:shape>
+          <o:OLEObject Type="Embed" ProgID="Equation.DSMT4" ShapeID="_x0000_i1054" DrawAspect="Content" ObjectID="_1405979643" r:id="rId74"/>
+        </w:object>
+      </w:r>
+      <w:r>
+        <w:t xml:space="preserve">is the Coriolis and the term </w:t>
+      </w:r>
+      <w:r>
+        <w:rPr>
+          <w:position w:val="-12"/>
+        </w:rPr>
+        <w:object w:dxaOrig="1440" w:dyaOrig="380">
+          <v:shape id="_x0000_i1055" type="#_x0000_t75" style="width:1in;height:18.9pt" o:ole="">
+            <v:imagedata r:id="rId75" o:title=""/>
+          </v:shape>
+          <o:OLEObject Type="Embed" ProgID="Equation.DSMT4" ShapeID="_x0000_i1055" DrawAspect="Content" ObjectID="_1405979644" r:id="rId76"/>
+        </w:object>
+      </w:r>
+      <w:r>
+        <w:t xml:space="preserve">is the centripetal accelerations introduced above. The angular velocity vector </w:t>
+      </w:r>
+      <w:r>
+        <w:rPr>
+          <w:position w:val="-12"/>
+        </w:rPr>
+        <w:object w:dxaOrig="320" w:dyaOrig="380">
+          <v:shape id="_x0000_i1056" type="#_x0000_t75" style="width:16.15pt;height:18.9pt" o:ole="">
+            <v:imagedata r:id="rId65" o:title=""/>
+          </v:shape>
+          <o:OLEObject Type="Embed" ProgID="Equation.DSMT4" ShapeID="_x0000_i1056" DrawAspect="Content" ObjectID="_1405979645" r:id="rId77"/>
+        </w:object>
+      </w:r>
+      <w:r>
+        <w:t xml:space="preserve"> </w:t>
+      </w:r>
+      <w:r>
+        <w:t xml:space="preserve">is zero when the UAV is not maneuvering, and the term </w:t>
+      </w:r>
+      <w:r>
+        <w:rPr>
+          <w:position w:val="-12"/>
+        </w:rPr>
+        <w:object w:dxaOrig="320" w:dyaOrig="380">
+          <v:shape id="_x0000_i1057" type="#_x0000_t75" style="width:16.15pt;height:18.9pt" o:ole="">
+            <v:imagedata r:id="rId67" o:title=""/>
+          </v:shape>
+          <o:OLEObject Type="Embed" ProgID="Equation.DSMT4" ShapeID="_x0000_i1057" DrawAspect="Content" ObjectID="_1405979646" r:id="rId78"/>
+        </w:object>
+      </w:r>
+      <w:r>
+        <w:t>can be obtained from the geodetic latitude</w:t>
+      </w:r>
+      <w:r>
+        <w:t xml:space="preserve"> (</w:t>
+      </w:r>
+      <w:r>
+        <w:rPr>
+          <w:position w:val="-10"/>
+        </w:rPr>
+        <w:object w:dxaOrig="220" w:dyaOrig="320">
+          <v:shape id="_x0000_i1058" type="#_x0000_t75" style="width:11.1pt;height:16.15pt" o:ole="">
+            <v:imagedata r:id="rId79" o:title=""/>
+          </v:shape>
+          <o:OLEObject Type="Embed" ProgID="Equation.DSMT4" ShapeID="_x0000_i1058" DrawAspect="Content" ObjectID="_1405979647" r:id="rId80"/>
+        </w:object>
+      </w:r>
+      <w:r>
+        <w:t>)</w:t>
+      </w:r>
+      <w:r>
+        <w:t xml:space="preserve"> a</w:t>
+      </w:r>
+      <w:r>
+        <w:t>nd longitude (</w:t>
+      </w:r>
+      <w:r>
+        <w:rPr>
+          <w:position w:val="-6"/>
+        </w:rPr>
+        <w:object w:dxaOrig="220" w:dyaOrig="320">
+          <v:shape id="_x0000_i1059" type="#_x0000_t75" style="width:11.1pt;height:16.15pt" o:ole="">
+            <v:imagedata r:id="rId81" o:title=""/>
+          </v:shape>
+          <o:OLEObject Type="Embed" ProgID="Equation.DSMT4" ShapeID="_x0000_i1059" DrawAspect="Content" ObjectID="_1405979648" r:id="rId82"/>
+        </w:object>
+      </w:r>
+      <w:r>
+        <w:t>) rates, which in turn</w:t>
+      </w:r>
+      <w:r>
+        <w:t xml:space="preserve"> can be calculated from the </w:t>
+      </w:r>
+      <w:r>
+        <w:t xml:space="preserve">NED components of </w:t>
+      </w:r>
+      <w:r>
+        <w:rPr>
+          <w:position w:val="-12"/>
+        </w:rPr>
+        <w:object w:dxaOrig="400" w:dyaOrig="380">
+          <v:shape id="_x0000_i1060" type="#_x0000_t75" style="width:19.85pt;height:18.9pt" o:ole="">
+            <v:imagedata r:id="rId83" o:title=""/>
+          </v:shape>
+          <o:OLEObject Type="Embed" ProgID="Equation.DSMT4" ShapeID="_x0000_i1060" DrawAspect="Content" ObjectID="_1405979649" r:id="rId84"/>
+        </w:object>
+      </w:r>
+      <w:r>
+        <w:t>.</w:t>
+      </w:r>
+    </w:p>
+    <w:p/>
     <w:p/>
     <w:sectPr>
       <w:pgSz w:w="12240" w:h="15840"/>
@@ -978,6 +1747,15 @@
       <w:lang w:eastAsia="de-DE"/>
     </w:rPr>
   </w:style>
+  <w:style w:type="character" w:customStyle="1" w:styleId="MTEquationSection">
+    <w:name w:val="MTEquationSection"/>
+    <w:basedOn w:val="DefaultParagraphFont"/>
+    <w:rsid w:val="002959CA"/>
+    <w:rPr>
+      <w:vanish/>
+      <w:color w:val="FF0000"/>
+    </w:rPr>
+  </w:style>
 </w:styles>
 </file>
 
@@ -1262,4 +2040,40 @@
   <a:objectDefaults/>
   <a:extraClrSchemeLst/>
 </a:theme>
+</file>
+
+<file path=customXml/item1.xml><?xml version="1.0" encoding="utf-8"?>
+<b:Sources xmlns:b="http://schemas.openxmlformats.org/officeDocument/2006/bibliography" xmlns="http://schemas.openxmlformats.org/officeDocument/2006/bibliography" SelectedStyle="\CHICAGO.XSL" StyleName="Chicago Fifteenth Edition">
+  <b:Source>
+    <b:Tag>Kaplan81</b:Tag>
+    <b:SourceType>Book</b:SourceType>
+    <b:Guid>{A66BF5A5-5B8A-4E9F-83C5-F68B7B8D824F}</b:Guid>
+    <b:LCID>0</b:LCID>
+    <b:Author>
+      <b:Author>
+        <b:NameList>
+          <b:Person>
+            <b:Last>Kaplan</b:Last>
+            <b:First>G.</b:First>
+            <b:Middle>H.</b:Middle>
+          </b:Person>
+        </b:NameList>
+      </b:Author>
+    </b:Author>
+    <b:Title>The IAU Resolutions on Astronomical Constants, Time Scales, and the Fundamental Reference Frames</b:Title>
+    <b:Year>1981</b:Year>
+    <b:City>Washington, D.C.</b:City>
+    <b:Publisher>United States Naval Observatory</b:Publisher>
+    <b:Volume>Circular no. 163.</b:Volume>
+    <b:RefOrder>1</b:RefOrder>
+  </b:Source>
+</b:Sources>
+</file>
+
+<file path=customXml/itemProps1.xml><?xml version="1.0" encoding="utf-8"?>
+<ds:datastoreItem xmlns:ds="http://schemas.openxmlformats.org/officeDocument/2006/customXml" ds:itemID="{47CE33D0-8265-4BFA-A38C-3258B451A8C0}">
+  <ds:schemaRefs>
+    <ds:schemaRef ds:uri="http://schemas.openxmlformats.org/officeDocument/2006/bibliography"/>
+  </ds:schemaRefs>
+</ds:datastoreItem>
 </file>
</xml_diff>

<commit_message>
minor addition of kinemtatics into calculation of derivatives with an account of the earth rotation
</commit_message>
<xml_diff>
--- a/Springer_UAV_book/ECF_ECEF_Geodetic.docx
+++ b/Springer_UAV_book/ECF_ECEF_Geodetic.docx
@@ -93,28 +93,13 @@
         <w:t xml:space="preserve">The </w:t>
       </w:r>
       <w:r>
-        <w:t>ECI frame is usually denoted {</w:t>
-      </w:r>
-      <w:r>
-        <w:rPr>
-          <w:i/>
-        </w:rPr>
-        <w:t>i</w:t>
-      </w:r>
-      <w:r>
-        <w:t xml:space="preserve">} while the ECEF </w:t>
-      </w:r>
-      <w:r>
-        <w:t xml:space="preserve">frame is </w:t>
-      </w:r>
-      <w:r>
-        <w:t>denoted</w:t>
+        <w:t xml:space="preserve">ECI frame is usually denoted </w:t>
       </w:r>
       <w:r>
         <w:rPr>
           <w:position w:val="-14"/>
         </w:rPr>
-        <w:object w:dxaOrig="380" w:dyaOrig="400">
+        <w:object w:dxaOrig="340" w:dyaOrig="400">
           <v:shapetype id="_x0000_t75" coordsize="21600,21600" o:spt="75" o:preferrelative="t" path="m@4@5l@4@11@9@11@9@5xe" filled="f" stroked="f">
             <v:stroke joinstyle="miter"/>
             <v:formulas>
@@ -134,10 +119,30 @@
             <v:path o:extrusionok="f" gradientshapeok="t" o:connecttype="rect"/>
             <o:lock v:ext="edit" aspectratio="t"/>
           </v:shapetype>
-          <v:shape id="_x0000_i1025" type="#_x0000_t75" style="width:17.75pt;height:19.7pt" o:ole="">
+          <v:shape id="_x0000_i1030" type="#_x0000_t75" style="width:16.05pt;height:19.6pt" o:ole="">
             <v:imagedata r:id="rId5" o:title=""/>
           </v:shape>
-          <o:OLEObject Type="Embed" ProgID="Equation.DSMT4" ShapeID="_x0000_i1025" DrawAspect="Content" ObjectID="_1406028357" r:id="rId6"/>
+          <o:OLEObject Type="Embed" ProgID="Equation.DSMT4" ShapeID="_x0000_i1030" DrawAspect="Content" ObjectID="_1406209718" r:id="rId6"/>
+        </w:object>
+      </w:r>
+      <w:r>
+        <w:t xml:space="preserve"> while the ECEF </w:t>
+      </w:r>
+      <w:r>
+        <w:t xml:space="preserve">frame is </w:t>
+      </w:r>
+      <w:r>
+        <w:t>denoted</w:t>
+      </w:r>
+      <w:r>
+        <w:rPr>
+          <w:position w:val="-14"/>
+        </w:rPr>
+        <w:object w:dxaOrig="380" w:dyaOrig="400">
+          <v:shape id="_x0000_i1025" type="#_x0000_t75" style="width:17.8pt;height:19.6pt" o:ole="">
+            <v:imagedata r:id="rId7" o:title=""/>
+          </v:shape>
+          <o:OLEObject Type="Embed" ProgID="Equation.DSMT4" ShapeID="_x0000_i1025" DrawAspect="Content" ObjectID="_1406209719" r:id="rId8"/>
         </w:object>
       </w:r>
       <w:r>
@@ -157,10 +162,10 @@
           <w:position w:val="-12"/>
         </w:rPr>
         <w:object w:dxaOrig="220" w:dyaOrig="360">
-          <v:shape id="_x0000_i1026" type="#_x0000_t75" style="width:10.55pt;height:16.8pt" o:ole="">
-            <v:imagedata r:id="rId7" o:title=""/>
-          </v:shape>
-          <o:OLEObject Type="Embed" ProgID="Equation.DSMT4" ShapeID="_x0000_i1026" DrawAspect="Content" ObjectID="_1406028358" r:id="rId8"/>
+          <v:shape id="_x0000_i1026" type="#_x0000_t75" style="width:10.7pt;height:16.75pt" o:ole="">
+            <v:imagedata r:id="rId9" o:title=""/>
+          </v:shape>
+          <o:OLEObject Type="Embed" ProgID="Equation.DSMT4" ShapeID="_x0000_i1026" DrawAspect="Content" ObjectID="_1406209720" r:id="rId10"/>
         </w:object>
       </w:r>
       <w:r>
@@ -171,10 +176,10 @@
           <w:position w:val="-12"/>
         </w:rPr>
         <w:object w:dxaOrig="240" w:dyaOrig="360">
-          <v:shape id="_x0000_i1027" type="#_x0000_t75" style="width:11.05pt;height:18.25pt" o:ole="">
-            <v:imagedata r:id="rId9" o:title=""/>
-          </v:shape>
-          <o:OLEObject Type="Embed" ProgID="Equation.DSMT4" ShapeID="_x0000_i1027" DrawAspect="Content" ObjectID="_1406028359" r:id="rId10"/>
+          <v:shape id="_x0000_i1027" type="#_x0000_t75" style="width:11.05pt;height:18.2pt" o:ole="">
+            <v:imagedata r:id="rId11" o:title=""/>
+          </v:shape>
+          <o:OLEObject Type="Embed" ProgID="Equation.DSMT4" ShapeID="_x0000_i1027" DrawAspect="Content" ObjectID="_1406209721" r:id="rId12"/>
         </w:object>
       </w:r>
       <w:r>
@@ -185,24 +190,24 @@
           <w:position w:val="-12"/>
         </w:rPr>
         <w:object w:dxaOrig="240" w:dyaOrig="360">
-          <v:shape id="_x0000_i1028" type="#_x0000_t75" style="width:11.05pt;height:18.25pt" o:ole="">
+          <v:shape id="_x0000_i1028" type="#_x0000_t75" style="width:11.05pt;height:18.2pt" o:ole="">
+            <v:imagedata r:id="rId13" o:title=""/>
+          </v:shape>
+          <o:OLEObject Type="Embed" ProgID="Equation.DSMT4" ShapeID="_x0000_i1028" DrawAspect="Content" ObjectID="_1406209722" r:id="rId14"/>
+        </w:object>
+      </w:r>
+      <w:r>
+        <w:t>axes placed in the equatorial plane with</w:t>
+      </w:r>
+      <w:r>
+        <w:rPr>
+          <w:position w:val="-12"/>
+        </w:rPr>
+        <w:object w:dxaOrig="240" w:dyaOrig="360">
+          <v:shape id="_x0000_i1029" type="#_x0000_t75" style="width:11.05pt;height:18.2pt" o:ole="">
             <v:imagedata r:id="rId11" o:title=""/>
           </v:shape>
-          <o:OLEObject Type="Embed" ProgID="Equation.DSMT4" ShapeID="_x0000_i1028" DrawAspect="Content" ObjectID="_1406028360" r:id="rId12"/>
-        </w:object>
-      </w:r>
-      <w:r>
-        <w:t>axes placed in the equatorial plane with</w:t>
-      </w:r>
-      <w:r>
-        <w:rPr>
-          <w:position w:val="-12"/>
-        </w:rPr>
-        <w:object w:dxaOrig="240" w:dyaOrig="360">
-          <v:shape id="_x0000_i1029" type="#_x0000_t75" style="width:11.05pt;height:18.25pt" o:ole="">
-            <v:imagedata r:id="rId9" o:title=""/>
-          </v:shape>
-          <o:OLEObject Type="Embed" ProgID="Equation.DSMT4" ShapeID="_x0000_i1029" DrawAspect="Content" ObjectID="_1406028361" r:id="rId13"/>
+          <o:OLEObject Type="Embed" ProgID="Equation.DSMT4" ShapeID="_x0000_i1029" DrawAspect="Content" ObjectID="_1406209723" r:id="rId15"/>
         </w:object>
       </w:r>
       <w:r>
@@ -228,7 +233,7 @@
               <w:rPr>
                 <w:noProof/>
               </w:rPr>
-              <w:t xml:space="preserve"> (Kaplan 1981)</w:t>
+              <w:t>(Kaplan 1981)</w:t>
             </w:r>
           </w:fldSimple>
         </w:sdtContent>
@@ -244,10 +249,10 @@
           <w:position w:val="-12"/>
         </w:rPr>
         <w:object w:dxaOrig="260" w:dyaOrig="360">
-          <v:shape id="_x0000_i1030" type="#_x0000_t75" style="width:12.5pt;height:18.25pt" o:ole="">
-            <v:imagedata r:id="rId14" o:title=""/>
-          </v:shape>
-          <o:OLEObject Type="Embed" ProgID="Equation.DSMT4" ShapeID="_x0000_i1030" DrawAspect="Content" ObjectID="_1406028362" r:id="rId15"/>
+          <v:shape id="_x0000_i1031" type="#_x0000_t75" style="width:12.5pt;height:18.2pt" o:ole="">
+            <v:imagedata r:id="rId16" o:title=""/>
+          </v:shape>
+          <o:OLEObject Type="Embed" ProgID="Equation.DSMT4" ShapeID="_x0000_i1031" DrawAspect="Content" ObjectID="_1406209724" r:id="rId17"/>
         </w:object>
       </w:r>
       <w:r>
@@ -258,65 +263,65 @@
           <w:position w:val="-12"/>
         </w:rPr>
         <w:object w:dxaOrig="279" w:dyaOrig="360">
-          <v:shape id="_x0000_i1031" type="#_x0000_t75" style="width:13.45pt;height:18.25pt" o:ole="">
+          <v:shape id="_x0000_i1032" type="#_x0000_t75" style="width:13.55pt;height:18.2pt" o:ole="">
+            <v:imagedata r:id="rId18" o:title=""/>
+          </v:shape>
+          <o:OLEObject Type="Embed" ProgID="Equation.DSMT4" ShapeID="_x0000_i1032" DrawAspect="Content" ObjectID="_1406209725" r:id="rId19"/>
+        </w:object>
+      </w:r>
+      <w:r>
+        <w:t xml:space="preserve">axes placed in the equatorial plane and </w:t>
+      </w:r>
+      <w:r>
+        <w:rPr>
+          <w:position w:val="-12"/>
+        </w:rPr>
+        <w:object w:dxaOrig="240" w:dyaOrig="360">
+          <v:shape id="_x0000_i1033" type="#_x0000_t75" style="width:11.4pt;height:16.75pt" o:ole="">
+            <v:imagedata r:id="rId20" o:title=""/>
+          </v:shape>
+          <o:OLEObject Type="Embed" ProgID="Equation.DSMT4" ShapeID="_x0000_i1033" DrawAspect="Content" ObjectID="_1406209726" r:id="rId21"/>
+        </w:object>
+      </w:r>
+      <w:r>
+        <w:t xml:space="preserve">axis aligned with the direction of the Earth’s rotation vector, see </w:t>
+      </w:r>
+      <w:r>
+        <w:fldChar w:fldCharType="begin"/>
+      </w:r>
+      <w:r>
+        <w:instrText xml:space="preserve"> REF _Ref321905724 \h </w:instrText>
+      </w:r>
+      <w:r>
+        <w:fldChar w:fldCharType="separate"/>
+      </w:r>
+      <w:r>
+        <w:t xml:space="preserve">Figure </w:t>
+      </w:r>
+      <w:r>
+        <w:rPr>
+          <w:noProof/>
+        </w:rPr>
+        <w:t>1</w:t>
+      </w:r>
+      <w:r>
+        <w:fldChar w:fldCharType="end"/>
+      </w:r>
+      <w:r>
+        <w:t xml:space="preserve"> where the Earth is modeled as a spheroid</w:t>
+      </w:r>
+      <w:r>
+        <w:t>. The</w:t>
+      </w:r>
+      <w:r>
+        <w:rPr>
+          <w:position w:val="-12"/>
+        </w:rPr>
+        <w:object w:dxaOrig="260" w:dyaOrig="360">
+          <v:shape id="_x0000_i1034" type="#_x0000_t75" style="width:12.5pt;height:18.2pt" o:ole="">
             <v:imagedata r:id="rId16" o:title=""/>
           </v:shape>
-          <o:OLEObject Type="Embed" ProgID="Equation.DSMT4" ShapeID="_x0000_i1031" DrawAspect="Content" ObjectID="_1406028363" r:id="rId17"/>
-        </w:object>
-      </w:r>
-      <w:r>
-        <w:t xml:space="preserve">axes placed in the equatorial plane and </w:t>
-      </w:r>
-      <w:r>
-        <w:rPr>
-          <w:position w:val="-12"/>
-        </w:rPr>
-        <w:object w:dxaOrig="240" w:dyaOrig="360">
-          <v:shape id="_x0000_i1032" type="#_x0000_t75" style="width:11.5pt;height:16.8pt" o:ole="">
-            <v:imagedata r:id="rId18" o:title=""/>
-          </v:shape>
-          <o:OLEObject Type="Embed" ProgID="Equation.DSMT4" ShapeID="_x0000_i1032" DrawAspect="Content" ObjectID="_1406028364" r:id="rId19"/>
-        </w:object>
-      </w:r>
-      <w:r>
-        <w:t xml:space="preserve">axis aligned with the direction of the Earth’s rotation vector, see </w:t>
-      </w:r>
-      <w:r>
-        <w:fldChar w:fldCharType="begin"/>
-      </w:r>
-      <w:r>
-        <w:instrText xml:space="preserve"> REF _Ref321905724 \h </w:instrText>
-      </w:r>
-      <w:r>
-        <w:fldChar w:fldCharType="separate"/>
-      </w:r>
-      <w:r>
-        <w:t xml:space="preserve">Figure </w:t>
-      </w:r>
-      <w:r>
-        <w:rPr>
-          <w:noProof/>
-        </w:rPr>
-        <w:t>1</w:t>
-      </w:r>
-      <w:r>
-        <w:fldChar w:fldCharType="end"/>
-      </w:r>
-      <w:r>
-        <w:t xml:space="preserve"> where the Earth is modeled as a spheroid</w:t>
-      </w:r>
-      <w:r>
-        <w:t>. The</w:t>
-      </w:r>
-      <w:r>
-        <w:rPr>
-          <w:position w:val="-12"/>
-        </w:rPr>
-        <w:object w:dxaOrig="260" w:dyaOrig="360">
-          <v:shape id="_x0000_i1033" type="#_x0000_t75" style="width:12.5pt;height:18.25pt" o:ole="">
-            <v:imagedata r:id="rId14" o:title=""/>
-          </v:shape>
-          <o:OLEObject Type="Embed" ProgID="Equation.DSMT4" ShapeID="_x0000_i1033" DrawAspect="Content" ObjectID="_1406028365" r:id="rId20"/>
+          <o:OLEObject Type="Embed" ProgID="Equation.DSMT4" ShapeID="_x0000_i1034" DrawAspect="Content" ObjectID="_1406209727" r:id="rId22"/>
         </w:object>
       </w:r>
       <w:r>
@@ -327,10 +332,10 @@
           <w:position w:val="-12"/>
         </w:rPr>
         <w:object w:dxaOrig="279" w:dyaOrig="360">
-          <v:shape id="_x0000_i1034" type="#_x0000_t75" style="width:13.45pt;height:18.25pt" o:ole="">
-            <v:imagedata r:id="rId21" o:title=""/>
-          </v:shape>
-          <o:OLEObject Type="Embed" ProgID="Equation.DSMT4" ShapeID="_x0000_i1034" DrawAspect="Content" ObjectID="_1406028366" r:id="rId22"/>
+          <v:shape id="_x0000_i1035" type="#_x0000_t75" style="width:13.55pt;height:18.2pt" o:ole="">
+            <v:imagedata r:id="rId23" o:title=""/>
+          </v:shape>
+          <o:OLEObject Type="Embed" ProgID="Equation.DSMT4" ShapeID="_x0000_i1035" DrawAspect="Content" ObjectID="_1406209728" r:id="rId24"/>
         </w:object>
       </w:r>
       <w:r>
@@ -368,7 +373,7 @@
                     </pic:cNvPicPr>
                   </pic:nvPicPr>
                   <pic:blipFill>
-                    <a:blip r:embed="rId23" cstate="print"/>
+                    <a:blip r:embed="rId25" cstate="print"/>
                     <a:srcRect/>
                     <a:stretch>
                       <a:fillRect/>
@@ -416,6 +421,7 @@
         </w:rPr>
         <w:t xml:space="preserve">Figure </w:t>
       </w:r>
+      <w:proofErr w:type="gramEnd"/>
       <w:r>
         <w:rPr>
           <w:sz w:val="24"/>
@@ -453,6 +459,7 @@
         <w:fldChar w:fldCharType="end"/>
       </w:r>
       <w:bookmarkEnd w:id="0"/>
+      <w:proofErr w:type="gramStart"/>
       <w:r>
         <w:rPr>
           <w:sz w:val="24"/>
@@ -507,10 +514,10 @@
           <w:position w:val="-12"/>
         </w:rPr>
         <w:object w:dxaOrig="320" w:dyaOrig="380">
-          <v:shape id="_x0000_i1035" type="#_x0000_t75" style="width:14.9pt;height:18.7pt" o:ole="">
-            <v:imagedata r:id="rId24" o:title=""/>
-          </v:shape>
-          <o:OLEObject Type="Embed" ProgID="Equation.DSMT4" ShapeID="_x0000_i1035" DrawAspect="Content" ObjectID="_1406028367" r:id="rId25"/>
+          <v:shape id="_x0000_i1036" type="#_x0000_t75" style="width:14.95pt;height:18.55pt" o:ole="">
+            <v:imagedata r:id="rId26" o:title=""/>
+          </v:shape>
+          <o:OLEObject Type="Embed" ProgID="Equation.DSMT4" ShapeID="_x0000_i1036" DrawAspect="Content" ObjectID="_1406209729" r:id="rId27"/>
         </w:object>
       </w:r>
       <w:r>
@@ -535,17 +542,25 @@
         <w:t xml:space="preserve">the </w:t>
       </w:r>
       <w:r>
-        <w:t xml:space="preserve">ECI; the latter one is often call the true inertial frame. If necessary, for the purpose of UAV flight description, this rate can be accurately approximated by one full rotation in 23h56’4.099”, thus resulting in 15.04106718 deg/h. Therefore, the transformation from ECI to ECEF frame is a plain rotation around the </w:t>
+        <w:t xml:space="preserve">ECI; the latter one is often call the true inertial frame. If necessary, for the purpose of UAV flight description, this rate can be approximated by one full rotation in 23h56’4.099”, thus resulting </w:t>
+      </w:r>
+      <w:proofErr w:type="gramStart"/>
+      <w:r>
+        <w:t>in 15.04106718 deg/h</w:t>
+      </w:r>
+      <w:proofErr w:type="gramEnd"/>
+      <w:r>
+        <w:t xml:space="preserve">. Therefore, the transformation from ECI to ECEF frame is a plain rotation around the </w:t>
       </w:r>
       <w:r>
         <w:rPr>
           <w:position w:val="-12"/>
         </w:rPr>
         <w:object w:dxaOrig="220" w:dyaOrig="360">
-          <v:shape id="_x0000_i1036" type="#_x0000_t75" style="width:10.55pt;height:16.8pt" o:ole="">
-            <v:imagedata r:id="rId7" o:title=""/>
-          </v:shape>
-          <o:OLEObject Type="Embed" ProgID="Equation.DSMT4" ShapeID="_x0000_i1036" DrawAspect="Content" ObjectID="_1406028368" r:id="rId26"/>
+          <v:shape id="_x0000_i1037" type="#_x0000_t75" style="width:10.7pt;height:16.75pt" o:ole="">
+            <v:imagedata r:id="rId9" o:title=""/>
+          </v:shape>
+          <o:OLEObject Type="Embed" ProgID="Equation.DSMT4" ShapeID="_x0000_i1037" DrawAspect="Content" ObjectID="_1406209730" r:id="rId28"/>
         </w:object>
       </w:r>
       <w:r>
@@ -576,10 +591,10 @@
           <w:position w:val="-12"/>
         </w:rPr>
         <w:object w:dxaOrig="540" w:dyaOrig="380">
-          <v:shape id="_x0000_i1037" type="#_x0000_t75" style="width:25.45pt;height:18.7pt" o:ole="">
-            <v:imagedata r:id="rId27" o:title=""/>
-          </v:shape>
-          <o:OLEObject Type="Embed" ProgID="Equation.DSMT4" ShapeID="_x0000_i1037" DrawAspect="Content" ObjectID="_1406028369" r:id="rId28"/>
+          <v:shape id="_x0000_i1038" type="#_x0000_t75" style="width:25.3pt;height:18.55pt" o:ole="">
+            <v:imagedata r:id="rId29" o:title=""/>
+          </v:shape>
+          <o:OLEObject Type="Embed" ProgID="Equation.DSMT4" ShapeID="_x0000_i1038" DrawAspect="Content" ObjectID="_1406209731" r:id="rId30"/>
         </w:object>
       </w:r>
       <w:r>
@@ -591,10 +606,10 @@
           <w:position w:val="-6"/>
         </w:rPr>
         <w:object w:dxaOrig="139" w:dyaOrig="240">
-          <v:shape id="_x0000_i1038" type="#_x0000_t75" style="width:6.7pt;height:12pt" o:ole="">
-            <v:imagedata r:id="rId29" o:title=""/>
-          </v:shape>
-          <o:OLEObject Type="Embed" ProgID="Equation.DSMT4" ShapeID="_x0000_i1038" DrawAspect="Content" ObjectID="_1406028370" r:id="rId30"/>
+          <v:shape id="_x0000_i1039" type="#_x0000_t75" style="width:6.75pt;height:12.1pt" o:ole="">
+            <v:imagedata r:id="rId31" o:title=""/>
+          </v:shape>
+          <o:OLEObject Type="Embed" ProgID="Equation.DSMT4" ShapeID="_x0000_i1039" DrawAspect="Content" ObjectID="_1406209732" r:id="rId32"/>
         </w:object>
       </w:r>
       <w:r>
@@ -625,10 +640,10 @@
           <w:position w:val="-10"/>
         </w:rPr>
         <w:object w:dxaOrig="660" w:dyaOrig="320">
-          <v:shape id="_x0000_i1039" type="#_x0000_t75" style="width:32.15pt;height:14.9pt" o:ole="">
-            <v:imagedata r:id="rId31" o:title=""/>
-          </v:shape>
-          <o:OLEObject Type="Embed" ProgID="Equation.DSMT4" ShapeID="_x0000_i1039" DrawAspect="Content" ObjectID="_1406028371" r:id="rId32"/>
+          <v:shape id="_x0000_i1040" type="#_x0000_t75" style="width:32.1pt;height:14.95pt" o:ole="">
+            <v:imagedata r:id="rId33" o:title=""/>
+          </v:shape>
+          <o:OLEObject Type="Embed" ProgID="Equation.DSMT4" ShapeID="_x0000_i1040" DrawAspect="Content" ObjectID="_1406209733" r:id="rId34"/>
         </w:object>
       </w:r>
       <w:r>
@@ -656,138 +671,144 @@
         <w:fldChar w:fldCharType="end"/>
       </w:r>
       <w:r>
-        <w:t xml:space="preserve">. It has the same origin at the center of the Earth. The frame defines the orientation of the line normal to Earth’s surface and passing through the point of interest. The orientation of the line is defined by two angles, </w:t>
+        <w:t xml:space="preserve">. It has the same origin at the center of the Earth. The frame defines the orientation of </w:t>
+      </w:r>
+      <w:r>
+        <w:t>a</w:t>
+      </w:r>
+      <w:r>
+        <w:t xml:space="preserve"> line normal to Earth’s surface and passing through the point of interest. The orientation of the line is defined by two angles, </w:t>
       </w:r>
       <w:r>
         <w:rPr>
           <w:position w:val="-6"/>
         </w:rPr>
         <w:object w:dxaOrig="220" w:dyaOrig="279">
-          <v:shape id="_x0000_i1040" type="#_x0000_t75" style="width:11.05pt;height:13.9pt" o:ole="">
+          <v:shape id="_x0000_i1041" type="#_x0000_t75" style="width:11.05pt;height:13.9pt" o:ole="">
+            <v:imagedata r:id="rId35" o:title=""/>
+          </v:shape>
+          <o:OLEObject Type="Embed" ProgID="Equation.DSMT4" ShapeID="_x0000_i1041" DrawAspect="Content" ObjectID="_1406209734" r:id="rId36"/>
+        </w:object>
+      </w:r>
+      <w:r>
+        <w:t xml:space="preserve">– geographic latitude and </w:t>
+      </w:r>
+      <w:r>
+        <w:rPr>
+          <w:position w:val="-10"/>
+        </w:rPr>
+        <w:object w:dxaOrig="220" w:dyaOrig="260">
+          <v:shape id="_x0000_i1042" type="#_x0000_t75" style="width:11.05pt;height:12.5pt" o:ole="">
+            <v:imagedata r:id="rId37" o:title=""/>
+          </v:shape>
+          <o:OLEObject Type="Embed" ProgID="Equation.DSMT4" ShapeID="_x0000_i1042" DrawAspect="Content" ObjectID="_1406209735" r:id="rId38"/>
+        </w:object>
+      </w:r>
+      <w:r>
+        <w:t xml:space="preserve">– geographic longitude, with the height </w:t>
+      </w:r>
+      <w:r>
+        <w:rPr>
+          <w:position w:val="-6"/>
+        </w:rPr>
+        <w:object w:dxaOrig="200" w:dyaOrig="279">
+          <v:shape id="_x0000_i1043" type="#_x0000_t75" style="width:9.6pt;height:13.9pt" o:ole="">
+            <v:imagedata r:id="rId39" o:title=""/>
+          </v:shape>
+          <o:OLEObject Type="Embed" ProgID="Equation.DSMT4" ShapeID="_x0000_i1043" DrawAspect="Content" ObjectID="_1406209736" r:id="rId40"/>
+        </w:object>
+      </w:r>
+      <w:r>
+        <w:t xml:space="preserve">above the </w:t>
+      </w:r>
+      <w:r>
+        <w:lastRenderedPageBreak/>
+        <w:t xml:space="preserve">Earth’s surface; these three parameters, along with the components of velocity vector, are the major navigation states. For most UAV applications it is sufficiently accurate to model Earth’s surface as an oblate spheroid with given </w:t>
+      </w:r>
+      <w:r>
+        <w:rPr>
+          <w:position w:val="-12"/>
+        </w:rPr>
+        <w:object w:dxaOrig="220" w:dyaOrig="360">
+          <v:shape id="_x0000_i1044" type="#_x0000_t75" style="width:11.05pt;height:18.2pt" o:ole="">
+            <v:imagedata r:id="rId41" o:title=""/>
+          </v:shape>
+          <o:OLEObject Type="Embed" ProgID="Equation.DSMT4" ShapeID="_x0000_i1044" DrawAspect="Content" ObjectID="_1406209737" r:id="rId42"/>
+        </w:object>
+      </w:r>
+      <w:r>
+        <w:t xml:space="preserve">-equatorial and </w:t>
+      </w:r>
+      <w:r>
+        <w:rPr>
+          <w:position w:val="-14"/>
+        </w:rPr>
+        <w:object w:dxaOrig="240" w:dyaOrig="380">
+          <v:shape id="_x0000_i1045" type="#_x0000_t75" style="width:11.4pt;height:17.8pt" o:ole="">
+            <v:imagedata r:id="rId43" o:title=""/>
+          </v:shape>
+          <o:OLEObject Type="Embed" ProgID="Equation.DSMT4" ShapeID="_x0000_i1045" DrawAspect="Content" ObjectID="_1406209738" r:id="rId44"/>
+        </w:object>
+      </w:r>
+      <w:r>
+        <w:t xml:space="preserve">-polar radiuses, or one of the radiuses and the </w:t>
+      </w:r>
+      <w:r>
+        <w:rPr>
+          <w:position w:val="-6"/>
+        </w:rPr>
+        <w:object w:dxaOrig="180" w:dyaOrig="220">
+          <v:shape id="_x0000_i1046" type="#_x0000_t75" style="width:8.55pt;height:11.05pt" o:ole="">
+            <v:imagedata r:id="rId45" o:title=""/>
+          </v:shape>
+          <o:OLEObject Type="Embed" ProgID="Equation.DSMT4" ShapeID="_x0000_i1046" DrawAspect="Content" ObjectID="_1406209739" r:id="rId46"/>
+        </w:object>
+      </w:r>
+      <w:r>
+        <w:t>-ellipticity. Last revisited in 2004, the datum of World Geodetic System (WGS-84) provides the following parameters for the oblate spheroid modeling</w:t>
+      </w:r>
+      <w:proofErr w:type="gramStart"/>
+      <w:r>
+        <w:t xml:space="preserve">: </w:t>
+      </w:r>
+      <w:proofErr w:type="gramEnd"/>
+      <w:r>
+        <w:rPr>
+          <w:position w:val="-12"/>
+        </w:rPr>
+        <w:object w:dxaOrig="1840" w:dyaOrig="360">
+          <v:shape id="_x0000_i1047" type="#_x0000_t75" style="width:92.3pt;height:18.2pt" o:ole="">
+            <v:imagedata r:id="rId47" o:title=""/>
+          </v:shape>
+          <o:OLEObject Type="Embed" ProgID="Equation.DSMT4" ShapeID="_x0000_i1047" DrawAspect="Content" ObjectID="_1406209740" r:id="rId48"/>
+        </w:object>
+      </w:r>
+      <w:r>
+        <w:t>,</w:t>
+      </w:r>
+      <w:r>
+        <w:rPr>
+          <w:position w:val="-14"/>
+        </w:rPr>
+        <w:object w:dxaOrig="1980" w:dyaOrig="380">
+          <v:shape id="_x0000_i1048" type="#_x0000_t75" style="width:99.45pt;height:17.8pt" o:ole="">
+            <v:imagedata r:id="rId49" o:title=""/>
+          </v:shape>
+          <o:OLEObject Type="Embed" ProgID="Equation.DSMT4" ShapeID="_x0000_i1048" DrawAspect="Content" ObjectID="_1406209741" r:id="rId50"/>
+        </w:object>
+      </w:r>
+      <w:r>
+        <w:t>. The resulting transformation from the geodetic {</w:t>
+      </w:r>
+      <w:r>
+        <w:rPr>
+          <w:position w:val="-10"/>
+        </w:rPr>
+        <w:object w:dxaOrig="660" w:dyaOrig="320">
+          <v:shape id="_x0000_i1049" type="#_x0000_t75" style="width:32.1pt;height:14.95pt" o:ole="">
             <v:imagedata r:id="rId33" o:title=""/>
           </v:shape>
-          <o:OLEObject Type="Embed" ProgID="Equation.DSMT4" ShapeID="_x0000_i1040" DrawAspect="Content" ObjectID="_1406028372" r:id="rId34"/>
-        </w:object>
-      </w:r>
-      <w:r>
-        <w:t xml:space="preserve">– geographic latitude and </w:t>
-      </w:r>
-      <w:r>
-        <w:rPr>
-          <w:position w:val="-10"/>
-        </w:rPr>
-        <w:object w:dxaOrig="220" w:dyaOrig="260">
-          <v:shape id="_x0000_i1041" type="#_x0000_t75" style="width:11.05pt;height:12.5pt" o:ole="">
-            <v:imagedata r:id="rId35" o:title=""/>
-          </v:shape>
-          <o:OLEObject Type="Embed" ProgID="Equation.DSMT4" ShapeID="_x0000_i1041" DrawAspect="Content" ObjectID="_1406028373" r:id="rId36"/>
-        </w:object>
-      </w:r>
-      <w:r>
-        <w:t xml:space="preserve">– geographic longitude, with the height </w:t>
-      </w:r>
-      <w:r>
-        <w:rPr>
-          <w:position w:val="-6"/>
-        </w:rPr>
-        <w:object w:dxaOrig="200" w:dyaOrig="279">
-          <v:shape id="_x0000_i1042" type="#_x0000_t75" style="width:9.6pt;height:13.9pt" o:ole="">
-            <v:imagedata r:id="rId37" o:title=""/>
-          </v:shape>
-          <o:OLEObject Type="Embed" ProgID="Equation.DSMT4" ShapeID="_x0000_i1042" DrawAspect="Content" ObjectID="_1406028374" r:id="rId38"/>
-        </w:object>
-      </w:r>
-      <w:r>
-        <w:t xml:space="preserve">above the Earth’s surface; these three parameters, along with the components of velocity vector, are the major </w:t>
-      </w:r>
-      <w:r>
-        <w:lastRenderedPageBreak/>
-        <w:t xml:space="preserve">navigation states. For most UAV applications it is sufficiently accurate to model Earth’s surface as an oblate spheroid with given </w:t>
-      </w:r>
-      <w:r>
-        <w:rPr>
-          <w:position w:val="-12"/>
-        </w:rPr>
-        <w:object w:dxaOrig="220" w:dyaOrig="360">
-          <v:shape id="_x0000_i1043" type="#_x0000_t75" style="width:11.05pt;height:18.25pt" o:ole="">
-            <v:imagedata r:id="rId39" o:title=""/>
-          </v:shape>
-          <o:OLEObject Type="Embed" ProgID="Equation.DSMT4" ShapeID="_x0000_i1043" DrawAspect="Content" ObjectID="_1406028375" r:id="rId40"/>
-        </w:object>
-      </w:r>
-      <w:r>
-        <w:t xml:space="preserve">-equatorial and </w:t>
-      </w:r>
-      <w:r>
-        <w:rPr>
-          <w:position w:val="-14"/>
-        </w:rPr>
-        <w:object w:dxaOrig="240" w:dyaOrig="380">
-          <v:shape id="_x0000_i1044" type="#_x0000_t75" style="width:11.5pt;height:17.75pt" o:ole="">
-            <v:imagedata r:id="rId41" o:title=""/>
-          </v:shape>
-          <o:OLEObject Type="Embed" ProgID="Equation.DSMT4" ShapeID="_x0000_i1044" DrawAspect="Content" ObjectID="_1406028376" r:id="rId42"/>
-        </w:object>
-      </w:r>
-      <w:r>
-        <w:t xml:space="preserve">-polar radiuses, or one of the radiuses and the </w:t>
-      </w:r>
-      <w:r>
-        <w:rPr>
-          <w:position w:val="-6"/>
-        </w:rPr>
-        <w:object w:dxaOrig="180" w:dyaOrig="220">
-          <v:shape id="_x0000_i1045" type="#_x0000_t75" style="width:8.65pt;height:11.05pt" o:ole="">
-            <v:imagedata r:id="rId43" o:title=""/>
-          </v:shape>
-          <o:OLEObject Type="Embed" ProgID="Equation.DSMT4" ShapeID="_x0000_i1045" DrawAspect="Content" ObjectID="_1406028377" r:id="rId44"/>
-        </w:object>
-      </w:r>
-      <w:r>
-        <w:t>-ellipticity. Last revisited in 2004, the datum of World Geodetic System (WGS-84) provides the following parameters for the oblate spheroid modeling</w:t>
-      </w:r>
-      <w:proofErr w:type="gramStart"/>
-      <w:r>
-        <w:t xml:space="preserve">: </w:t>
-      </w:r>
-      <w:proofErr w:type="gramEnd"/>
-      <w:r>
-        <w:rPr>
-          <w:position w:val="-12"/>
-        </w:rPr>
-        <w:object w:dxaOrig="1840" w:dyaOrig="360">
-          <v:shape id="_x0000_i1046" type="#_x0000_t75" style="width:92.15pt;height:18.25pt" o:ole="">
-            <v:imagedata r:id="rId45" o:title=""/>
-          </v:shape>
-          <o:OLEObject Type="Embed" ProgID="Equation.DSMT4" ShapeID="_x0000_i1046" DrawAspect="Content" ObjectID="_1406028378" r:id="rId46"/>
-        </w:object>
-      </w:r>
-      <w:r>
-        <w:t>,</w:t>
-      </w:r>
-      <w:r>
-        <w:rPr>
-          <w:position w:val="-14"/>
-        </w:rPr>
-        <w:object w:dxaOrig="1980" w:dyaOrig="380">
-          <v:shape id="_x0000_i1047" type="#_x0000_t75" style="width:99.35pt;height:17.75pt" o:ole="">
-            <v:imagedata r:id="rId47" o:title=""/>
-          </v:shape>
-          <o:OLEObject Type="Embed" ProgID="Equation.DSMT4" ShapeID="_x0000_i1047" DrawAspect="Content" ObjectID="_1406028379" r:id="rId48"/>
-        </w:object>
-      </w:r>
-      <w:r>
-        <w:t>. The resulting transformation from the geodetic {</w:t>
-      </w:r>
-      <w:r>
-        <w:rPr>
-          <w:position w:val="-10"/>
-        </w:rPr>
-        <w:object w:dxaOrig="660" w:dyaOrig="320">
-          <v:shape id="_x0000_i1048" type="#_x0000_t75" style="width:32.15pt;height:14.9pt" o:ole="">
-            <v:imagedata r:id="rId31" o:title=""/>
-          </v:shape>
-          <o:OLEObject Type="Embed" ProgID="Equation.DSMT4" ShapeID="_x0000_i1048" DrawAspect="Content" ObjectID="_1406028380" r:id="rId49"/>
+          <o:OLEObject Type="Embed" ProgID="Equation.DSMT4" ShapeID="_x0000_i1049" DrawAspect="Content" ObjectID="_1406209742" r:id="rId51"/>
         </w:object>
       </w:r>
       <w:r>
@@ -806,10 +827,10 @@
           <w:position w:val="-48"/>
         </w:rPr>
         <w:object w:dxaOrig="2340" w:dyaOrig="1080">
-          <v:shape id="_x0000_i1049" type="#_x0000_t75" style="width:116.65pt;height:54.25pt" o:ole="">
-            <v:imagedata r:id="rId50" o:title=""/>
-          </v:shape>
-          <o:OLEObject Type="Embed" ProgID="Equation.DSMT4" ShapeID="_x0000_i1049" DrawAspect="Content" ObjectID="_1406028381" r:id="rId51"/>
+          <v:shape id="_x0000_i1050" type="#_x0000_t75" style="width:116.55pt;height:54.2pt" o:ole="">
+            <v:imagedata r:id="rId52" o:title=""/>
+          </v:shape>
+          <o:OLEObject Type="Embed" ProgID="Equation.DSMT4" ShapeID="_x0000_i1050" DrawAspect="Content" ObjectID="_1406209743" r:id="rId53"/>
         </w:object>
       </w:r>
       <w:r>
@@ -875,10 +896,10 @@
           <w:position w:val="-6"/>
         </w:rPr>
         <w:object w:dxaOrig="200" w:dyaOrig="220">
-          <v:shape id="_x0000_i1050" type="#_x0000_t75" style="width:9.6pt;height:11.05pt" o:ole="">
-            <v:imagedata r:id="rId52" o:title=""/>
-          </v:shape>
-          <o:OLEObject Type="Embed" ProgID="Equation.DSMT4" ShapeID="_x0000_i1050" DrawAspect="Content" ObjectID="_1406028382" r:id="rId53"/>
+          <v:shape id="_x0000_i1051" type="#_x0000_t75" style="width:9.6pt;height:11.05pt" o:ole="">
+            <v:imagedata r:id="rId54" o:title=""/>
+          </v:shape>
+          <o:OLEObject Type="Embed" ProgID="Equation.DSMT4" ShapeID="_x0000_i1051" DrawAspect="Content" ObjectID="_1406209744" r:id="rId55"/>
         </w:object>
       </w:r>
       <w:r>
@@ -894,10 +915,10 @@
           <w:position w:val="-36"/>
         </w:rPr>
         <w:object w:dxaOrig="2940" w:dyaOrig="859">
-          <v:shape id="_x0000_i1051" type="#_x0000_t75" style="width:147.35pt;height:42.25pt" o:ole="">
-            <v:imagedata r:id="rId54" o:title=""/>
-          </v:shape>
-          <o:OLEObject Type="Embed" ProgID="Equation.DSMT4" ShapeID="_x0000_i1051" DrawAspect="Content" ObjectID="_1406028383" r:id="rId55"/>
+          <v:shape id="_x0000_i1052" type="#_x0000_t75" style="width:147.2pt;height:42.4pt" o:ole="">
+            <v:imagedata r:id="rId56" o:title=""/>
+          </v:shape>
+          <o:OLEObject Type="Embed" ProgID="Equation.DSMT4" ShapeID="_x0000_i1052" DrawAspect="Content" ObjectID="_1406209745" r:id="rId57"/>
         </w:object>
       </w:r>
       <w:r>
@@ -929,7 +950,19 @@
         <w:t xml:space="preserve">and </w:t>
       </w:r>
       <w:r>
-        <w:t xml:space="preserve">is valid as long as the assumption of flat Earth model satisfies the task at hand. During the long duration and extended range missions the precision of the derived </w:t>
+        <w:t xml:space="preserve">is valid as long as the assumption of flat Earth model satisfies the task at hand. During the </w:t>
+      </w:r>
+      <w:r>
+        <w:t xml:space="preserve">high speed </w:t>
+      </w:r>
+      <w:r>
+        <w:t>flight</w:t>
+      </w:r>
+      <w:r>
+        <w:t xml:space="preserve"> or in </w:t>
+      </w:r>
+      <w:r>
+        <w:t xml:space="preserve">long duration and extended range missions the precision of the derived </w:t>
       </w:r>
       <w:r>
         <w:t>states</w:t>
@@ -947,10 +980,22 @@
         <w:t xml:space="preserve">rotating </w:t>
       </w:r>
       <w:r>
-        <w:t xml:space="preserve">Earth. </w:t>
-      </w:r>
-      <w:r>
-        <w:t xml:space="preserve">. </w:t>
+        <w:t xml:space="preserve">Earth. The key reason </w:t>
+      </w:r>
+      <w:r>
+        <w:t>for</w:t>
+      </w:r>
+      <w:r>
+        <w:t xml:space="preserve"> </w:t>
+      </w:r>
+      <w:r>
+        <w:t xml:space="preserve">the error is in the accumulation over time of the </w:t>
+      </w:r>
+      <w:r>
+        <w:t>Coriolis and centripetal accelerations induced by the rotating Earth.</w:t>
+      </w:r>
+      <w:r>
+        <w:t xml:space="preserve"> </w:t>
       </w:r>
       <w:r>
         <w:t>Thus, the following derivation outline</w:t>
@@ -959,7 +1004,7 @@
         <w:t>s</w:t>
       </w:r>
       <w:r>
-        <w:t xml:space="preserve"> how the Earth rotation can be easily accounted for</w:t>
+        <w:t xml:space="preserve"> how the Earth rotation can be accounted for</w:t>
       </w:r>
       <w:r>
         <w:t xml:space="preserve"> in the derivation of the inertial velocity and acceleration vectors</w:t>
@@ -973,7 +1018,39 @@
         <w:t xml:space="preserve">First, define the ECI as the </w:t>
       </w:r>
       <w:r>
-        <w:t xml:space="preserve">true inertial frame. Next, by using simplifying properties of defining the free motion with respect to the CG of a rigid body, resolve the absolute time derivative of </w:t>
+        <w:t>true inertial frame</w:t>
+      </w:r>
+      <w:r>
+        <w:rPr>
+          <w:position w:val="-14"/>
+        </w:rPr>
+        <w:object w:dxaOrig="340" w:dyaOrig="400">
+          <v:shape id="_x0000_i1055" type="#_x0000_t75" style="width:16.05pt;height:19.6pt" o:ole="">
+            <v:imagedata r:id="rId5" o:title=""/>
+          </v:shape>
+          <o:OLEObject Type="Embed" ProgID="Equation.DSMT4" ShapeID="_x0000_i1055" DrawAspect="Content" ObjectID="_1406209746" r:id="rId58"/>
+        </w:object>
+      </w:r>
+      <w:r>
+        <w:t xml:space="preserve">. Next, by using </w:t>
+      </w:r>
+      <w:r>
+        <w:t xml:space="preserve">the </w:t>
+      </w:r>
+      <w:r>
+        <w:t xml:space="preserve">simplifying properties of defining the free motion </w:t>
+      </w:r>
+      <w:r>
+        <w:t xml:space="preserve">of a rigid body </w:t>
+      </w:r>
+      <w:r>
+        <w:t>with respect to the CG</w:t>
+      </w:r>
+      <w:r>
+        <w:t xml:space="preserve"> and utilizing the Coriolis theorem</w:t>
+      </w:r>
+      <w:r>
+        <w:t xml:space="preserve">, resolve the absolute time derivative of </w:t>
       </w:r>
       <w:r>
         <w:t>the CG</w:t>
@@ -992,10 +1069,10 @@
           <w:position w:val="-12"/>
         </w:rPr>
         <w:object w:dxaOrig="340" w:dyaOrig="380">
-          <v:shape id="_x0000_i1052" type="#_x0000_t75" style="width:17.3pt;height:18.7pt" o:ole="">
-            <v:imagedata r:id="rId56" o:title=""/>
-          </v:shape>
-          <o:OLEObject Type="Embed" ProgID="Equation.DSMT4" ShapeID="_x0000_i1052" DrawAspect="Content" ObjectID="_1406028384" r:id="rId57"/>
+          <v:shape id="_x0000_i1053" type="#_x0000_t75" style="width:17.45pt;height:18.55pt" o:ole="">
+            <v:imagedata r:id="rId59" o:title=""/>
+          </v:shape>
+          <o:OLEObject Type="Embed" ProgID="Equation.DSMT4" ShapeID="_x0000_i1053" DrawAspect="Content" ObjectID="_1406209747" r:id="rId60"/>
         </w:object>
       </w:r>
       <w:r>
@@ -1017,10 +1094,10 @@
           <w:position w:val="-12"/>
         </w:rPr>
         <w:object w:dxaOrig="2480" w:dyaOrig="380">
-          <v:shape id="_x0000_i1053" type="#_x0000_t75" style="width:124.3pt;height:18.7pt" o:ole="">
-            <v:imagedata r:id="rId58" o:title=""/>
-          </v:shape>
-          <o:OLEObject Type="Embed" ProgID="Equation.DSMT4" ShapeID="_x0000_i1053" DrawAspect="Content" ObjectID="_1406028385" r:id="rId59"/>
+          <v:shape id="_x0000_i1054" type="#_x0000_t75" style="width:124.4pt;height:18.55pt" o:ole="">
+            <v:imagedata r:id="rId61" o:title=""/>
+          </v:shape>
+          <o:OLEObject Type="Embed" ProgID="Equation.DSMT4" ShapeID="_x0000_i1054" DrawAspect="Content" ObjectID="_1406209748" r:id="rId62"/>
         </w:object>
       </w:r>
       <w:r>
@@ -1077,13 +1154,33 @@
     </w:p>
     <w:p>
       <w:r>
-        <w:t xml:space="preserve">Taking the second time derivative and assuming that </w:t>
+        <w:t>T</w:t>
+      </w:r>
+      <w:r>
+        <w:t xml:space="preserve">aking the second time derivative and assuming that </w:t>
       </w:r>
       <w:r>
         <w:t>that the side</w:t>
       </w:r>
       <w:r>
         <w:t>real rate of the Earth rotation is constant</w:t>
+      </w:r>
+      <w:r>
+        <w:t xml:space="preserve"> (</w:t>
+      </w:r>
+      <w:r>
+        <w:rPr>
+          <w:position w:val="-12"/>
+        </w:rPr>
+        <w:object w:dxaOrig="700" w:dyaOrig="380">
+          <v:shape id="_x0000_i1057" type="#_x0000_t75" style="width:34.95pt;height:18.9pt" o:ole="">
+            <v:imagedata r:id="rId63" o:title=""/>
+          </v:shape>
+          <o:OLEObject Type="Embed" ProgID="Equation.DSMT4" ShapeID="_x0000_i1057" DrawAspect="Content" ObjectID="_1406209749" r:id="rId64"/>
+        </w:object>
+      </w:r>
+      <w:r>
+        <w:t>)</w:t>
       </w:r>
       <w:r>
         <w:t xml:space="preserve"> results in </w:t>
@@ -1104,10 +1201,10 @@
           <w:position w:val="-36"/>
         </w:rPr>
         <w:object w:dxaOrig="6600" w:dyaOrig="840">
-          <v:shape id="_x0000_i1054" type="#_x0000_t75" style="width:330.25pt;height:42.25pt" o:ole="">
-            <v:imagedata r:id="rId60" o:title=""/>
-          </v:shape>
-          <o:OLEObject Type="Embed" ProgID="Equation.DSMT4" ShapeID="_x0000_i1054" DrawAspect="Content" ObjectID="_1406028386" r:id="rId61"/>
+          <v:shape id="_x0000_i1056" type="#_x0000_t75" style="width:330.4pt;height:42.4pt" o:ole="">
+            <v:imagedata r:id="rId65" o:title=""/>
+          </v:shape>
+          <o:OLEObject Type="Embed" ProgID="Equation.DSMT4" ShapeID="_x0000_i1056" DrawAspect="Content" ObjectID="_1406209750" r:id="rId66"/>
         </w:object>
       </w:r>
       <w:r>
@@ -1181,153 +1278,203 @@
         <w:fldChar w:fldCharType="end"/>
       </w:r>
       <w:r>
+        <w:t xml:space="preserve"> the </w:t>
+      </w:r>
+      <w:r>
+        <w:rPr>
+          <w:position w:val="-6"/>
+        </w:rPr>
+        <w:object w:dxaOrig="240" w:dyaOrig="220">
+          <v:shape id="_x0000_i1058" type="#_x0000_t75" style="width:12.1pt;height:11.05pt" o:ole="">
+            <v:imagedata r:id="rId67" o:title=""/>
+          </v:shape>
+          <o:OLEObject Type="Embed" ProgID="Equation.DSMT4" ShapeID="_x0000_i1058" DrawAspect="Content" ObjectID="_1406209751" r:id="rId68"/>
+        </w:object>
+      </w:r>
+      <w:r>
+        <w:t xml:space="preserve"> denotes the vector of inertial angular speed resolved in the body frame</w:t>
+      </w:r>
+      <w:r>
+        <w:t xml:space="preserve">, and </w:t>
+      </w:r>
+      <w:r>
+        <w:rPr>
+          <w:position w:val="-12"/>
+        </w:rPr>
+        <w:object w:dxaOrig="400" w:dyaOrig="380">
+          <v:shape id="_x0000_i1059" type="#_x0000_t75" style="width:20.3pt;height:19.25pt" o:ole="">
+            <v:imagedata r:id="rId69" o:title=""/>
+          </v:shape>
+          <o:OLEObject Type="Embed" ProgID="Equation.DSMT4" ShapeID="_x0000_i1059" DrawAspect="Content" ObjectID="_1406209752" r:id="rId70"/>
+        </w:object>
+      </w:r>
+      <w:r>
+        <w:t xml:space="preserve"> is the same </w:t>
+      </w:r>
+      <w:proofErr w:type="gramStart"/>
+      <w:r>
+        <w:t xml:space="preserve">as </w:t>
+      </w:r>
+      <w:proofErr w:type="gramEnd"/>
+      <w:r>
+        <w:rPr>
+          <w:b/>
+          <w:position w:val="-12"/>
+        </w:rPr>
+        <w:object w:dxaOrig="940" w:dyaOrig="380">
+          <v:shape id="_x0000_i1060" type="#_x0000_t75" style="width:47.05pt;height:19.25pt" o:ole="">
+            <v:imagedata r:id="rId71" o:title=""/>
+          </v:shape>
+          <o:OLEObject Type="Embed" ProgID="Equation.DSMT4" ShapeID="_x0000_i1060" DrawAspect="Content" ObjectID="_1406209753" r:id="rId72"/>
+        </w:object>
+      </w:r>
+      <w:r>
+        <w:t xml:space="preserve">. The equation </w:t>
+      </w:r>
+      <w:r>
+        <w:fldChar w:fldCharType="begin"/>
+      </w:r>
+      <w:r>
+        <w:instrText xml:space="preserve"> GOTOBUTTON ZEqnNum702208  \* MERGEFORMAT </w:instrText>
+      </w:r>
+      <w:fldSimple w:instr=" REF ZEqnNum702208 \* Charformat \! \* MERGEFORMAT ">
+        <w:r>
+          <w:instrText>(1.2)</w:instrText>
+        </w:r>
+      </w:fldSimple>
+      <w:r>
+        <w:fldChar w:fldCharType="end"/>
+      </w:r>
+      <w:r>
+        <w:t xml:space="preserve"> updates the kinematic dead reckoning equation in [X], while the vector of inertial acceleration in </w:t>
+      </w:r>
+      <w:r>
+        <w:fldChar w:fldCharType="begin"/>
+      </w:r>
+      <w:r>
+        <w:instrText xml:space="preserve"> GOTOBUTTON ZEqnNum912100  \* MERGEFORMAT </w:instrText>
+      </w:r>
+      <w:fldSimple w:instr=" REF ZEqnNum912100 \* Charformat \! \* MERGEFORMAT ">
+        <w:r>
+          <w:instrText>(1.3)</w:instrText>
+        </w:r>
+      </w:fldSimple>
+      <w:r>
+        <w:fldChar w:fldCharType="end"/>
+      </w:r>
+      <w:r>
+        <w:t xml:space="preserve"> revises the application of the second Newtonian law in [X] and [X].</w:t>
+      </w:r>
+    </w:p>
+    <w:p>
+      <w:r>
+        <w:t>Applying</w:t>
+      </w:r>
+      <w:r>
+        <w:t xml:space="preserve"> the angular velocities addition theorem, the </w:t>
+      </w:r>
+      <w:r>
+        <w:rPr>
+          <w:position w:val="-6"/>
+        </w:rPr>
+        <w:object w:dxaOrig="240" w:dyaOrig="220">
+          <v:shape id="_x0000_i1061" type="#_x0000_t75" style="width:12.1pt;height:11.05pt" o:ole="">
+            <v:imagedata r:id="rId67" o:title=""/>
+          </v:shape>
+          <o:OLEObject Type="Embed" ProgID="Equation.DSMT4" ShapeID="_x0000_i1061" DrawAspect="Content" ObjectID="_1406209754" r:id="rId73"/>
+        </w:object>
+      </w:r>
+      <w:r>
+        <w:t xml:space="preserve">can be represented as a sum of the angular velocity vector </w:t>
+      </w:r>
+      <w:r>
+        <w:rPr>
+          <w:position w:val="-12"/>
+        </w:rPr>
+        <w:object w:dxaOrig="320" w:dyaOrig="380">
+          <v:shape id="_x0000_i1062" type="#_x0000_t75" style="width:16.4pt;height:18.55pt" o:ole="">
+            <v:imagedata r:id="rId74" o:title=""/>
+          </v:shape>
+          <o:OLEObject Type="Embed" ProgID="Equation.DSMT4" ShapeID="_x0000_i1062" DrawAspect="Content" ObjectID="_1406209755" r:id="rId75"/>
+        </w:object>
+      </w:r>
+      <w:r>
+        <w:t xml:space="preserve"> of body frame {</w:t>
+      </w:r>
+      <w:r>
+        <w:rPr>
+          <w:i/>
+        </w:rPr>
+        <w:t>b</w:t>
+      </w:r>
+      <w:r>
+        <w:t>} resolved in the body-carried frame {</w:t>
+      </w:r>
+      <w:r>
+        <w:rPr>
+          <w:i/>
+        </w:rPr>
+        <w:t>n</w:t>
+      </w:r>
+      <w:r>
+        <w:t>},</w:t>
+      </w:r>
+      <w:r>
         <w:t xml:space="preserve"> </w:t>
       </w:r>
       <w:r>
-        <w:t xml:space="preserve">as before </w:t>
-      </w:r>
-      <w:r>
-        <w:t xml:space="preserve">the vector </w:t>
-      </w:r>
-      <w:r>
-        <w:rPr>
-          <w:position w:val="-6"/>
-        </w:rPr>
-        <w:object w:dxaOrig="240" w:dyaOrig="220">
-          <v:shape id="_x0000_i1055" type="#_x0000_t75" style="width:12pt;height:11.05pt" o:ole="">
-            <v:imagedata r:id="rId62" o:title=""/>
-          </v:shape>
-          <o:OLEObject Type="Embed" ProgID="Equation.DSMT4" ShapeID="_x0000_i1055" DrawAspect="Content" ObjectID="_1406028387" r:id="rId63"/>
-        </w:object>
-      </w:r>
-      <w:r>
-        <w:t xml:space="preserve"> denotes the vector of inertial angular speed resolved in the body frame</w:t>
-      </w:r>
-      <w:r>
-        <w:t xml:space="preserve">, and </w:t>
-      </w:r>
-      <w:r>
-        <w:rPr>
-          <w:position w:val="-12"/>
-        </w:rPr>
-        <w:object w:dxaOrig="400" w:dyaOrig="380">
-          <v:shape id="_x0000_i1067" type="#_x0000_t75" style="width:20.15pt;height:19.2pt" o:ole="">
-            <v:imagedata r:id="rId64" o:title=""/>
-          </v:shape>
-          <o:OLEObject Type="Embed" ProgID="Equation.DSMT4" ShapeID="_x0000_i1067" DrawAspect="Content" ObjectID="_1406028388" r:id="rId65"/>
-        </w:object>
-      </w:r>
-      <w:r>
-        <w:t xml:space="preserve"> is the same </w:t>
-      </w:r>
-      <w:proofErr w:type="gramStart"/>
-      <w:r>
-        <w:t xml:space="preserve">as </w:t>
-      </w:r>
-      <w:proofErr w:type="gramEnd"/>
-      <w:r>
-        <w:rPr>
-          <w:b/>
-          <w:position w:val="-12"/>
-        </w:rPr>
-        <w:object w:dxaOrig="940" w:dyaOrig="380">
-          <v:shape id="_x0000_i1068" type="#_x0000_t75" style="width:47.05pt;height:19.2pt" o:ole="">
-            <v:imagedata r:id="rId66" o:title=""/>
-          </v:shape>
-          <o:OLEObject Type="Embed" ProgID="Equation.DSMT4" ShapeID="_x0000_i1068" DrawAspect="Content" ObjectID="_1406028389" r:id="rId67"/>
-        </w:object>
-      </w:r>
-      <w:r>
-        <w:t xml:space="preserve">. Using the angular velocities addition theorem, the </w:t>
-      </w:r>
-      <w:r>
-        <w:rPr>
-          <w:position w:val="-6"/>
-        </w:rPr>
-        <w:object w:dxaOrig="240" w:dyaOrig="220">
-          <v:shape id="_x0000_i1056" type="#_x0000_t75" style="width:12pt;height:11.05pt" o:ole="">
-            <v:imagedata r:id="rId62" o:title=""/>
-          </v:shape>
-          <o:OLEObject Type="Embed" ProgID="Equation.DSMT4" ShapeID="_x0000_i1056" DrawAspect="Content" ObjectID="_1406028390" r:id="rId68"/>
-        </w:object>
-      </w:r>
-      <w:r>
-        <w:t xml:space="preserve">can be represented as a sum of the angular velocity vector </w:t>
+        <w:t xml:space="preserve">the angular velocity </w:t>
+      </w:r>
+      <w:r>
+        <w:lastRenderedPageBreak/>
+        <w:t xml:space="preserve">vector </w:t>
       </w:r>
       <w:r>
         <w:rPr>
           <w:position w:val="-12"/>
         </w:rPr>
         <w:object w:dxaOrig="320" w:dyaOrig="380">
-          <v:shape id="_x0000_i1057" type="#_x0000_t75" style="width:16.3pt;height:18.7pt" o:ole="">
-            <v:imagedata r:id="rId69" o:title=""/>
-          </v:shape>
-          <o:OLEObject Type="Embed" ProgID="Equation.DSMT4" ShapeID="_x0000_i1057" DrawAspect="Content" ObjectID="_1406028391" r:id="rId70"/>
-        </w:object>
-      </w:r>
-      <w:r>
-        <w:t xml:space="preserve"> of body frame {</w:t>
-      </w:r>
-      <w:r>
-        <w:rPr>
-          <w:i/>
-        </w:rPr>
-        <w:t>b</w:t>
-      </w:r>
-      <w:r>
-        <w:t>} resolved in the body-carried frame {</w:t>
-      </w:r>
-      <w:r>
-        <w:rPr>
-          <w:i/>
-        </w:rPr>
-        <w:t>n</w:t>
-      </w:r>
-      <w:r>
-        <w:t>},</w:t>
+          <v:shape id="_x0000_i1063" type="#_x0000_t75" style="width:16.4pt;height:18.55pt" o:ole="">
+            <v:imagedata r:id="rId76" o:title=""/>
+          </v:shape>
+          <o:OLEObject Type="Embed" ProgID="Equation.DSMT4" ShapeID="_x0000_i1063" DrawAspect="Content" ObjectID="_1406209756" r:id="rId77"/>
+        </w:object>
+      </w:r>
+      <w:r>
+        <w:t xml:space="preserve"> of body-carried frame </w:t>
+      </w:r>
+      <w:r>
+        <w:rPr>
+          <w:position w:val="-14"/>
+        </w:rPr>
+        <w:object w:dxaOrig="380" w:dyaOrig="400">
+          <v:shape id="_x0000_i1066" type="#_x0000_t75" style="width:17.8pt;height:19.6pt" o:ole="">
+            <v:imagedata r:id="rId78" o:title=""/>
+          </v:shape>
+          <o:OLEObject Type="Embed" ProgID="Equation.DSMT4" ShapeID="_x0000_i1066" DrawAspect="Content" ObjectID="_1406209757" r:id="rId79"/>
+        </w:object>
+      </w:r>
+      <w:r>
+        <w:t xml:space="preserve">resolved in ECEF frame </w:t>
+      </w:r>
+      <w:r>
+        <w:rPr>
+          <w:position w:val="-14"/>
+        </w:rPr>
+        <w:object w:dxaOrig="380" w:dyaOrig="400">
+          <v:shape id="_x0000_i1067" type="#_x0000_t75" style="width:17.8pt;height:19.6pt" o:ole="">
+            <v:imagedata r:id="rId80" o:title=""/>
+          </v:shape>
+          <o:OLEObject Type="Embed" ProgID="Equation.DSMT4" ShapeID="_x0000_i1067" DrawAspect="Content" ObjectID="_1406209758" r:id="rId81"/>
+        </w:object>
+      </w:r>
+      <w:r>
+        <w:t>,</w:t>
       </w:r>
       <w:r>
         <w:t xml:space="preserve"> </w:t>
       </w:r>
       <w:r>
-        <w:t xml:space="preserve">the angular velocity vector </w:t>
-      </w:r>
-      <w:r>
-        <w:rPr>
-          <w:position w:val="-12"/>
-        </w:rPr>
-        <w:object w:dxaOrig="320" w:dyaOrig="380">
-          <v:shape id="_x0000_i1058" type="#_x0000_t75" style="width:16.3pt;height:18.7pt" o:ole="">
-            <v:imagedata r:id="rId71" o:title=""/>
-          </v:shape>
-          <o:OLEObject Type="Embed" ProgID="Equation.DSMT4" ShapeID="_x0000_i1058" DrawAspect="Content" ObjectID="_1406028392" r:id="rId72"/>
-        </w:object>
-      </w:r>
-      <w:r>
-        <w:t xml:space="preserve"> of body-carried frame {</w:t>
-      </w:r>
-      <w:r>
-        <w:rPr>
-          <w:i/>
-        </w:rPr>
-        <w:t>n</w:t>
-      </w:r>
-      <w:r>
-        <w:t>}resolved in ECEF frame {</w:t>
-      </w:r>
-      <w:r>
-        <w:rPr>
-          <w:i/>
-        </w:rPr>
-        <w:t>e</w:t>
-      </w:r>
-      <w:r>
-        <w:t>},</w:t>
-      </w:r>
-      <w:r>
-        <w:t xml:space="preserve"> </w:t>
-      </w:r>
-      <w:r>
         <w:t xml:space="preserve">and the sidereal rate of the Earth rotation vector </w:t>
       </w:r>
       <w:r>
@@ -1335,23 +1482,28 @@
           <w:position w:val="-12"/>
         </w:rPr>
         <w:object w:dxaOrig="340" w:dyaOrig="380">
-          <v:shape id="_x0000_i1059" type="#_x0000_t75" style="width:17.3pt;height:18.7pt" o:ole="">
-            <v:imagedata r:id="rId73" o:title=""/>
-          </v:shape>
-          <o:OLEObject Type="Embed" ProgID="Equation.DSMT4" ShapeID="_x0000_i1059" DrawAspect="Content" ObjectID="_1406028393" r:id="rId74"/>
-        </w:object>
-      </w:r>
-      <w:r>
-        <w:t>resolved in the true inertial frame {</w:t>
-      </w:r>
-      <w:r>
-        <w:rPr>
-          <w:i/>
-        </w:rPr>
-        <w:t>i</w:t>
-      </w:r>
-      <w:r>
-        <w:t xml:space="preserve">},. Thus the last </w:t>
+          <v:shape id="_x0000_i1064" type="#_x0000_t75" style="width:17.45pt;height:18.55pt" o:ole="">
+            <v:imagedata r:id="rId82" o:title=""/>
+          </v:shape>
+          <o:OLEObject Type="Embed" ProgID="Equation.DSMT4" ShapeID="_x0000_i1064" DrawAspect="Content" ObjectID="_1406209759" r:id="rId83"/>
+        </w:object>
+      </w:r>
+      <w:r>
+        <w:t xml:space="preserve">resolved in the true inertial frame </w:t>
+      </w:r>
+      <w:r>
+        <w:rPr>
+          <w:position w:val="-14"/>
+        </w:rPr>
+        <w:object w:dxaOrig="340" w:dyaOrig="400">
+          <v:shape id="_x0000_i1065" type="#_x0000_t75" style="width:16.05pt;height:19.6pt" o:ole="">
+            <v:imagedata r:id="rId5" o:title=""/>
+          </v:shape>
+          <o:OLEObject Type="Embed" ProgID="Equation.DSMT4" ShapeID="_x0000_i1065" DrawAspect="Content" ObjectID="_1406209760" r:id="rId84"/>
+        </w:object>
+      </w:r>
+      <w:r>
+        <w:t xml:space="preserve">. Thus the last </w:t>
       </w:r>
       <w:r>
         <w:t>equation can be also written as</w:t>
@@ -1368,11 +1520,11 @@
         <w:rPr>
           <w:position w:val="-16"/>
         </w:rPr>
-        <w:object w:dxaOrig="4940" w:dyaOrig="440">
-          <v:shape id="_x0000_i1060" type="#_x0000_t75" style="width:247.2pt;height:22.1pt" o:ole="">
-            <v:imagedata r:id="rId75" o:title=""/>
-          </v:shape>
-          <o:OLEObject Type="Embed" ProgID="Equation.DSMT4" ShapeID="_x0000_i1060" DrawAspect="Content" ObjectID="_1406028394" r:id="rId76"/>
+        <w:object w:dxaOrig="4959" w:dyaOrig="440">
+          <v:shape id="_x0000_i1068" type="#_x0000_t75" style="width:248.1pt;height:22.1pt" o:ole="">
+            <v:imagedata r:id="rId85" o:title=""/>
+          </v:shape>
+          <o:OLEObject Type="Embed" ProgID="Equation.DSMT4" ShapeID="_x0000_i1068" DrawAspect="Content" ObjectID="_1406209761" r:id="rId86"/>
         </w:object>
       </w:r>
       <w:r>
@@ -1396,6 +1548,7 @@
       <w:r>
         <w:fldChar w:fldCharType="end"/>
       </w:r>
+      <w:bookmarkStart w:id="5" w:name="ZEqnNum955235"/>
       <w:r>
         <w:instrText>(</w:instrText>
       </w:r>
@@ -1421,13 +1574,13 @@
       <w:r>
         <w:instrText>)</w:instrText>
       </w:r>
+      <w:bookmarkEnd w:id="5"/>
       <w:r>
         <w:fldChar w:fldCharType="end"/>
       </w:r>
     </w:p>
     <w:p>
       <w:r>
-        <w:lastRenderedPageBreak/>
         <w:t xml:space="preserve">The term </w:t>
       </w:r>
       <w:r>
@@ -1435,10 +1588,10 @@
           <w:position w:val="-12"/>
         </w:rPr>
         <w:object w:dxaOrig="999" w:dyaOrig="380">
-          <v:shape id="_x0000_i1061" type="#_x0000_t75" style="width:49.9pt;height:18.7pt" o:ole="">
-            <v:imagedata r:id="rId77" o:title=""/>
-          </v:shape>
-          <o:OLEObject Type="Embed" ProgID="Equation.DSMT4" ShapeID="_x0000_i1061" DrawAspect="Content" ObjectID="_1406028395" r:id="rId78"/>
+          <v:shape id="_x0000_i1078" type="#_x0000_t75" style="width:49.9pt;height:18.55pt" o:ole="">
+            <v:imagedata r:id="rId87" o:title=""/>
+          </v:shape>
+          <o:OLEObject Type="Embed" ProgID="Equation.DSMT4" ShapeID="_x0000_i1078" DrawAspect="Content" ObjectID="_1406209762" r:id="rId88"/>
         </w:object>
       </w:r>
       <w:r>
@@ -1448,25 +1601,38 @@
         <w:rPr>
           <w:position w:val="-12"/>
         </w:rPr>
-        <w:object w:dxaOrig="1440" w:dyaOrig="380">
-          <v:shape id="_x0000_i1062" type="#_x0000_t75" style="width:1in;height:18.7pt" o:ole="">
-            <v:imagedata r:id="rId79" o:title=""/>
-          </v:shape>
-          <o:OLEObject Type="Embed" ProgID="Equation.DSMT4" ShapeID="_x0000_i1062" DrawAspect="Content" ObjectID="_1406028396" r:id="rId80"/>
-        </w:object>
-      </w:r>
-      <w:r>
-        <w:t xml:space="preserve">is the centripetal accelerations introduced above. The angular velocity vector </w:t>
+        <w:object w:dxaOrig="1460" w:dyaOrig="380">
+          <v:shape id="_x0000_i1079" type="#_x0000_t75" style="width:73.05pt;height:18.9pt" o:ole="">
+            <v:imagedata r:id="rId89" o:title=""/>
+          </v:shape>
+          <o:OLEObject Type="Embed" ProgID="Equation.DSMT4" ShapeID="_x0000_i1079" DrawAspect="Content" ObjectID="_1406209763" r:id="rId90"/>
+        </w:object>
+      </w:r>
+      <w:r>
+        <w:t>is the centripetal accelerations</w:t>
+      </w:r>
+      <w:r>
+        <w:t>.</w:t>
+      </w:r>
+    </w:p>
+    <w:p>
+      <w:pPr>
+        <w:rPr>
+          <w:position w:val="-10"/>
+        </w:rPr>
+      </w:pPr>
+      <w:r>
+        <w:t xml:space="preserve">The angular velocity vector </w:t>
       </w:r>
       <w:r>
         <w:rPr>
           <w:position w:val="-12"/>
         </w:rPr>
         <w:object w:dxaOrig="320" w:dyaOrig="380">
-          <v:shape id="_x0000_i1063" type="#_x0000_t75" style="width:16.3pt;height:18.7pt" o:ole="">
-            <v:imagedata r:id="rId71" o:title=""/>
-          </v:shape>
-          <o:OLEObject Type="Embed" ProgID="Equation.DSMT4" ShapeID="_x0000_i1063" DrawAspect="Content" ObjectID="_1406028397" r:id="rId81"/>
+          <v:shape id="_x0000_i1069" type="#_x0000_t75" style="width:16.4pt;height:18.55pt" o:ole="">
+            <v:imagedata r:id="rId76" o:title=""/>
+          </v:shape>
+          <o:OLEObject Type="Embed" ProgID="Equation.DSMT4" ShapeID="_x0000_i1069" DrawAspect="Content" ObjectID="_1406209764" r:id="rId91"/>
         </w:object>
       </w:r>
       <w:r>
@@ -1480,10 +1646,10 @@
           <w:position w:val="-10"/>
         </w:rPr>
         <w:object w:dxaOrig="220" w:dyaOrig="320">
-          <v:shape id="_x0000_i1064" type="#_x0000_t75" style="width:11.05pt;height:16.3pt" o:ole="">
-            <v:imagedata r:id="rId82" o:title=""/>
-          </v:shape>
-          <o:OLEObject Type="Embed" ProgID="Equation.DSMT4" ShapeID="_x0000_i1064" DrawAspect="Content" ObjectID="_1406028398" r:id="rId83"/>
+          <v:shape id="_x0000_i1070" type="#_x0000_t75" style="width:11.05pt;height:16.4pt" o:ole="">
+            <v:imagedata r:id="rId92" o:title=""/>
+          </v:shape>
+          <o:OLEObject Type="Embed" ProgID="Equation.DSMT4" ShapeID="_x0000_i1070" DrawAspect="Content" ObjectID="_1406209765" r:id="rId93"/>
         </w:object>
       </w:r>
       <w:r>
@@ -1500,10 +1666,10 @@
           <w:position w:val="-6"/>
         </w:rPr>
         <w:object w:dxaOrig="220" w:dyaOrig="320">
-          <v:shape id="_x0000_i1065" type="#_x0000_t75" style="width:11.05pt;height:16.3pt" o:ole="">
-            <v:imagedata r:id="rId84" o:title=""/>
-          </v:shape>
-          <o:OLEObject Type="Embed" ProgID="Equation.DSMT4" ShapeID="_x0000_i1065" DrawAspect="Content" ObjectID="_1406028399" r:id="rId85"/>
+          <v:shape id="_x0000_i1071" type="#_x0000_t75" style="width:11.05pt;height:16.4pt" o:ole="">
+            <v:imagedata r:id="rId94" o:title=""/>
+          </v:shape>
+          <o:OLEObject Type="Embed" ProgID="Equation.DSMT4" ShapeID="_x0000_i1071" DrawAspect="Content" ObjectID="_1406209766" r:id="rId95"/>
         </w:object>
       </w:r>
       <w:r>
@@ -1515,8 +1681,388 @@
       <w:r>
         <w:t xml:space="preserve">NED components </w:t>
       </w:r>
+      <w:r>
+        <w:t>of</w:t>
+      </w:r>
+      <w:r>
+        <w:rPr>
+          <w:position w:val="-12"/>
+        </w:rPr>
+        <w:object w:dxaOrig="400" w:dyaOrig="380">
+          <v:shape id="_x0000_i1072" type="#_x0000_t75" style="width:19.6pt;height:18.55pt" o:ole="">
+            <v:imagedata r:id="rId96" o:title=""/>
+          </v:shape>
+          <o:OLEObject Type="Embed" ProgID="Equation.DSMT4" ShapeID="_x0000_i1072" DrawAspect="Content" ObjectID="_1406209767" r:id="rId97"/>
+        </w:object>
+      </w:r>
+      <w:r>
+        <w:t>.</w:t>
+      </w:r>
+      <w:r>
+        <w:t xml:space="preserve"> The transformation of rates of geodetic system (</w:t>
+      </w:r>
+      <w:r>
+        <w:rPr>
+          <w:position w:val="-10"/>
+        </w:rPr>
+        <w:object w:dxaOrig="220" w:dyaOrig="320">
+          <v:shape id="_x0000_i1074" type="#_x0000_t75" style="width:11.05pt;height:16.4pt" o:ole="">
+            <v:imagedata r:id="rId98" o:title=""/>
+          </v:shape>
+          <o:OLEObject Type="Embed" ProgID="Equation.DSMT4" ShapeID="_x0000_i1074" DrawAspect="Content" ObjectID="_1406209768" r:id="rId99"/>
+        </w:object>
+      </w:r>
+      <w:r>
+        <w:t>,</w:t>
+      </w:r>
+      <w:r>
+        <w:rPr>
+          <w:position w:val="-6"/>
+        </w:rPr>
+        <w:object w:dxaOrig="220" w:dyaOrig="320">
+          <v:shape id="_x0000_i1073" type="#_x0000_t75" style="width:11.05pt;height:16.4pt" o:ole="">
+            <v:imagedata r:id="rId100" o:title=""/>
+          </v:shape>
+          <o:OLEObject Type="Embed" ProgID="Equation.DSMT4" ShapeID="_x0000_i1073" DrawAspect="Content" ObjectID="_1406209769" r:id="rId101"/>
+        </w:object>
+      </w:r>
+      <w:r>
+        <w:t>)</w:t>
+      </w:r>
+      <w:r>
+        <w:t xml:space="preserve"> to the body –carried stabilized frame </w:t>
+      </w:r>
+      <w:r>
+        <w:rPr>
+          <w:position w:val="-14"/>
+        </w:rPr>
+        <w:object w:dxaOrig="380" w:dyaOrig="400">
+          <v:shape id="_x0000_i1075" type="#_x0000_t75" style="width:17.8pt;height:19.6pt" o:ole="">
+            <v:imagedata r:id="rId78" o:title=""/>
+          </v:shape>
+          <o:OLEObject Type="Embed" ProgID="Equation.DSMT4" ShapeID="_x0000_i1075" DrawAspect="Content" ObjectID="_1406209770" r:id="rId102"/>
+        </w:object>
+      </w:r>
+      <w:r>
+        <w:t xml:space="preserve"> can be obtained </w:t>
+      </w:r>
+      <w:r>
+        <w:t xml:space="preserve">similarly to [X] by a left-handed rotation around the East axis through the latitude angle </w:t>
+      </w:r>
+      <w:r>
+        <w:rPr>
+          <w:position w:val="-10"/>
+        </w:rPr>
+        <w:object w:dxaOrig="220" w:dyaOrig="260">
+          <v:shape id="_x0000_i1076" type="#_x0000_t75" style="width:11.05pt;height:13.2pt" o:ole="">
+            <v:imagedata r:id="rId103" o:title=""/>
+          </v:shape>
+          <o:OLEObject Type="Embed" ProgID="Equation.DSMT4" ShapeID="_x0000_i1076" DrawAspect="Content" ObjectID="_1406209771" r:id="rId104"/>
+        </w:object>
+      </w:r>
+      <w:r>
+        <w:rPr>
+          <w:position w:val="-10"/>
+        </w:rPr>
+        <w:t xml:space="preserve"> </w:t>
+      </w:r>
+    </w:p>
+    <w:p>
+      <w:pPr>
+        <w:pStyle w:val="MTDisplayEquation"/>
+      </w:pPr>
+      <w:r>
+        <w:tab/>
+      </w:r>
+      <w:r>
+        <w:rPr>
+          <w:position w:val="-52"/>
+        </w:rPr>
+        <w:object w:dxaOrig="3540" w:dyaOrig="1160">
+          <v:shape id="_x0000_i1077" type="#_x0000_t75" style="width:177.15pt;height:58.1pt" o:ole="">
+            <v:imagedata r:id="rId105" o:title=""/>
+          </v:shape>
+          <o:OLEObject Type="Embed" ProgID="Equation.DSMT4" ShapeID="_x0000_i1077" DrawAspect="Content" ObjectID="_1406209772" r:id="rId106"/>
+        </w:object>
+      </w:r>
+      <w:r>
+        <w:tab/>
+      </w:r>
+      <w:r>
+        <w:fldChar w:fldCharType="begin"/>
+      </w:r>
+      <w:r>
+        <w:instrText xml:space="preserve"> MACROBUTTON MTPlaceRef \* MERGEFORMAT </w:instrText>
+      </w:r>
+      <w:r>
+        <w:fldChar w:fldCharType="begin"/>
+      </w:r>
+      <w:r>
+        <w:instrText xml:space="preserve"> SEQ MTEqn \h \* MERGEFORMAT </w:instrText>
+      </w:r>
+      <w:r>
+        <w:fldChar w:fldCharType="end"/>
+      </w:r>
+      <w:bookmarkStart w:id="6" w:name="ZEqnNum507960"/>
+      <w:r>
+        <w:instrText>(</w:instrText>
+      </w:r>
+      <w:fldSimple w:instr=" SEQ MTSec \c \* Arabic \* MERGEFORMAT ">
+        <w:r>
+          <w:rPr>
+            <w:noProof/>
+          </w:rPr>
+          <w:instrText>1</w:instrText>
+        </w:r>
+      </w:fldSimple>
+      <w:r>
+        <w:instrText>.</w:instrText>
+      </w:r>
+      <w:fldSimple w:instr=" SEQ MTEqn \c \* Arabic \* MERGEFORMAT ">
+        <w:r>
+          <w:rPr>
+            <w:noProof/>
+          </w:rPr>
+          <w:instrText>5</w:instrText>
+        </w:r>
+      </w:fldSimple>
+      <w:r>
+        <w:instrText>)</w:instrText>
+      </w:r>
+      <w:bookmarkEnd w:id="6"/>
+      <w:r>
+        <w:fldChar w:fldCharType="end"/>
+      </w:r>
+    </w:p>
+    <w:p>
+      <w:r>
+        <w:t xml:space="preserve">The rate of change of latitude and longitude </w:t>
+      </w:r>
+      <w:r>
+        <w:t xml:space="preserve">(see [X]) can be calculated </w:t>
+      </w:r>
+      <w:r>
+        <w:t xml:space="preserve">from the </w:t>
+      </w:r>
+      <w:r>
+        <w:rPr>
+          <w:position w:val="-12"/>
+        </w:rPr>
+        <w:object w:dxaOrig="260" w:dyaOrig="360">
+          <v:shape id="_x0000_i1080" type="#_x0000_t75" style="width:12.85pt;height:18.2pt" o:ole="">
+            <v:imagedata r:id="rId107" o:title=""/>
+          </v:shape>
+          <o:OLEObject Type="Embed" ProgID="Equation.DSMT4" ShapeID="_x0000_i1080" DrawAspect="Content" ObjectID="_1406209773" r:id="rId108"/>
+        </w:object>
+      </w:r>
+      <w:r>
+        <w:t xml:space="preserve"> northern and </w:t>
+      </w:r>
+      <w:r>
+        <w:rPr>
+          <w:position w:val="-12"/>
+        </w:rPr>
+        <w:object w:dxaOrig="260" w:dyaOrig="360">
+          <v:shape id="_x0000_i1081" type="#_x0000_t75" style="width:12.85pt;height:18.2pt" o:ole="">
+            <v:imagedata r:id="rId109" o:title=""/>
+          </v:shape>
+          <o:OLEObject Type="Embed" ProgID="Equation.DSMT4" ShapeID="_x0000_i1081" DrawAspect="Content" ObjectID="_1406209774" r:id="rId110"/>
+        </w:object>
+      </w:r>
+      <w:r>
+        <w:t>eastern components of velocity as follows:</w:t>
+      </w:r>
+    </w:p>
+    <w:p>
+      <w:pPr>
+        <w:pStyle w:val="MTDisplayEquation"/>
+      </w:pPr>
+      <w:r>
+        <w:tab/>
+      </w:r>
+      <w:r>
+        <w:rPr>
+          <w:position w:val="-30"/>
+        </w:rPr>
+        <w:object w:dxaOrig="1020" w:dyaOrig="680">
+          <v:shape id="_x0000_i1091" type="#_x0000_t75" style="width:50.95pt;height:33.85pt" o:ole="">
+            <v:imagedata r:id="rId111" o:title=""/>
+          </v:shape>
+          <o:OLEObject Type="Embed" ProgID="Equation.DSMT4" ShapeID="_x0000_i1091" DrawAspect="Content" ObjectID="_1406209775" r:id="rId112"/>
+        </w:object>
+      </w:r>
+      <w:r>
+        <w:t>,</w:t>
+      </w:r>
+      <w:r>
+        <w:rPr>
+          <w:position w:val="-30"/>
+        </w:rPr>
+        <w:object w:dxaOrig="1660" w:dyaOrig="680">
+          <v:shape id="_x0000_i1092" type="#_x0000_t75" style="width:83.05pt;height:33.85pt" o:ole="">
+            <v:imagedata r:id="rId113" o:title=""/>
+          </v:shape>
+          <o:OLEObject Type="Embed" ProgID="Equation.DSMT4" ShapeID="_x0000_i1092" DrawAspect="Content" ObjectID="_1406209776" r:id="rId114"/>
+        </w:object>
+      </w:r>
+      <w:r>
+        <w:t>,</w:t>
+      </w:r>
+      <w:r>
+        <w:tab/>
+      </w:r>
+      <w:r>
+        <w:fldChar w:fldCharType="begin"/>
+      </w:r>
+      <w:r>
+        <w:instrText xml:space="preserve"> MACROBUTTON MTPlaceRef \* MERGEFORMAT </w:instrText>
+      </w:r>
+      <w:r>
+        <w:fldChar w:fldCharType="begin"/>
+      </w:r>
+      <w:r>
+        <w:instrText xml:space="preserve"> SEQ MTEqn \h \* MERGEFORMAT </w:instrText>
+      </w:r>
+      <w:r>
+        <w:fldChar w:fldCharType="end"/>
+      </w:r>
+      <w:bookmarkStart w:id="7" w:name="ZEqnNum195258"/>
+      <w:r>
+        <w:instrText>(</w:instrText>
+      </w:r>
+      <w:fldSimple w:instr=" SEQ MTSec \c \* Arabic \* MERGEFORMAT ">
+        <w:r>
+          <w:rPr>
+            <w:noProof/>
+          </w:rPr>
+          <w:instrText>1</w:instrText>
+        </w:r>
+      </w:fldSimple>
+      <w:r>
+        <w:instrText>.</w:instrText>
+      </w:r>
+      <w:fldSimple w:instr=" SEQ MTEqn \c \* Arabic \* MERGEFORMAT ">
+        <w:r>
+          <w:rPr>
+            <w:noProof/>
+          </w:rPr>
+          <w:instrText>6</w:instrText>
+        </w:r>
+      </w:fldSimple>
+      <w:r>
+        <w:instrText>)</w:instrText>
+      </w:r>
+      <w:bookmarkEnd w:id="7"/>
+      <w:r>
+        <w:fldChar w:fldCharType="end"/>
+      </w:r>
+    </w:p>
+    <w:p>
       <w:proofErr w:type="gramStart"/>
       <w:r>
+        <w:t>where</w:t>
+      </w:r>
+      <w:proofErr w:type="gramEnd"/>
+      <w:r>
+        <w:t xml:space="preserve"> </w:t>
+      </w:r>
+      <w:r>
+        <w:rPr>
+          <w:i/>
+        </w:rPr>
+        <w:t>h</w:t>
+      </w:r>
+      <w:r>
+        <w:t xml:space="preserve"> is the height above the reference oblate spheroid</w:t>
+      </w:r>
+      <w:r>
+        <w:t xml:space="preserve"> and </w:t>
+      </w:r>
+    </w:p>
+    <w:p>
+      <w:pPr>
+        <w:jc w:val="center"/>
+      </w:pPr>
+      <w:r>
+        <w:rPr>
+          <w:position w:val="-50"/>
+        </w:rPr>
+        <w:object w:dxaOrig="1920" w:dyaOrig="920">
+          <v:shape id="_x0000_i1089" type="#_x0000_t75" style="width:95.9pt;height:46pt" o:ole="">
+            <v:imagedata r:id="rId115" o:title=""/>
+          </v:shape>
+          <o:OLEObject Type="Embed" ProgID="Equation.DSMT4" ShapeID="_x0000_i1089" DrawAspect="Content" ObjectID="_1406209777" r:id="rId116"/>
+        </w:object>
+      </w:r>
+      <w:r>
+        <w:t>,</w:t>
+      </w:r>
+      <w:r>
+        <w:rPr>
+          <w:position w:val="-36"/>
+        </w:rPr>
+        <w:object w:dxaOrig="1760" w:dyaOrig="740">
+          <v:shape id="_x0000_i1090" type="#_x0000_t75" style="width:88.05pt;height:37.05pt" o:ole="">
+            <v:imagedata r:id="rId117" o:title=""/>
+          </v:shape>
+          <o:OLEObject Type="Embed" ProgID="Equation.DSMT4" ShapeID="_x0000_i1090" DrawAspect="Content" ObjectID="_1406209778" r:id="rId118"/>
+        </w:object>
+      </w:r>
+    </w:p>
+    <w:p>
+      <w:proofErr w:type="gramStart"/>
+      <w:r>
+        <w:t>are</w:t>
+      </w:r>
+      <w:proofErr w:type="gramEnd"/>
+      <w:r>
+        <w:t xml:space="preserve"> the radius of reference spheroid in meridian and normal directions at given latitude and longitude. </w:t>
+      </w:r>
+      <w:r>
+        <w:t xml:space="preserve">Substituting </w:t>
+      </w:r>
+      <w:r>
+        <w:fldChar w:fldCharType="begin"/>
+      </w:r>
+      <w:r>
+        <w:instrText xml:space="preserve"> GOTOBUTTON ZEqnNum195258  \* MERGEFORMAT </w:instrText>
+      </w:r>
+      <w:fldSimple w:instr=" REF ZEqnNum195258 \* Charformat \! \* MERGEFORMAT ">
+        <w:r>
+          <w:instrText>(1.6)</w:instrText>
+        </w:r>
+      </w:fldSimple>
+      <w:r>
+        <w:fldChar w:fldCharType="end"/>
+      </w:r>
+      <w:r>
+        <w:t xml:space="preserve"> into the equation </w:t>
+      </w:r>
+      <w:r>
+        <w:fldChar w:fldCharType="begin"/>
+      </w:r>
+      <w:r>
+        <w:instrText xml:space="preserve"> GOTOBUTTON ZEqnNum507960  \* MERGEFORMAT </w:instrText>
+      </w:r>
+      <w:fldSimple w:instr=" REF ZEqnNum507960 \* Charformat \! \* MERGEFORMAT ">
+        <w:r>
+          <w:instrText>(1.5)</w:instrText>
+        </w:r>
+      </w:fldSimple>
+      <w:r>
+        <w:fldChar w:fldCharType="end"/>
+      </w:r>
+      <w:r>
+        <w:t xml:space="preserve"> results in </w:t>
+      </w:r>
+      <w:r>
+        <w:t xml:space="preserve">the </w:t>
+      </w:r>
+      <w:r>
+        <w:t xml:space="preserve">estimate </w:t>
+      </w:r>
+      <w:proofErr w:type="gramStart"/>
+      <w:r>
         <w:t xml:space="preserve">of </w:t>
       </w:r>
       <w:proofErr w:type="gramEnd"/>
@@ -1524,18 +2070,249 @@
         <w:rPr>
           <w:position w:val="-12"/>
         </w:rPr>
-        <w:object w:dxaOrig="400" w:dyaOrig="380">
-          <v:shape id="_x0000_i1066" type="#_x0000_t75" style="width:19.7pt;height:18.7pt" o:ole="">
-            <v:imagedata r:id="rId86" o:title=""/>
-          </v:shape>
-          <o:OLEObject Type="Embed" ProgID="Equation.DSMT4" ShapeID="_x0000_i1066" DrawAspect="Content" ObjectID="_1406028400" r:id="rId87"/>
+        <w:object w:dxaOrig="320" w:dyaOrig="380">
+          <v:shape id="_x0000_i1082" type="#_x0000_t75" style="width:16.05pt;height:18.9pt" o:ole="">
+            <v:imagedata r:id="rId119" o:title=""/>
+          </v:shape>
+          <o:OLEObject Type="Embed" ProgID="Equation.DSMT4" ShapeID="_x0000_i1082" DrawAspect="Content" ObjectID="_1406209779" r:id="rId120"/>
         </w:object>
       </w:r>
       <w:r>
         <w:t>.</w:t>
       </w:r>
     </w:p>
-    <w:p/>
+    <w:p>
+      <w:pPr>
+        <w:pStyle w:val="MTDisplayEquation"/>
+      </w:pPr>
+      <w:r>
+        <w:tab/>
+      </w:r>
+      <w:r>
+        <w:rPr>
+          <w:position w:val="-30"/>
+        </w:rPr>
+        <w:object w:dxaOrig="3379" w:dyaOrig="680">
+          <v:shape id="_x0000_i1083" type="#_x0000_t75" style="width:168.95pt;height:33.85pt" o:ole="">
+            <v:imagedata r:id="rId121" o:title=""/>
+          </v:shape>
+          <o:OLEObject Type="Embed" ProgID="Equation.DSMT4" ShapeID="_x0000_i1083" DrawAspect="Content" ObjectID="_1406209780" r:id="rId122"/>
+        </w:object>
+      </w:r>
+      <w:r>
+        <w:t>.</w:t>
+      </w:r>
+      <w:r>
+        <w:tab/>
+      </w:r>
+      <w:r>
+        <w:fldChar w:fldCharType="begin"/>
+      </w:r>
+      <w:r>
+        <w:instrText xml:space="preserve"> MACROBUTTON MTPlaceRef \* MERGEFORMAT </w:instrText>
+      </w:r>
+      <w:r>
+        <w:fldChar w:fldCharType="begin"/>
+      </w:r>
+      <w:r>
+        <w:instrText xml:space="preserve"> SEQ MTEqn \h \* MERGEFORMAT </w:instrText>
+      </w:r>
+      <w:r>
+        <w:fldChar w:fldCharType="end"/>
+      </w:r>
+      <w:bookmarkStart w:id="8" w:name="ZEqnNum890127"/>
+      <w:r>
+        <w:instrText>(</w:instrText>
+      </w:r>
+      <w:fldSimple w:instr=" SEQ MTSec \c \* Arabic \* MERGEFORMAT ">
+        <w:r>
+          <w:rPr>
+            <w:noProof/>
+          </w:rPr>
+          <w:instrText>1</w:instrText>
+        </w:r>
+      </w:fldSimple>
+      <w:r>
+        <w:instrText>.</w:instrText>
+      </w:r>
+      <w:fldSimple w:instr=" SEQ MTEqn \c \* Arabic \* MERGEFORMAT ">
+        <w:r>
+          <w:rPr>
+            <w:noProof/>
+          </w:rPr>
+          <w:instrText>7</w:instrText>
+        </w:r>
+      </w:fldSimple>
+      <w:r>
+        <w:instrText>)</w:instrText>
+      </w:r>
+      <w:bookmarkEnd w:id="8"/>
+      <w:r>
+        <w:fldChar w:fldCharType="end"/>
+      </w:r>
+    </w:p>
+    <w:p>
+      <w:r>
+        <w:t xml:space="preserve">The Earth sidereal rotation vector </w:t>
+      </w:r>
+      <w:r>
+        <w:rPr>
+          <w:position w:val="-12"/>
+        </w:rPr>
+        <w:object w:dxaOrig="340" w:dyaOrig="380">
+          <v:shape id="_x0000_i1085" type="#_x0000_t75" style="width:17.1pt;height:18.9pt" o:ole="">
+            <v:imagedata r:id="rId123" o:title=""/>
+          </v:shape>
+          <o:OLEObject Type="Embed" ProgID="Equation.DSMT4" ShapeID="_x0000_i1085" DrawAspect="Content" ObjectID="_1406209781" r:id="rId124"/>
+        </w:object>
+      </w:r>
+      <w:r>
+        <w:t xml:space="preserve">has only one component in ECEF </w:t>
+      </w:r>
+      <w:r>
+        <w:t>frame</w:t>
+      </w:r>
+      <w:r>
+        <w:rPr>
+          <w:position w:val="-16"/>
+        </w:rPr>
+        <w:object w:dxaOrig="1740" w:dyaOrig="480">
+          <v:shape id="_x0000_i1084" type="#_x0000_t75" style="width:86.95pt;height:23.9pt" o:ole="">
+            <v:imagedata r:id="rId125" o:title=""/>
+          </v:shape>
+          <o:OLEObject Type="Embed" ProgID="Equation.DSMT4" ShapeID="_x0000_i1084" DrawAspect="Content" ObjectID="_1406209782" r:id="rId126"/>
+        </w:object>
+      </w:r>
+      <w:r>
+        <w:t xml:space="preserve">. </w:t>
+      </w:r>
+      <w:r>
+        <w:t>Transforming</w:t>
+      </w:r>
+      <w:r>
+        <w:t xml:space="preserve"> </w:t>
+      </w:r>
+      <w:r>
+        <w:rPr>
+          <w:position w:val="-12"/>
+        </w:rPr>
+        <w:object w:dxaOrig="340" w:dyaOrig="380">
+          <v:shape id="_x0000_i1086" type="#_x0000_t75" style="width:17.1pt;height:18.9pt" o:ole="">
+            <v:imagedata r:id="rId123" o:title=""/>
+          </v:shape>
+          <o:OLEObject Type="Embed" ProgID="Equation.DSMT4" ShapeID="_x0000_i1086" DrawAspect="Content" ObjectID="_1406209783" r:id="rId127"/>
+        </w:object>
+      </w:r>
+      <w:r>
+        <w:t xml:space="preserve">in the </w:t>
+      </w:r>
+      <w:r>
+        <w:rPr>
+          <w:position w:val="-14"/>
+        </w:rPr>
+        <w:object w:dxaOrig="380" w:dyaOrig="400">
+          <v:shape id="_x0000_i1087" type="#_x0000_t75" style="width:17.8pt;height:19.6pt" o:ole="">
+            <v:imagedata r:id="rId78" o:title=""/>
+          </v:shape>
+          <o:OLEObject Type="Embed" ProgID="Equation.DSMT4" ShapeID="_x0000_i1087" DrawAspect="Content" ObjectID="_1406209784" r:id="rId128"/>
+        </w:object>
+      </w:r>
+      <w:r>
+        <w:t>frame produces</w:t>
+      </w:r>
+    </w:p>
+    <w:p>
+      <w:pPr>
+        <w:pStyle w:val="MTDisplayEquation"/>
+      </w:pPr>
+      <w:r>
+        <w:tab/>
+      </w:r>
+      <w:r>
+        <w:rPr>
+          <w:position w:val="-16"/>
+        </w:rPr>
+        <w:object w:dxaOrig="3100" w:dyaOrig="480">
+          <v:shape id="_x0000_i1088" type="#_x0000_t75" style="width:155.05pt;height:23.9pt" o:ole="">
+            <v:imagedata r:id="rId129" o:title=""/>
+          </v:shape>
+          <o:OLEObject Type="Embed" ProgID="Equation.DSMT4" ShapeID="_x0000_i1088" DrawAspect="Content" ObjectID="_1406209785" r:id="rId130"/>
+        </w:object>
+      </w:r>
+      <w:r>
+        <w:t>.</w:t>
+      </w:r>
+      <w:r>
+        <w:tab/>
+      </w:r>
+      <w:r>
+        <w:fldChar w:fldCharType="begin"/>
+      </w:r>
+      <w:r>
+        <w:instrText xml:space="preserve"> MACROBUTTON MTPlaceRef \* MERGEFORMAT </w:instrText>
+      </w:r>
+      <w:r>
+        <w:fldChar w:fldCharType="begin"/>
+      </w:r>
+      <w:r>
+        <w:instrText xml:space="preserve"> SEQ MTEqn \h \* MERGEFORMAT </w:instrText>
+      </w:r>
+      <w:r>
+        <w:fldChar w:fldCharType="end"/>
+      </w:r>
+      <w:bookmarkStart w:id="9" w:name="ZEqnNum974123"/>
+      <w:r>
+        <w:instrText>(</w:instrText>
+      </w:r>
+      <w:fldSimple w:instr=" SEQ MTSec \c \* Arabic \* MERGEFORMAT ">
+        <w:r>
+          <w:rPr>
+            <w:noProof/>
+          </w:rPr>
+          <w:instrText>1</w:instrText>
+        </w:r>
+      </w:fldSimple>
+      <w:r>
+        <w:instrText>.</w:instrText>
+      </w:r>
+      <w:fldSimple w:instr=" SEQ MTEqn \c \* Arabic \* MERGEFORMAT ">
+        <w:r>
+          <w:rPr>
+            <w:noProof/>
+          </w:rPr>
+          <w:instrText>8</w:instrText>
+        </w:r>
+      </w:fldSimple>
+      <w:r>
+        <w:instrText>)</w:instrText>
+      </w:r>
+      <w:bookmarkEnd w:id="9"/>
+      <w:r>
+        <w:fldChar w:fldCharType="end"/>
+      </w:r>
+    </w:p>
+    <w:p>
+      <w:r>
+        <w:t xml:space="preserve">thus completing the definition of all terms in </w:t>
+      </w:r>
+      <w:r>
+        <w:fldChar w:fldCharType="begin"/>
+      </w:r>
+      <w:r>
+        <w:instrText xml:space="preserve"> GOTOBUTTON ZEqnNum955235  \* MERGEFORMAT </w:instrText>
+      </w:r>
+      <w:fldSimple w:instr=" REF ZEqnNum955235 \* Charformat \! \* MERGEFORMAT ">
+        <w:r>
+          <w:instrText>(1.4)</w:instrText>
+        </w:r>
+      </w:fldSimple>
+      <w:r>
+        <w:fldChar w:fldCharType="end"/>
+      </w:r>
+      <w:r>
+        <w:t xml:space="preserve">. </w:t>
+      </w:r>
+    </w:p>
     <w:p/>
     <w:sectPr>
       <w:pgSz w:w="12240" w:h="15840"/>
@@ -1856,7 +2633,7 @@
     <w:basedOn w:val="DefaultParagraphFont"/>
     <w:rsid w:val="002959CA"/>
     <w:rPr>
-      <w:vanish/>
+      <w:vanish w:val="0"/>
       <w:color w:val="FF0000"/>
     </w:rPr>
   </w:style>
@@ -2175,7 +2952,7 @@
 </file>
 
 <file path=customXml/itemProps1.xml><?xml version="1.0" encoding="utf-8"?>
-<ds:datastoreItem xmlns:ds="http://schemas.openxmlformats.org/officeDocument/2006/customXml" ds:itemID="{557E55C4-9C85-409E-A0DE-DCC10E0A01EE}">
+<ds:datastoreItem xmlns:ds="http://schemas.openxmlformats.org/officeDocument/2006/customXml" ds:itemID="{3B901E63-DA7E-4C4D-A02D-9954A88E65CD}">
   <ds:schemaRefs>
     <ds:schemaRef ds:uri="http://schemas.openxmlformats.org/officeDocument/2006/bibliography"/>
   </ds:schemaRefs>

</xml_diff>

<commit_message>
The significance of Earth rotation chapter is finished
</commit_message>
<xml_diff>
--- a/Springer_UAV_book/ECF_ECEF_Geodetic.docx
+++ b/Springer_UAV_book/ECF_ECEF_Geodetic.docx
@@ -7,52 +7,13 @@
         <w:pStyle w:val="Heading4"/>
       </w:pPr>
       <w:r>
-        <w:fldChar w:fldCharType="begin"/>
-      </w:r>
-      <w:r>
-        <w:instrText xml:space="preserve"> MACROBUTTON MTEditEquationSection2 </w:instrText>
-      </w:r>
-      <w:r>
-        <w:rPr>
-          <w:rStyle w:val="MTEquationSection"/>
-        </w:rPr>
-        <w:instrText>Equation Chapter 0 Section 1</w:instrText>
-      </w:r>
-      <w:r>
-        <w:fldChar w:fldCharType="begin"/>
-      </w:r>
-      <w:r>
-        <w:instrText xml:space="preserve"> SEQ MTEqn \r \h \* MERGEFORMAT </w:instrText>
-      </w:r>
-      <w:r>
-        <w:fldChar w:fldCharType="end"/>
-      </w:r>
-      <w:r>
-        <w:fldChar w:fldCharType="begin"/>
-      </w:r>
-      <w:r>
-        <w:instrText xml:space="preserve"> SEQ MTSec \r 1 \h \* MERGEFORMAT </w:instrText>
-      </w:r>
-      <w:r>
-        <w:fldChar w:fldCharType="end"/>
-      </w:r>
-      <w:r>
-        <w:fldChar w:fldCharType="begin"/>
-      </w:r>
-      <w:r>
-        <w:instrText xml:space="preserve"> SEQ MTChap \r 0 \h \* MERGEFORMAT </w:instrText>
-      </w:r>
-      <w:r>
-        <w:fldChar w:fldCharType="end"/>
-      </w:r>
-      <w:r>
-        <w:fldChar w:fldCharType="end"/>
-      </w:r>
-      <w:r>
-        <w:t>Earth-Centered Earth Fixed and Geodetic Coordinate Frames</w:t>
-      </w:r>
-    </w:p>
-    <w:p>
+        <w:t>Earth-Centered and Geodetic Coordinate Frames</w:t>
+      </w:r>
+    </w:p>
+    <w:p>
+      <w:r>
+        <w:t xml:space="preserve">It is convenient to consider two coordinate frames connected to the Earth. </w:t>
+      </w:r>
       <w:r>
         <w:t xml:space="preserve">The </w:t>
       </w:r>
@@ -75,7 +36,7 @@
         <w:t>entered Earth Fixed</w:t>
       </w:r>
       <w:r>
-        <w:t xml:space="preserve"> (ECEF) orthogonal coordinate system is fixed to the Earth and therefore it rotates at the Earth’s sidereal rate</w:t>
+        <w:t xml:space="preserve"> (ECEF) coordinate system is fixed to the Earth and therefore it rotates at the Earth’s sidereal rate</w:t>
       </w:r>
       <w:r>
         <w:t xml:space="preserve"> with respect to the </w:t>
@@ -87,13 +48,22 @@
         <w:t>Earth Centered Inertial</w:t>
       </w:r>
       <w:r>
-        <w:t xml:space="preserve"> (ECI) frame. </w:t>
+        <w:t xml:space="preserve"> (ECI) frame</w:t>
+      </w:r>
+      <w:r>
+        <w:t xml:space="preserve"> that represents non-rotating inertial frame</w:t>
+      </w:r>
+      <w:r>
+        <w:t xml:space="preserve">. </w:t>
       </w:r>
       <w:r>
         <w:t xml:space="preserve">The </w:t>
       </w:r>
       <w:r>
-        <w:t xml:space="preserve">ECI frame is usually denoted </w:t>
+        <w:t>ECI frame is usually</w:t>
+      </w:r>
+      <w:r>
+        <w:t xml:space="preserve"> denoted </w:t>
       </w:r>
       <w:r>
         <w:rPr>
@@ -119,10 +89,10 @@
             <v:path o:extrusionok="f" gradientshapeok="t" o:connecttype="rect"/>
             <o:lock v:ext="edit" aspectratio="t"/>
           </v:shapetype>
-          <v:shape id="_x0000_i1030" type="#_x0000_t75" style="width:16.05pt;height:19.6pt" o:ole="">
+          <v:shape id="_x0000_i1025" type="#_x0000_t75" style="width:16.15pt;height:19.4pt" o:ole="">
             <v:imagedata r:id="rId5" o:title=""/>
           </v:shape>
-          <o:OLEObject Type="Embed" ProgID="Equation.DSMT4" ShapeID="_x0000_i1030" DrawAspect="Content" ObjectID="_1406209718" r:id="rId6"/>
+          <o:OLEObject Type="Embed" ProgID="Equation.DSMT4" ShapeID="_x0000_i1025" DrawAspect="Content" ObjectID="_1406306884" r:id="rId6"/>
         </w:object>
       </w:r>
       <w:r>
@@ -139,10 +109,10 @@
           <w:position w:val="-14"/>
         </w:rPr>
         <w:object w:dxaOrig="380" w:dyaOrig="400">
-          <v:shape id="_x0000_i1025" type="#_x0000_t75" style="width:17.8pt;height:19.6pt" o:ole="">
+          <v:shape id="_x0000_i1026" type="#_x0000_t75" style="width:18pt;height:19.4pt" o:ole="">
             <v:imagedata r:id="rId7" o:title=""/>
           </v:shape>
-          <o:OLEObject Type="Embed" ProgID="Equation.DSMT4" ShapeID="_x0000_i1025" DrawAspect="Content" ObjectID="_1406209719" r:id="rId8"/>
+          <o:OLEObject Type="Embed" ProgID="Equation.DSMT4" ShapeID="_x0000_i1026" DrawAspect="Content" ObjectID="_1406306885" r:id="rId8"/>
         </w:object>
       </w:r>
       <w:r>
@@ -152,7 +122,13 @@
         <w:t xml:space="preserve"> </w:t>
       </w:r>
       <w:r>
-        <w:t xml:space="preserve">Both frames are orthogonal and have their origins at the center of the Earth. </w:t>
+        <w:t xml:space="preserve">Both frames are </w:t>
+      </w:r>
+      <w:r>
+        <w:t xml:space="preserve">right-handed </w:t>
+      </w:r>
+      <w:r>
+        <w:t xml:space="preserve">orthogonal and have their origins at the center of the Earth. </w:t>
       </w:r>
       <w:r>
         <w:t>The ECI frame has its</w:t>
@@ -162,10 +138,10 @@
           <w:position w:val="-12"/>
         </w:rPr>
         <w:object w:dxaOrig="220" w:dyaOrig="360">
-          <v:shape id="_x0000_i1026" type="#_x0000_t75" style="width:10.7pt;height:16.75pt" o:ole="">
+          <v:shape id="_x0000_i1027" type="#_x0000_t75" style="width:10.6pt;height:16.6pt" o:ole="">
             <v:imagedata r:id="rId9" o:title=""/>
           </v:shape>
-          <o:OLEObject Type="Embed" ProgID="Equation.DSMT4" ShapeID="_x0000_i1026" DrawAspect="Content" ObjectID="_1406209720" r:id="rId10"/>
+          <o:OLEObject Type="Embed" ProgID="Equation.DSMT4" ShapeID="_x0000_i1027" DrawAspect="Content" ObjectID="_1406306886" r:id="rId10"/>
         </w:object>
       </w:r>
       <w:r>
@@ -176,10 +152,10 @@
           <w:position w:val="-12"/>
         </w:rPr>
         <w:object w:dxaOrig="240" w:dyaOrig="360">
-          <v:shape id="_x0000_i1027" type="#_x0000_t75" style="width:11.05pt;height:18.2pt" o:ole="">
+          <v:shape id="_x0000_i1028" type="#_x0000_t75" style="width:11.1pt;height:18pt" o:ole="">
             <v:imagedata r:id="rId11" o:title=""/>
           </v:shape>
-          <o:OLEObject Type="Embed" ProgID="Equation.DSMT4" ShapeID="_x0000_i1027" DrawAspect="Content" ObjectID="_1406209721" r:id="rId12"/>
+          <o:OLEObject Type="Embed" ProgID="Equation.DSMT4" ShapeID="_x0000_i1028" DrawAspect="Content" ObjectID="_1406306887" r:id="rId12"/>
         </w:object>
       </w:r>
       <w:r>
@@ -190,10 +166,10 @@
           <w:position w:val="-12"/>
         </w:rPr>
         <w:object w:dxaOrig="240" w:dyaOrig="360">
-          <v:shape id="_x0000_i1028" type="#_x0000_t75" style="width:11.05pt;height:18.2pt" o:ole="">
+          <v:shape id="_x0000_i1029" type="#_x0000_t75" style="width:11.1pt;height:18pt" o:ole="">
             <v:imagedata r:id="rId13" o:title=""/>
           </v:shape>
-          <o:OLEObject Type="Embed" ProgID="Equation.DSMT4" ShapeID="_x0000_i1028" DrawAspect="Content" ObjectID="_1406209722" r:id="rId14"/>
+          <o:OLEObject Type="Embed" ProgID="Equation.DSMT4" ShapeID="_x0000_i1029" DrawAspect="Content" ObjectID="_1406306888" r:id="rId14"/>
         </w:object>
       </w:r>
       <w:r>
@@ -204,10 +180,10 @@
           <w:position w:val="-12"/>
         </w:rPr>
         <w:object w:dxaOrig="240" w:dyaOrig="360">
-          <v:shape id="_x0000_i1029" type="#_x0000_t75" style="width:11.05pt;height:18.2pt" o:ole="">
+          <v:shape id="_x0000_i1030" type="#_x0000_t75" style="width:11.1pt;height:18pt" o:ole="">
             <v:imagedata r:id="rId11" o:title=""/>
           </v:shape>
-          <o:OLEObject Type="Embed" ProgID="Equation.DSMT4" ShapeID="_x0000_i1029" DrawAspect="Content" ObjectID="_1406209723" r:id="rId15"/>
+          <o:OLEObject Type="Embed" ProgID="Equation.DSMT4" ShapeID="_x0000_i1030" DrawAspect="Content" ObjectID="_1406306889" r:id="rId15"/>
         </w:object>
       </w:r>
       <w:r>
@@ -249,10 +225,10 @@
           <w:position w:val="-12"/>
         </w:rPr>
         <w:object w:dxaOrig="260" w:dyaOrig="360">
-          <v:shape id="_x0000_i1031" type="#_x0000_t75" style="width:12.5pt;height:18.2pt" o:ole="">
+          <v:shape id="_x0000_i1033" type="#_x0000_t75" style="width:12.45pt;height:18pt" o:ole="">
             <v:imagedata r:id="rId16" o:title=""/>
           </v:shape>
-          <o:OLEObject Type="Embed" ProgID="Equation.DSMT4" ShapeID="_x0000_i1031" DrawAspect="Content" ObjectID="_1406209724" r:id="rId17"/>
+          <o:OLEObject Type="Embed" ProgID="Equation.DSMT4" ShapeID="_x0000_i1033" DrawAspect="Content" ObjectID="_1406306890" r:id="rId17"/>
         </w:object>
       </w:r>
       <w:r>
@@ -263,10 +239,10 @@
           <w:position w:val="-12"/>
         </w:rPr>
         <w:object w:dxaOrig="279" w:dyaOrig="360">
-          <v:shape id="_x0000_i1032" type="#_x0000_t75" style="width:13.55pt;height:18.2pt" o:ole="">
+          <v:shape id="_x0000_i1034" type="#_x0000_t75" style="width:13.4pt;height:18pt" o:ole="">
             <v:imagedata r:id="rId18" o:title=""/>
           </v:shape>
-          <o:OLEObject Type="Embed" ProgID="Equation.DSMT4" ShapeID="_x0000_i1032" DrawAspect="Content" ObjectID="_1406209725" r:id="rId19"/>
+          <o:OLEObject Type="Embed" ProgID="Equation.DSMT4" ShapeID="_x0000_i1034" DrawAspect="Content" ObjectID="_1406306891" r:id="rId19"/>
         </w:object>
       </w:r>
       <w:r>
@@ -277,14 +253,31 @@
           <w:position w:val="-12"/>
         </w:rPr>
         <w:object w:dxaOrig="240" w:dyaOrig="360">
-          <v:shape id="_x0000_i1033" type="#_x0000_t75" style="width:11.4pt;height:16.75pt" o:ole="">
+          <v:shape id="_x0000_i1035" type="#_x0000_t75" style="width:11.55pt;height:16.6pt" o:ole="">
             <v:imagedata r:id="rId20" o:title=""/>
           </v:shape>
-          <o:OLEObject Type="Embed" ProgID="Equation.DSMT4" ShapeID="_x0000_i1033" DrawAspect="Content" ObjectID="_1406209726" r:id="rId21"/>
-        </w:object>
-      </w:r>
-      <w:r>
-        <w:t xml:space="preserve">axis aligned with the direction of the Earth’s rotation vector, see </w:t>
+          <o:OLEObject Type="Embed" ProgID="Equation.DSMT4" ShapeID="_x0000_i1035" DrawAspect="Content" ObjectID="_1406306892" r:id="rId21"/>
+        </w:object>
+      </w:r>
+      <w:r>
+        <w:t>axis aligned with</w:t>
+      </w:r>
+      <w:r>
+        <w:rPr>
+          <w:position w:val="-12"/>
+        </w:rPr>
+        <w:object w:dxaOrig="220" w:dyaOrig="360">
+          <v:shape id="_x0000_i1036" type="#_x0000_t75" style="width:10.6pt;height:16.6pt" o:ole="">
+            <v:imagedata r:id="rId9" o:title=""/>
+          </v:shape>
+          <o:OLEObject Type="Embed" ProgID="Equation.DSMT4" ShapeID="_x0000_i1036" DrawAspect="Content" ObjectID="_1406306893" r:id="rId22"/>
+        </w:object>
+      </w:r>
+      <w:r>
+        <w:t xml:space="preserve"> axis,</w:t>
+      </w:r>
+      <w:r>
+        <w:t xml:space="preserve"> see </w:t>
       </w:r>
       <w:r>
         <w:fldChar w:fldCharType="begin"/>
@@ -308,7 +301,13 @@
         <w:fldChar w:fldCharType="end"/>
       </w:r>
       <w:r>
-        <w:t xml:space="preserve"> where the Earth is modeled as a spheroid</w:t>
+        <w:t xml:space="preserve"> where the Earth is modeled as </w:t>
+      </w:r>
+      <w:r>
+        <w:t>a</w:t>
+      </w:r>
+      <w:r>
+        <w:t xml:space="preserve"> spheroid</w:t>
       </w:r>
       <w:r>
         <w:t>. The</w:t>
@@ -318,10 +317,10 @@
           <w:position w:val="-12"/>
         </w:rPr>
         <w:object w:dxaOrig="260" w:dyaOrig="360">
-          <v:shape id="_x0000_i1034" type="#_x0000_t75" style="width:12.5pt;height:18.2pt" o:ole="">
+          <v:shape id="_x0000_i1037" type="#_x0000_t75" style="width:12.45pt;height:18pt" o:ole="">
             <v:imagedata r:id="rId16" o:title=""/>
           </v:shape>
-          <o:OLEObject Type="Embed" ProgID="Equation.DSMT4" ShapeID="_x0000_i1034" DrawAspect="Content" ObjectID="_1406209727" r:id="rId22"/>
+          <o:OLEObject Type="Embed" ProgID="Equation.DSMT4" ShapeID="_x0000_i1037" DrawAspect="Content" ObjectID="_1406306894" r:id="rId23"/>
         </w:object>
       </w:r>
       <w:r>
@@ -332,10 +331,10 @@
           <w:position w:val="-12"/>
         </w:rPr>
         <w:object w:dxaOrig="279" w:dyaOrig="360">
-          <v:shape id="_x0000_i1035" type="#_x0000_t75" style="width:13.55pt;height:18.2pt" o:ole="">
-            <v:imagedata r:id="rId23" o:title=""/>
-          </v:shape>
-          <o:OLEObject Type="Embed" ProgID="Equation.DSMT4" ShapeID="_x0000_i1035" DrawAspect="Content" ObjectID="_1406209728" r:id="rId24"/>
+          <v:shape id="_x0000_i1038" type="#_x0000_t75" style="width:13.4pt;height:18pt" o:ole="">
+            <v:imagedata r:id="rId24" o:title=""/>
+          </v:shape>
+          <o:OLEObject Type="Embed" ProgID="Equation.DSMT4" ShapeID="_x0000_i1038" DrawAspect="Content" ObjectID="_1406306895" r:id="rId25"/>
         </w:object>
       </w:r>
       <w:r>
@@ -373,7 +372,7 @@
                     </pic:cNvPicPr>
                   </pic:nvPicPr>
                   <pic:blipFill>
-                    <a:blip r:embed="rId25" cstate="print"/>
+                    <a:blip r:embed="rId26" cstate="print"/>
                     <a:srcRect/>
                     <a:stretch>
                       <a:fillRect/>
@@ -514,10 +513,10 @@
           <w:position w:val="-12"/>
         </w:rPr>
         <w:object w:dxaOrig="320" w:dyaOrig="380">
-          <v:shape id="_x0000_i1036" type="#_x0000_t75" style="width:14.95pt;height:18.55pt" o:ole="">
-            <v:imagedata r:id="rId26" o:title=""/>
-          </v:shape>
-          <o:OLEObject Type="Embed" ProgID="Equation.DSMT4" ShapeID="_x0000_i1036" DrawAspect="Content" ObjectID="_1406209729" r:id="rId27"/>
+          <v:shape id="_x0000_i1039" type="#_x0000_t75" style="width:14.75pt;height:18.45pt" o:ole="">
+            <v:imagedata r:id="rId27" o:title=""/>
+          </v:shape>
+          <o:OLEObject Type="Embed" ProgID="Equation.DSMT4" ShapeID="_x0000_i1039" DrawAspect="Content" ObjectID="_1406306896" r:id="rId28"/>
         </w:object>
       </w:r>
       <w:r>
@@ -557,10 +556,10 @@
           <w:position w:val="-12"/>
         </w:rPr>
         <w:object w:dxaOrig="220" w:dyaOrig="360">
-          <v:shape id="_x0000_i1037" type="#_x0000_t75" style="width:10.7pt;height:16.75pt" o:ole="">
+          <v:shape id="_x0000_i1040" type="#_x0000_t75" style="width:10.6pt;height:16.6pt" o:ole="">
             <v:imagedata r:id="rId9" o:title=""/>
           </v:shape>
-          <o:OLEObject Type="Embed" ProgID="Equation.DSMT4" ShapeID="_x0000_i1037" DrawAspect="Content" ObjectID="_1406209730" r:id="rId28"/>
+          <o:OLEObject Type="Embed" ProgID="Equation.DSMT4" ShapeID="_x0000_i1040" DrawAspect="Content" ObjectID="_1406306897" r:id="rId29"/>
         </w:object>
       </w:r>
       <w:r>
@@ -570,13 +569,7 @@
         <w:t>d</w:t>
       </w:r>
       <w:r>
-        <w:t xml:space="preserve">efined </w:t>
-      </w:r>
-      <w:r>
-        <w:t xml:space="preserve">primarily </w:t>
-      </w:r>
-      <w:r>
-        <w:t xml:space="preserve">by a single rotation by </w:t>
+        <w:t xml:space="preserve">efined by a single rotation by </w:t>
       </w:r>
       <w:r>
         <w:t xml:space="preserve">an </w:t>
@@ -591,10 +584,10 @@
           <w:position w:val="-12"/>
         </w:rPr>
         <w:object w:dxaOrig="540" w:dyaOrig="380">
-          <v:shape id="_x0000_i1038" type="#_x0000_t75" style="width:25.3pt;height:18.55pt" o:ole="">
-            <v:imagedata r:id="rId29" o:title=""/>
-          </v:shape>
-          <o:OLEObject Type="Embed" ProgID="Equation.DSMT4" ShapeID="_x0000_i1038" DrawAspect="Content" ObjectID="_1406209731" r:id="rId30"/>
+          <v:shape id="_x0000_i1041" type="#_x0000_t75" style="width:25.4pt;height:18.45pt" o:ole="">
+            <v:imagedata r:id="rId30" o:title=""/>
+          </v:shape>
+          <o:OLEObject Type="Embed" ProgID="Equation.DSMT4" ShapeID="_x0000_i1041" DrawAspect="Content" ObjectID="_1406306898" r:id="rId31"/>
         </w:object>
       </w:r>
       <w:r>
@@ -606,10 +599,10 @@
           <w:position w:val="-6"/>
         </w:rPr>
         <w:object w:dxaOrig="139" w:dyaOrig="240">
-          <v:shape id="_x0000_i1039" type="#_x0000_t75" style="width:6.75pt;height:12.1pt" o:ole="">
-            <v:imagedata r:id="rId31" o:title=""/>
-          </v:shape>
-          <o:OLEObject Type="Embed" ProgID="Equation.DSMT4" ShapeID="_x0000_i1039" DrawAspect="Content" ObjectID="_1406209732" r:id="rId32"/>
+          <v:shape id="_x0000_i1042" type="#_x0000_t75" style="width:6.9pt;height:12pt" o:ole="">
+            <v:imagedata r:id="rId32" o:title=""/>
+          </v:shape>
+          <o:OLEObject Type="Embed" ProgID="Equation.DSMT4" ShapeID="_x0000_i1042" DrawAspect="Content" ObjectID="_1406306899" r:id="rId33"/>
         </w:object>
       </w:r>
       <w:r>
@@ -640,10 +633,10 @@
           <w:position w:val="-10"/>
         </w:rPr>
         <w:object w:dxaOrig="660" w:dyaOrig="320">
-          <v:shape id="_x0000_i1040" type="#_x0000_t75" style="width:32.1pt;height:14.95pt" o:ole="">
-            <v:imagedata r:id="rId33" o:title=""/>
-          </v:shape>
-          <o:OLEObject Type="Embed" ProgID="Equation.DSMT4" ShapeID="_x0000_i1040" DrawAspect="Content" ObjectID="_1406209733" r:id="rId34"/>
+          <v:shape id="_x0000_i1043" type="#_x0000_t75" style="width:32.3pt;height:14.75pt" o:ole="">
+            <v:imagedata r:id="rId34" o:title=""/>
+          </v:shape>
+          <o:OLEObject Type="Embed" ProgID="Equation.DSMT4" ShapeID="_x0000_i1043" DrawAspect="Content" ObjectID="_1406306900" r:id="rId35"/>
         </w:object>
       </w:r>
       <w:r>
@@ -684,56 +677,86 @@
           <w:position w:val="-6"/>
         </w:rPr>
         <w:object w:dxaOrig="220" w:dyaOrig="279">
-          <v:shape id="_x0000_i1041" type="#_x0000_t75" style="width:11.05pt;height:13.9pt" o:ole="">
-            <v:imagedata r:id="rId35" o:title=""/>
-          </v:shape>
-          <o:OLEObject Type="Embed" ProgID="Equation.DSMT4" ShapeID="_x0000_i1041" DrawAspect="Content" ObjectID="_1406209734" r:id="rId36"/>
-        </w:object>
-      </w:r>
-      <w:r>
-        <w:t xml:space="preserve">– geographic latitude and </w:t>
+          <v:shape id="_x0000_i1044" type="#_x0000_t75" style="width:11.1pt;height:13.85pt" o:ole="">
+            <v:imagedata r:id="rId36" o:title=""/>
+          </v:shape>
+          <o:OLEObject Type="Embed" ProgID="Equation.DSMT4" ShapeID="_x0000_i1044" DrawAspect="Content" ObjectID="_1406306901" r:id="rId37"/>
+        </w:object>
+      </w:r>
+      <w:r>
+        <w:t xml:space="preserve">– </w:t>
+      </w:r>
+      <w:r>
+        <w:t xml:space="preserve">geodetic </w:t>
+      </w:r>
+      <w:r>
+        <w:t xml:space="preserve">latitude and </w:t>
       </w:r>
       <w:r>
         <w:rPr>
           <w:position w:val="-10"/>
         </w:rPr>
         <w:object w:dxaOrig="220" w:dyaOrig="260">
-          <v:shape id="_x0000_i1042" type="#_x0000_t75" style="width:11.05pt;height:12.5pt" o:ole="">
-            <v:imagedata r:id="rId37" o:title=""/>
-          </v:shape>
-          <o:OLEObject Type="Embed" ProgID="Equation.DSMT4" ShapeID="_x0000_i1042" DrawAspect="Content" ObjectID="_1406209735" r:id="rId38"/>
-        </w:object>
-      </w:r>
-      <w:r>
-        <w:t xml:space="preserve">– geographic longitude, with the height </w:t>
+          <v:shape id="_x0000_i1045" type="#_x0000_t75" style="width:11.1pt;height:12.45pt" o:ole="">
+            <v:imagedata r:id="rId38" o:title=""/>
+          </v:shape>
+          <o:OLEObject Type="Embed" ProgID="Equation.DSMT4" ShapeID="_x0000_i1045" DrawAspect="Content" ObjectID="_1406306902" r:id="rId39"/>
+        </w:object>
+      </w:r>
+      <w:r>
+        <w:t xml:space="preserve">– </w:t>
+      </w:r>
+      <w:r>
+        <w:t xml:space="preserve">geodetic </w:t>
+      </w:r>
+      <w:r>
+        <w:t xml:space="preserve">longitude, with the height </w:t>
       </w:r>
       <w:r>
         <w:rPr>
           <w:position w:val="-6"/>
         </w:rPr>
         <w:object w:dxaOrig="200" w:dyaOrig="279">
-          <v:shape id="_x0000_i1043" type="#_x0000_t75" style="width:9.6pt;height:13.9pt" o:ole="">
-            <v:imagedata r:id="rId39" o:title=""/>
-          </v:shape>
-          <o:OLEObject Type="Embed" ProgID="Equation.DSMT4" ShapeID="_x0000_i1043" DrawAspect="Content" ObjectID="_1406209736" r:id="rId40"/>
-        </w:object>
-      </w:r>
-      <w:r>
-        <w:t xml:space="preserve">above the </w:t>
+          <v:shape id="_x0000_i1046" type="#_x0000_t75" style="width:9.7pt;height:13.85pt" o:ole="">
+            <v:imagedata r:id="rId40" o:title=""/>
+          </v:shape>
+          <o:OLEObject Type="Embed" ProgID="Equation.DSMT4" ShapeID="_x0000_i1046" DrawAspect="Content" ObjectID="_1406306903" r:id="rId41"/>
+        </w:object>
+      </w:r>
+      <w:r>
+        <w:t xml:space="preserve">above the Earth’s </w:t>
       </w:r>
       <w:r>
         <w:lastRenderedPageBreak/>
-        <w:t xml:space="preserve">Earth’s surface; these three parameters, along with the components of velocity vector, are the major navigation states. For most UAV applications it is sufficiently accurate to model Earth’s surface as an oblate spheroid with given </w:t>
+        <w:t xml:space="preserve">surface; </w:t>
+      </w:r>
+      <w:r>
+        <w:t xml:space="preserve">eventually </w:t>
+      </w:r>
+      <w:r>
+        <w:t xml:space="preserve">these three parameters, along with the components of </w:t>
+      </w:r>
+      <w:r>
+        <w:t xml:space="preserve">the UAV </w:t>
+      </w:r>
+      <w:r>
+        <w:t xml:space="preserve">velocity vector, </w:t>
+      </w:r>
+      <w:r>
+        <w:t>become</w:t>
+      </w:r>
+      <w:r>
+        <w:t xml:space="preserve"> the major navigation states. For most UAV applications it is sufficiently accurate to model Earth’s surface as an oblate spheroid with given </w:t>
       </w:r>
       <w:r>
         <w:rPr>
           <w:position w:val="-12"/>
         </w:rPr>
         <w:object w:dxaOrig="220" w:dyaOrig="360">
-          <v:shape id="_x0000_i1044" type="#_x0000_t75" style="width:11.05pt;height:18.2pt" o:ole="">
-            <v:imagedata r:id="rId41" o:title=""/>
-          </v:shape>
-          <o:OLEObject Type="Embed" ProgID="Equation.DSMT4" ShapeID="_x0000_i1044" DrawAspect="Content" ObjectID="_1406209737" r:id="rId42"/>
+          <v:shape id="_x0000_i1047" type="#_x0000_t75" style="width:11.1pt;height:18pt" o:ole="">
+            <v:imagedata r:id="rId42" o:title=""/>
+          </v:shape>
+          <o:OLEObject Type="Embed" ProgID="Equation.DSMT4" ShapeID="_x0000_i1047" DrawAspect="Content" ObjectID="_1406306904" r:id="rId43"/>
         </w:object>
       </w:r>
       <w:r>
@@ -744,10 +767,10 @@
           <w:position w:val="-14"/>
         </w:rPr>
         <w:object w:dxaOrig="240" w:dyaOrig="380">
-          <v:shape id="_x0000_i1045" type="#_x0000_t75" style="width:11.4pt;height:17.8pt" o:ole="">
-            <v:imagedata r:id="rId43" o:title=""/>
-          </v:shape>
-          <o:OLEObject Type="Embed" ProgID="Equation.DSMT4" ShapeID="_x0000_i1045" DrawAspect="Content" ObjectID="_1406209738" r:id="rId44"/>
+          <v:shape id="_x0000_i1048" type="#_x0000_t75" style="width:11.55pt;height:18pt" o:ole="">
+            <v:imagedata r:id="rId44" o:title=""/>
+          </v:shape>
+          <o:OLEObject Type="Embed" ProgID="Equation.DSMT4" ShapeID="_x0000_i1048" DrawAspect="Content" ObjectID="_1406306905" r:id="rId45"/>
         </w:object>
       </w:r>
       <w:r>
@@ -758,14 +781,36 @@
           <w:position w:val="-6"/>
         </w:rPr>
         <w:object w:dxaOrig="180" w:dyaOrig="220">
-          <v:shape id="_x0000_i1046" type="#_x0000_t75" style="width:8.55pt;height:11.05pt" o:ole="">
-            <v:imagedata r:id="rId45" o:title=""/>
-          </v:shape>
-          <o:OLEObject Type="Embed" ProgID="Equation.DSMT4" ShapeID="_x0000_i1046" DrawAspect="Content" ObjectID="_1406209739" r:id="rId46"/>
-        </w:object>
-      </w:r>
-      <w:r>
-        <w:t>-ellipticity. Last revisited in 2004, the datum of World Geodetic System (WGS-84) provides the following parameters for the oblate spheroid modeling</w:t>
+          <v:shape id="_x0000_i1049" type="#_x0000_t75" style="width:8.75pt;height:11.1pt" o:ole="">
+            <v:imagedata r:id="rId46" o:title=""/>
+          </v:shape>
+          <o:OLEObject Type="Embed" ProgID="Equation.DSMT4" ShapeID="_x0000_i1049" DrawAspect="Content" ObjectID="_1406306906" r:id="rId47"/>
+        </w:object>
+      </w:r>
+      <w:r>
+        <w:t>-ellipticity</w:t>
+      </w:r>
+      <w:r>
+        <w:t xml:space="preserve"> </w:t>
+      </w:r>
+      <w:sdt>
+        <w:sdtPr>
+          <w:id w:val="624071240"/>
+          <w:citation/>
+        </w:sdtPr>
+        <w:sdtContent>
+          <w:fldSimple w:instr=" CITATION Kaplan81 \l 1033 ">
+            <w:r>
+              <w:rPr>
+                <w:noProof/>
+              </w:rPr>
+              <w:t>(Kaplan 1981)</w:t>
+            </w:r>
+          </w:fldSimple>
+        </w:sdtContent>
+      </w:sdt>
+      <w:r>
+        <w:t>. Last revisited in 2004, the datum of World Geodetic System (WGS-84) provides the following parameters for the oblate spheroid modeling</w:t>
       </w:r>
       <w:proofErr w:type="gramStart"/>
       <w:r>
@@ -777,10 +822,10 @@
           <w:position w:val="-12"/>
         </w:rPr>
         <w:object w:dxaOrig="1840" w:dyaOrig="360">
-          <v:shape id="_x0000_i1047" type="#_x0000_t75" style="width:92.3pt;height:18.2pt" o:ole="">
-            <v:imagedata r:id="rId47" o:title=""/>
-          </v:shape>
-          <o:OLEObject Type="Embed" ProgID="Equation.DSMT4" ShapeID="_x0000_i1047" DrawAspect="Content" ObjectID="_1406209740" r:id="rId48"/>
+          <v:shape id="_x0000_i1050" type="#_x0000_t75" style="width:92.3pt;height:18pt" o:ole="">
+            <v:imagedata r:id="rId48" o:title=""/>
+          </v:shape>
+          <o:OLEObject Type="Embed" ProgID="Equation.DSMT4" ShapeID="_x0000_i1050" DrawAspect="Content" ObjectID="_1406306907" r:id="rId49"/>
         </w:object>
       </w:r>
       <w:r>
@@ -791,10 +836,10 @@
           <w:position w:val="-14"/>
         </w:rPr>
         <w:object w:dxaOrig="1980" w:dyaOrig="380">
-          <v:shape id="_x0000_i1048" type="#_x0000_t75" style="width:99.45pt;height:17.8pt" o:ole="">
-            <v:imagedata r:id="rId49" o:title=""/>
-          </v:shape>
-          <o:OLEObject Type="Embed" ProgID="Equation.DSMT4" ShapeID="_x0000_i1048" DrawAspect="Content" ObjectID="_1406209741" r:id="rId50"/>
+          <v:shape id="_x0000_i1051" type="#_x0000_t75" style="width:99.7pt;height:18pt" o:ole="">
+            <v:imagedata r:id="rId50" o:title=""/>
+          </v:shape>
+          <o:OLEObject Type="Embed" ProgID="Equation.DSMT4" ShapeID="_x0000_i1051" DrawAspect="Content" ObjectID="_1406306908" r:id="rId51"/>
         </w:object>
       </w:r>
       <w:r>
@@ -805,10 +850,10 @@
           <w:position w:val="-10"/>
         </w:rPr>
         <w:object w:dxaOrig="660" w:dyaOrig="320">
-          <v:shape id="_x0000_i1049" type="#_x0000_t75" style="width:32.1pt;height:14.95pt" o:ole="">
-            <v:imagedata r:id="rId33" o:title=""/>
-          </v:shape>
-          <o:OLEObject Type="Embed" ProgID="Equation.DSMT4" ShapeID="_x0000_i1049" DrawAspect="Content" ObjectID="_1406209742" r:id="rId51"/>
+          <v:shape id="_x0000_i1052" type="#_x0000_t75" style="width:32.3pt;height:14.75pt" o:ole="">
+            <v:imagedata r:id="rId34" o:title=""/>
+          </v:shape>
+          <o:OLEObject Type="Embed" ProgID="Equation.DSMT4" ShapeID="_x0000_i1052" DrawAspect="Content" ObjectID="_1406306909" r:id="rId52"/>
         </w:object>
       </w:r>
       <w:r>
@@ -827,10 +872,10 @@
           <w:position w:val="-48"/>
         </w:rPr>
         <w:object w:dxaOrig="2340" w:dyaOrig="1080">
-          <v:shape id="_x0000_i1050" type="#_x0000_t75" style="width:116.55pt;height:54.2pt" o:ole="">
-            <v:imagedata r:id="rId52" o:title=""/>
-          </v:shape>
-          <o:OLEObject Type="Embed" ProgID="Equation.DSMT4" ShapeID="_x0000_i1050" DrawAspect="Content" ObjectID="_1406209743" r:id="rId53"/>
+          <v:shape id="_x0000_i1053" type="#_x0000_t75" style="width:116.3pt;height:54pt" o:ole="">
+            <v:imagedata r:id="rId53" o:title=""/>
+          </v:shape>
+          <o:OLEObject Type="Embed" ProgID="Equation.DSMT4" ShapeID="_x0000_i1053" DrawAspect="Content" ObjectID="_1406306910" r:id="rId54"/>
         </w:object>
       </w:r>
       <w:r>
@@ -860,7 +905,7 @@
           <w:rPr>
             <w:noProof/>
           </w:rPr>
-          <w:instrText>1</w:instrText>
+          <w:instrText>0</w:instrText>
         </w:r>
       </w:fldSimple>
       <w:r>
@@ -896,10 +941,10 @@
           <w:position w:val="-6"/>
         </w:rPr>
         <w:object w:dxaOrig="200" w:dyaOrig="220">
-          <v:shape id="_x0000_i1051" type="#_x0000_t75" style="width:9.6pt;height:11.05pt" o:ole="">
-            <v:imagedata r:id="rId54" o:title=""/>
-          </v:shape>
-          <o:OLEObject Type="Embed" ProgID="Equation.DSMT4" ShapeID="_x0000_i1051" DrawAspect="Content" ObjectID="_1406209744" r:id="rId55"/>
+          <v:shape id="_x0000_i1054" type="#_x0000_t75" style="width:9.7pt;height:11.1pt" o:ole="">
+            <v:imagedata r:id="rId55" o:title=""/>
+          </v:shape>
+          <o:OLEObject Type="Embed" ProgID="Equation.DSMT4" ShapeID="_x0000_i1054" DrawAspect="Content" ObjectID="_1406306911" r:id="rId56"/>
         </w:object>
       </w:r>
       <w:r>
@@ -915,10 +960,10 @@
           <w:position w:val="-36"/>
         </w:rPr>
         <w:object w:dxaOrig="2940" w:dyaOrig="859">
-          <v:shape id="_x0000_i1052" type="#_x0000_t75" style="width:147.2pt;height:42.4pt" o:ole="">
-            <v:imagedata r:id="rId56" o:title=""/>
-          </v:shape>
-          <o:OLEObject Type="Embed" ProgID="Equation.DSMT4" ShapeID="_x0000_i1052" DrawAspect="Content" ObjectID="_1406209745" r:id="rId57"/>
+          <v:shape id="_x0000_i1055" type="#_x0000_t75" style="width:147.25pt;height:42.45pt" o:ole="">
+            <v:imagedata r:id="rId57" o:title=""/>
+          </v:shape>
+          <o:OLEObject Type="Embed" ProgID="Equation.DSMT4" ShapeID="_x0000_i1055" DrawAspect="Content" ObjectID="_1406306912" r:id="rId58"/>
         </w:object>
       </w:r>
       <w:r>
@@ -944,13 +989,19 @@
         <w:t xml:space="preserve">6DOF </w:t>
       </w:r>
       <w:r>
-        <w:t xml:space="preserve">equations of motion presented above is still an approximation of the rigid body kinematics and dynamics </w:t>
+        <w:t xml:space="preserve">equations of motion presented above is an approximation of the rigid body kinematics and dynamics </w:t>
       </w:r>
       <w:r>
         <w:t xml:space="preserve">and </w:t>
       </w:r>
       <w:r>
-        <w:t xml:space="preserve">is valid as long as the assumption of flat Earth model satisfies the task at hand. During the </w:t>
+        <w:t xml:space="preserve">is valid as long as the assumption of </w:t>
+      </w:r>
+      <w:r>
+        <w:t xml:space="preserve">the </w:t>
+      </w:r>
+      <w:r>
+        <w:t xml:space="preserve">flat Earth model satisfies the task at hand. During the </w:t>
       </w:r>
       <w:r>
         <w:t xml:space="preserve">high speed </w:t>
@@ -1007,7 +1058,13 @@
         <w:t xml:space="preserve"> how the Earth rotation can be accounted for</w:t>
       </w:r>
       <w:r>
-        <w:t xml:space="preserve"> in the derivation of the inertial velocity and acceleration vectors</w:t>
+        <w:t xml:space="preserve"> in the </w:t>
+      </w:r>
+      <w:r>
+        <w:t>definition</w:t>
+      </w:r>
+      <w:r>
+        <w:t xml:space="preserve"> of the inertial velocity and acceleration vectors</w:t>
       </w:r>
       <w:r>
         <w:t>.</w:t>
@@ -1025,10 +1082,10 @@
           <w:position w:val="-14"/>
         </w:rPr>
         <w:object w:dxaOrig="340" w:dyaOrig="400">
-          <v:shape id="_x0000_i1055" type="#_x0000_t75" style="width:16.05pt;height:19.6pt" o:ole="">
+          <v:shape id="_x0000_i1056" type="#_x0000_t75" style="width:16.15pt;height:19.4pt" o:ole="">
             <v:imagedata r:id="rId5" o:title=""/>
           </v:shape>
-          <o:OLEObject Type="Embed" ProgID="Equation.DSMT4" ShapeID="_x0000_i1055" DrawAspect="Content" ObjectID="_1406209746" r:id="rId58"/>
+          <o:OLEObject Type="Embed" ProgID="Equation.DSMT4" ShapeID="_x0000_i1056" DrawAspect="Content" ObjectID="_1406306913" r:id="rId59"/>
         </w:object>
       </w:r>
       <w:r>
@@ -1069,10 +1126,10 @@
           <w:position w:val="-12"/>
         </w:rPr>
         <w:object w:dxaOrig="340" w:dyaOrig="380">
-          <v:shape id="_x0000_i1053" type="#_x0000_t75" style="width:17.45pt;height:18.55pt" o:ole="">
-            <v:imagedata r:id="rId59" o:title=""/>
-          </v:shape>
-          <o:OLEObject Type="Embed" ProgID="Equation.DSMT4" ShapeID="_x0000_i1053" DrawAspect="Content" ObjectID="_1406209747" r:id="rId60"/>
+          <v:shape id="_x0000_i1057" type="#_x0000_t75" style="width:17.55pt;height:18.45pt" o:ole="">
+            <v:imagedata r:id="rId60" o:title=""/>
+          </v:shape>
+          <o:OLEObject Type="Embed" ProgID="Equation.DSMT4" ShapeID="_x0000_i1057" DrawAspect="Content" ObjectID="_1406306914" r:id="rId61"/>
         </w:object>
       </w:r>
       <w:r>
@@ -1094,10 +1151,10 @@
           <w:position w:val="-12"/>
         </w:rPr>
         <w:object w:dxaOrig="2480" w:dyaOrig="380">
-          <v:shape id="_x0000_i1054" type="#_x0000_t75" style="width:124.4pt;height:18.55pt" o:ole="">
-            <v:imagedata r:id="rId61" o:title=""/>
-          </v:shape>
-          <o:OLEObject Type="Embed" ProgID="Equation.DSMT4" ShapeID="_x0000_i1054" DrawAspect="Content" ObjectID="_1406209748" r:id="rId62"/>
+          <v:shape id="_x0000_i1058" type="#_x0000_t75" style="width:124.15pt;height:18.45pt" o:ole="">
+            <v:imagedata r:id="rId62" o:title=""/>
+          </v:shape>
+          <o:OLEObject Type="Embed" ProgID="Equation.DSMT4" ShapeID="_x0000_i1058" DrawAspect="Content" ObjectID="_1406306915" r:id="rId63"/>
         </w:object>
       </w:r>
       <w:r>
@@ -1130,7 +1187,7 @@
           <w:rPr>
             <w:noProof/>
           </w:rPr>
-          <w:instrText>1</w:instrText>
+          <w:instrText>0</w:instrText>
         </w:r>
       </w:fldSimple>
       <w:r>
@@ -1173,10 +1230,10 @@
           <w:position w:val="-12"/>
         </w:rPr>
         <w:object w:dxaOrig="700" w:dyaOrig="380">
-          <v:shape id="_x0000_i1057" type="#_x0000_t75" style="width:34.95pt;height:18.9pt" o:ole="">
-            <v:imagedata r:id="rId63" o:title=""/>
-          </v:shape>
-          <o:OLEObject Type="Embed" ProgID="Equation.DSMT4" ShapeID="_x0000_i1057" DrawAspect="Content" ObjectID="_1406209749" r:id="rId64"/>
+          <v:shape id="_x0000_i1059" type="#_x0000_t75" style="width:35.1pt;height:18.9pt" o:ole="">
+            <v:imagedata r:id="rId64" o:title=""/>
+          </v:shape>
+          <o:OLEObject Type="Embed" ProgID="Equation.DSMT4" ShapeID="_x0000_i1059" DrawAspect="Content" ObjectID="_1406306916" r:id="rId65"/>
         </w:object>
       </w:r>
       <w:r>
@@ -1201,10 +1258,10 @@
           <w:position w:val="-36"/>
         </w:rPr>
         <w:object w:dxaOrig="6600" w:dyaOrig="840">
-          <v:shape id="_x0000_i1056" type="#_x0000_t75" style="width:330.4pt;height:42.4pt" o:ole="">
-            <v:imagedata r:id="rId65" o:title=""/>
-          </v:shape>
-          <o:OLEObject Type="Embed" ProgID="Equation.DSMT4" ShapeID="_x0000_i1056" DrawAspect="Content" ObjectID="_1406209750" r:id="rId66"/>
+          <v:shape id="_x0000_i1060" type="#_x0000_t75" style="width:330.45pt;height:42.45pt" o:ole="">
+            <v:imagedata r:id="rId66" o:title=""/>
+          </v:shape>
+          <o:OLEObject Type="Embed" ProgID="Equation.DSMT4" ShapeID="_x0000_i1060" DrawAspect="Content" ObjectID="_1406306917" r:id="rId67"/>
         </w:object>
       </w:r>
       <w:r>
@@ -1237,7 +1294,7 @@
           <w:rPr>
             <w:noProof/>
           </w:rPr>
-          <w:instrText>1</w:instrText>
+          <w:instrText>0</w:instrText>
         </w:r>
       </w:fldSimple>
       <w:r>
@@ -1271,7 +1328,7 @@
       </w:r>
       <w:fldSimple w:instr=" REF ZEqnNum912100 \* Charformat \! \* MERGEFORMAT ">
         <w:r>
-          <w:instrText>(1.3)</w:instrText>
+          <w:instrText>(0.3)</w:instrText>
         </w:r>
       </w:fldSimple>
       <w:r>
@@ -1285,14 +1342,20 @@
           <w:position w:val="-6"/>
         </w:rPr>
         <w:object w:dxaOrig="240" w:dyaOrig="220">
-          <v:shape id="_x0000_i1058" type="#_x0000_t75" style="width:12.1pt;height:11.05pt" o:ole="">
-            <v:imagedata r:id="rId67" o:title=""/>
-          </v:shape>
-          <o:OLEObject Type="Embed" ProgID="Equation.DSMT4" ShapeID="_x0000_i1058" DrawAspect="Content" ObjectID="_1406209751" r:id="rId68"/>
-        </w:object>
-      </w:r>
-      <w:r>
-        <w:t xml:space="preserve"> denotes the vector of inertial angular speed resolved in the body frame</w:t>
+          <v:shape id="_x0000_i1061" type="#_x0000_t75" style="width:12pt;height:11.1pt" o:ole="">
+            <v:imagedata r:id="rId68" o:title=""/>
+          </v:shape>
+          <o:OLEObject Type="Embed" ProgID="Equation.DSMT4" ShapeID="_x0000_i1061" DrawAspect="Content" ObjectID="_1406306918" r:id="rId69"/>
+        </w:object>
+      </w:r>
+      <w:r>
+        <w:t xml:space="preserve"> denotes the vector of inertial angular </w:t>
+      </w:r>
+      <w:r>
+        <w:t>velocity</w:t>
+      </w:r>
+      <w:r>
+        <w:t xml:space="preserve"> resolved in the body frame</w:t>
       </w:r>
       <w:r>
         <w:t xml:space="preserve">, and </w:t>
@@ -1302,10 +1365,10 @@
           <w:position w:val="-12"/>
         </w:rPr>
         <w:object w:dxaOrig="400" w:dyaOrig="380">
-          <v:shape id="_x0000_i1059" type="#_x0000_t75" style="width:20.3pt;height:19.25pt" o:ole="">
-            <v:imagedata r:id="rId69" o:title=""/>
-          </v:shape>
-          <o:OLEObject Type="Embed" ProgID="Equation.DSMT4" ShapeID="_x0000_i1059" DrawAspect="Content" ObjectID="_1406209752" r:id="rId70"/>
+          <v:shape id="_x0000_i1062" type="#_x0000_t75" style="width:20.3pt;height:19.4pt" o:ole="">
+            <v:imagedata r:id="rId70" o:title=""/>
+          </v:shape>
+          <o:OLEObject Type="Embed" ProgID="Equation.DSMT4" ShapeID="_x0000_i1062" DrawAspect="Content" ObjectID="_1406306919" r:id="rId71"/>
         </w:object>
       </w:r>
       <w:r>
@@ -1322,10 +1385,10 @@
           <w:position w:val="-12"/>
         </w:rPr>
         <w:object w:dxaOrig="940" w:dyaOrig="380">
-          <v:shape id="_x0000_i1060" type="#_x0000_t75" style="width:47.05pt;height:19.25pt" o:ole="">
-            <v:imagedata r:id="rId71" o:title=""/>
-          </v:shape>
-          <o:OLEObject Type="Embed" ProgID="Equation.DSMT4" ShapeID="_x0000_i1060" DrawAspect="Content" ObjectID="_1406209753" r:id="rId72"/>
+          <v:shape id="_x0000_i1063" type="#_x0000_t75" style="width:47.1pt;height:19.4pt" o:ole="">
+            <v:imagedata r:id="rId72" o:title=""/>
+          </v:shape>
+          <o:OLEObject Type="Embed" ProgID="Equation.DSMT4" ShapeID="_x0000_i1063" DrawAspect="Content" ObjectID="_1406306920" r:id="rId73"/>
         </w:object>
       </w:r>
       <w:r>
@@ -1339,7 +1402,7 @@
       </w:r>
       <w:fldSimple w:instr=" REF ZEqnNum702208 \* Charformat \! \* MERGEFORMAT ">
         <w:r>
-          <w:instrText>(1.2)</w:instrText>
+          <w:instrText>(0.2)</w:instrText>
         </w:r>
       </w:fldSimple>
       <w:r>
@@ -1356,18 +1419,25 @@
       </w:r>
       <w:fldSimple w:instr=" REF ZEqnNum912100 \* Charformat \! \* MERGEFORMAT ">
         <w:r>
-          <w:instrText>(1.3)</w:instrText>
+          <w:instrText>(0.3)</w:instrText>
         </w:r>
       </w:fldSimple>
       <w:r>
         <w:fldChar w:fldCharType="end"/>
       </w:r>
       <w:r>
-        <w:t xml:space="preserve"> revises the application of the second Newtonian law in [X] and [X].</w:t>
-      </w:r>
-    </w:p>
-    <w:p>
-      <w:r>
+        <w:t xml:space="preserve"> </w:t>
+      </w:r>
+      <w:r>
+        <w:t>should be used in</w:t>
+      </w:r>
+      <w:r>
+        <w:t xml:space="preserve"> the application of the second Newtonian law in [X] and [X].</w:t>
+      </w:r>
+    </w:p>
+    <w:p>
+      <w:r>
+        <w:lastRenderedPageBreak/>
         <w:t>Applying</w:t>
       </w:r>
       <w:r>
@@ -1378,10 +1448,10 @@
           <w:position w:val="-6"/>
         </w:rPr>
         <w:object w:dxaOrig="240" w:dyaOrig="220">
-          <v:shape id="_x0000_i1061" type="#_x0000_t75" style="width:12.1pt;height:11.05pt" o:ole="">
-            <v:imagedata r:id="rId67" o:title=""/>
-          </v:shape>
-          <o:OLEObject Type="Embed" ProgID="Equation.DSMT4" ShapeID="_x0000_i1061" DrawAspect="Content" ObjectID="_1406209754" r:id="rId73"/>
+          <v:shape id="_x0000_i1064" type="#_x0000_t75" style="width:12pt;height:11.1pt" o:ole="">
+            <v:imagedata r:id="rId68" o:title=""/>
+          </v:shape>
+          <o:OLEObject Type="Embed" ProgID="Equation.DSMT4" ShapeID="_x0000_i1064" DrawAspect="Content" ObjectID="_1406306921" r:id="rId74"/>
         </w:object>
       </w:r>
       <w:r>
@@ -1392,10 +1462,10 @@
           <w:position w:val="-12"/>
         </w:rPr>
         <w:object w:dxaOrig="320" w:dyaOrig="380">
-          <v:shape id="_x0000_i1062" type="#_x0000_t75" style="width:16.4pt;height:18.55pt" o:ole="">
-            <v:imagedata r:id="rId74" o:title=""/>
-          </v:shape>
-          <o:OLEObject Type="Embed" ProgID="Equation.DSMT4" ShapeID="_x0000_i1062" DrawAspect="Content" ObjectID="_1406209755" r:id="rId75"/>
+          <v:shape id="_x0000_i1065" type="#_x0000_t75" style="width:16.6pt;height:18.45pt" o:ole="">
+            <v:imagedata r:id="rId75" o:title=""/>
+          </v:shape>
+          <o:OLEObject Type="Embed" ProgID="Equation.DSMT4" ShapeID="_x0000_i1065" DrawAspect="Content" ObjectID="_1406306922" r:id="rId76"/>
         </w:object>
       </w:r>
       <w:r>
@@ -1423,21 +1493,17 @@
         <w:t xml:space="preserve"> </w:t>
       </w:r>
       <w:r>
-        <w:t xml:space="preserve">the angular velocity </w:t>
-      </w:r>
-      <w:r>
-        <w:lastRenderedPageBreak/>
-        <w:t xml:space="preserve">vector </w:t>
+        <w:t xml:space="preserve">the angular velocity vector </w:t>
       </w:r>
       <w:r>
         <w:rPr>
           <w:position w:val="-12"/>
         </w:rPr>
         <w:object w:dxaOrig="320" w:dyaOrig="380">
-          <v:shape id="_x0000_i1063" type="#_x0000_t75" style="width:16.4pt;height:18.55pt" o:ole="">
-            <v:imagedata r:id="rId76" o:title=""/>
-          </v:shape>
-          <o:OLEObject Type="Embed" ProgID="Equation.DSMT4" ShapeID="_x0000_i1063" DrawAspect="Content" ObjectID="_1406209756" r:id="rId77"/>
+          <v:shape id="_x0000_i1066" type="#_x0000_t75" style="width:16.6pt;height:18.45pt" o:ole="">
+            <v:imagedata r:id="rId77" o:title=""/>
+          </v:shape>
+          <o:OLEObject Type="Embed" ProgID="Equation.DSMT4" ShapeID="_x0000_i1066" DrawAspect="Content" ObjectID="_1406306923" r:id="rId78"/>
         </w:object>
       </w:r>
       <w:r>
@@ -1448,10 +1514,10 @@
           <w:position w:val="-14"/>
         </w:rPr>
         <w:object w:dxaOrig="380" w:dyaOrig="400">
-          <v:shape id="_x0000_i1066" type="#_x0000_t75" style="width:17.8pt;height:19.6pt" o:ole="">
-            <v:imagedata r:id="rId78" o:title=""/>
-          </v:shape>
-          <o:OLEObject Type="Embed" ProgID="Equation.DSMT4" ShapeID="_x0000_i1066" DrawAspect="Content" ObjectID="_1406209757" r:id="rId79"/>
+          <v:shape id="_x0000_i1067" type="#_x0000_t75" style="width:18pt;height:19.4pt" o:ole="">
+            <v:imagedata r:id="rId79" o:title=""/>
+          </v:shape>
+          <o:OLEObject Type="Embed" ProgID="Equation.DSMT4" ShapeID="_x0000_i1067" DrawAspect="Content" ObjectID="_1406306924" r:id="rId80"/>
         </w:object>
       </w:r>
       <w:r>
@@ -1462,10 +1528,10 @@
           <w:position w:val="-14"/>
         </w:rPr>
         <w:object w:dxaOrig="380" w:dyaOrig="400">
-          <v:shape id="_x0000_i1067" type="#_x0000_t75" style="width:17.8pt;height:19.6pt" o:ole="">
-            <v:imagedata r:id="rId80" o:title=""/>
-          </v:shape>
-          <o:OLEObject Type="Embed" ProgID="Equation.DSMT4" ShapeID="_x0000_i1067" DrawAspect="Content" ObjectID="_1406209758" r:id="rId81"/>
+          <v:shape id="_x0000_i1068" type="#_x0000_t75" style="width:18pt;height:19.4pt" o:ole="">
+            <v:imagedata r:id="rId81" o:title=""/>
+          </v:shape>
+          <o:OLEObject Type="Embed" ProgID="Equation.DSMT4" ShapeID="_x0000_i1068" DrawAspect="Content" ObjectID="_1406306925" r:id="rId82"/>
         </w:object>
       </w:r>
       <w:r>
@@ -1482,10 +1548,10 @@
           <w:position w:val="-12"/>
         </w:rPr>
         <w:object w:dxaOrig="340" w:dyaOrig="380">
-          <v:shape id="_x0000_i1064" type="#_x0000_t75" style="width:17.45pt;height:18.55pt" o:ole="">
-            <v:imagedata r:id="rId82" o:title=""/>
-          </v:shape>
-          <o:OLEObject Type="Embed" ProgID="Equation.DSMT4" ShapeID="_x0000_i1064" DrawAspect="Content" ObjectID="_1406209759" r:id="rId83"/>
+          <v:shape id="_x0000_i1069" type="#_x0000_t75" style="width:17.55pt;height:18.45pt" o:ole="">
+            <v:imagedata r:id="rId83" o:title=""/>
+          </v:shape>
+          <o:OLEObject Type="Embed" ProgID="Equation.DSMT4" ShapeID="_x0000_i1069" DrawAspect="Content" ObjectID="_1406306926" r:id="rId84"/>
         </w:object>
       </w:r>
       <w:r>
@@ -1496,10 +1562,10 @@
           <w:position w:val="-14"/>
         </w:rPr>
         <w:object w:dxaOrig="340" w:dyaOrig="400">
-          <v:shape id="_x0000_i1065" type="#_x0000_t75" style="width:16.05pt;height:19.6pt" o:ole="">
+          <v:shape id="_x0000_i1070" type="#_x0000_t75" style="width:16.15pt;height:19.4pt" o:ole="">
             <v:imagedata r:id="rId5" o:title=""/>
           </v:shape>
-          <o:OLEObject Type="Embed" ProgID="Equation.DSMT4" ShapeID="_x0000_i1065" DrawAspect="Content" ObjectID="_1406209760" r:id="rId84"/>
+          <o:OLEObject Type="Embed" ProgID="Equation.DSMT4" ShapeID="_x0000_i1070" DrawAspect="Content" ObjectID="_1406306927" r:id="rId85"/>
         </w:object>
       </w:r>
       <w:r>
@@ -1521,10 +1587,10 @@
           <w:position w:val="-16"/>
         </w:rPr>
         <w:object w:dxaOrig="4959" w:dyaOrig="440">
-          <v:shape id="_x0000_i1068" type="#_x0000_t75" style="width:248.1pt;height:22.1pt" o:ole="">
-            <v:imagedata r:id="rId85" o:title=""/>
-          </v:shape>
-          <o:OLEObject Type="Embed" ProgID="Equation.DSMT4" ShapeID="_x0000_i1068" DrawAspect="Content" ObjectID="_1406209761" r:id="rId86"/>
+          <v:shape id="_x0000_i1071" type="#_x0000_t75" style="width:248.3pt;height:22.15pt" o:ole="">
+            <v:imagedata r:id="rId86" o:title=""/>
+          </v:shape>
+          <o:OLEObject Type="Embed" ProgID="Equation.DSMT4" ShapeID="_x0000_i1071" DrawAspect="Content" ObjectID="_1406306928" r:id="rId87"/>
         </w:object>
       </w:r>
       <w:r>
@@ -1557,7 +1623,7 @@
           <w:rPr>
             <w:noProof/>
           </w:rPr>
-          <w:instrText>1</w:instrText>
+          <w:instrText>0</w:instrText>
         </w:r>
       </w:fldSimple>
       <w:r>
@@ -1581,6 +1647,34 @@
     </w:p>
     <w:p>
       <w:r>
+        <w:t xml:space="preserve">What remains is to define the elements of </w:t>
+      </w:r>
+      <w:r>
+        <w:fldChar w:fldCharType="begin"/>
+      </w:r>
+      <w:r>
+        <w:instrText xml:space="preserve"> GOTOBUTTON ZEqnNum955235  \* MERGEFORMAT </w:instrText>
+      </w:r>
+      <w:fldSimple w:instr=" REF ZEqnNum955235 \* Charformat \! \* MERGEFORMAT ">
+        <w:r>
+          <w:instrText>(0.4)</w:instrText>
+        </w:r>
+      </w:fldSimple>
+      <w:r>
+        <w:fldChar w:fldCharType="end"/>
+      </w:r>
+      <w:r>
+        <w:t xml:space="preserve"> </w:t>
+      </w:r>
+      <w:r>
+        <w:t>that enable</w:t>
+      </w:r>
+      <w:r>
+        <w:t xml:space="preserve"> calculation of the vector cross products.</w:t>
+      </w:r>
+    </w:p>
+    <w:p>
+      <w:r>
         <w:t xml:space="preserve">The term </w:t>
       </w:r>
       <w:r>
@@ -1588,10 +1682,10 @@
           <w:position w:val="-12"/>
         </w:rPr>
         <w:object w:dxaOrig="999" w:dyaOrig="380">
-          <v:shape id="_x0000_i1078" type="#_x0000_t75" style="width:49.9pt;height:18.55pt" o:ole="">
-            <v:imagedata r:id="rId87" o:title=""/>
-          </v:shape>
-          <o:OLEObject Type="Embed" ProgID="Equation.DSMT4" ShapeID="_x0000_i1078" DrawAspect="Content" ObjectID="_1406209762" r:id="rId88"/>
+          <v:shape id="_x0000_i1072" type="#_x0000_t75" style="width:49.85pt;height:18.45pt" o:ole="">
+            <v:imagedata r:id="rId88" o:title=""/>
+          </v:shape>
+          <o:OLEObject Type="Embed" ProgID="Equation.DSMT4" ShapeID="_x0000_i1072" DrawAspect="Content" ObjectID="_1406306929" r:id="rId89"/>
         </w:object>
       </w:r>
       <w:r>
@@ -1602,10 +1696,10 @@
           <w:position w:val="-12"/>
         </w:rPr>
         <w:object w:dxaOrig="1460" w:dyaOrig="380">
-          <v:shape id="_x0000_i1079" type="#_x0000_t75" style="width:73.05pt;height:18.9pt" o:ole="">
-            <v:imagedata r:id="rId89" o:title=""/>
-          </v:shape>
-          <o:OLEObject Type="Embed" ProgID="Equation.DSMT4" ShapeID="_x0000_i1079" DrawAspect="Content" ObjectID="_1406209763" r:id="rId90"/>
+          <v:shape id="_x0000_i1073" type="#_x0000_t75" style="width:72.9pt;height:18.9pt" o:ole="">
+            <v:imagedata r:id="rId90" o:title=""/>
+          </v:shape>
+          <o:OLEObject Type="Embed" ProgID="Equation.DSMT4" ShapeID="_x0000_i1073" DrawAspect="Content" ObjectID="_1406306930" r:id="rId91"/>
         </w:object>
       </w:r>
       <w:r>
@@ -1629,10 +1723,10 @@
           <w:position w:val="-12"/>
         </w:rPr>
         <w:object w:dxaOrig="320" w:dyaOrig="380">
-          <v:shape id="_x0000_i1069" type="#_x0000_t75" style="width:16.4pt;height:18.55pt" o:ole="">
-            <v:imagedata r:id="rId76" o:title=""/>
-          </v:shape>
-          <o:OLEObject Type="Embed" ProgID="Equation.DSMT4" ShapeID="_x0000_i1069" DrawAspect="Content" ObjectID="_1406209764" r:id="rId91"/>
+          <v:shape id="_x0000_i1074" type="#_x0000_t75" style="width:16.6pt;height:18.45pt" o:ole="">
+            <v:imagedata r:id="rId77" o:title=""/>
+          </v:shape>
+          <o:OLEObject Type="Embed" ProgID="Equation.DSMT4" ShapeID="_x0000_i1074" DrawAspect="Content" ObjectID="_1406306931" r:id="rId92"/>
         </w:object>
       </w:r>
       <w:r>
@@ -1646,10 +1740,10 @@
           <w:position w:val="-10"/>
         </w:rPr>
         <w:object w:dxaOrig="220" w:dyaOrig="320">
-          <v:shape id="_x0000_i1070" type="#_x0000_t75" style="width:11.05pt;height:16.4pt" o:ole="">
-            <v:imagedata r:id="rId92" o:title=""/>
-          </v:shape>
-          <o:OLEObject Type="Embed" ProgID="Equation.DSMT4" ShapeID="_x0000_i1070" DrawAspect="Content" ObjectID="_1406209765" r:id="rId93"/>
+          <v:shape id="_x0000_i1075" type="#_x0000_t75" style="width:11.1pt;height:16.6pt" o:ole="">
+            <v:imagedata r:id="rId93" o:title=""/>
+          </v:shape>
+          <o:OLEObject Type="Embed" ProgID="Equation.DSMT4" ShapeID="_x0000_i1075" DrawAspect="Content" ObjectID="_1406306932" r:id="rId94"/>
         </w:object>
       </w:r>
       <w:r>
@@ -1666,10 +1760,10 @@
           <w:position w:val="-6"/>
         </w:rPr>
         <w:object w:dxaOrig="220" w:dyaOrig="320">
-          <v:shape id="_x0000_i1071" type="#_x0000_t75" style="width:11.05pt;height:16.4pt" o:ole="">
-            <v:imagedata r:id="rId94" o:title=""/>
-          </v:shape>
-          <o:OLEObject Type="Embed" ProgID="Equation.DSMT4" ShapeID="_x0000_i1071" DrawAspect="Content" ObjectID="_1406209766" r:id="rId95"/>
+          <v:shape id="_x0000_i1076" type="#_x0000_t75" style="width:11.1pt;height:16.6pt" o:ole="">
+            <v:imagedata r:id="rId95" o:title=""/>
+          </v:shape>
+          <o:OLEObject Type="Embed" ProgID="Equation.DSMT4" ShapeID="_x0000_i1076" DrawAspect="Content" ObjectID="_1406306933" r:id="rId96"/>
         </w:object>
       </w:r>
       <w:r>
@@ -1688,28 +1782,34 @@
         <w:rPr>
           <w:position w:val="-12"/>
         </w:rPr>
-        <w:object w:dxaOrig="400" w:dyaOrig="380">
-          <v:shape id="_x0000_i1072" type="#_x0000_t75" style="width:19.6pt;height:18.55pt" o:ole="">
-            <v:imagedata r:id="rId96" o:title=""/>
-          </v:shape>
-          <o:OLEObject Type="Embed" ProgID="Equation.DSMT4" ShapeID="_x0000_i1072" DrawAspect="Content" ObjectID="_1406209767" r:id="rId97"/>
+        <w:object w:dxaOrig="1820" w:dyaOrig="380">
+          <v:shape id="_x0000_i1082" type="#_x0000_t75" style="width:89.1pt;height:18.45pt" o:ole="">
+            <v:imagedata r:id="rId97" o:title=""/>
+          </v:shape>
+          <o:OLEObject Type="Embed" ProgID="Equation.DSMT4" ShapeID="_x0000_i1082" DrawAspect="Content" ObjectID="_1406306934" r:id="rId98"/>
         </w:object>
       </w:r>
       <w:r>
         <w:t>.</w:t>
       </w:r>
       <w:r>
-        <w:t xml:space="preserve"> The transformation of rates of geodetic system (</w:t>
+        <w:t xml:space="preserve"> The transformation of rates of </w:t>
+      </w:r>
+      <w:r>
+        <w:t xml:space="preserve">the </w:t>
+      </w:r>
+      <w:r>
+        <w:t>geodetic system (</w:t>
       </w:r>
       <w:r>
         <w:rPr>
           <w:position w:val="-10"/>
         </w:rPr>
         <w:object w:dxaOrig="220" w:dyaOrig="320">
-          <v:shape id="_x0000_i1074" type="#_x0000_t75" style="width:11.05pt;height:16.4pt" o:ole="">
-            <v:imagedata r:id="rId98" o:title=""/>
-          </v:shape>
-          <o:OLEObject Type="Embed" ProgID="Equation.DSMT4" ShapeID="_x0000_i1074" DrawAspect="Content" ObjectID="_1406209768" r:id="rId99"/>
+          <v:shape id="_x0000_i1077" type="#_x0000_t75" style="width:11.1pt;height:16.6pt" o:ole="">
+            <v:imagedata r:id="rId99" o:title=""/>
+          </v:shape>
+          <o:OLEObject Type="Embed" ProgID="Equation.DSMT4" ShapeID="_x0000_i1077" DrawAspect="Content" ObjectID="_1406306935" r:id="rId100"/>
         </w:object>
       </w:r>
       <w:r>
@@ -1720,27 +1820,30 @@
           <w:position w:val="-6"/>
         </w:rPr>
         <w:object w:dxaOrig="220" w:dyaOrig="320">
-          <v:shape id="_x0000_i1073" type="#_x0000_t75" style="width:11.05pt;height:16.4pt" o:ole="">
-            <v:imagedata r:id="rId100" o:title=""/>
-          </v:shape>
-          <o:OLEObject Type="Embed" ProgID="Equation.DSMT4" ShapeID="_x0000_i1073" DrawAspect="Content" ObjectID="_1406209769" r:id="rId101"/>
+          <v:shape id="_x0000_i1078" type="#_x0000_t75" style="width:11.1pt;height:16.6pt" o:ole="">
+            <v:imagedata r:id="rId101" o:title=""/>
+          </v:shape>
+          <o:OLEObject Type="Embed" ProgID="Equation.DSMT4" ShapeID="_x0000_i1078" DrawAspect="Content" ObjectID="_1406306936" r:id="rId102"/>
         </w:object>
       </w:r>
       <w:r>
         <w:t>)</w:t>
       </w:r>
       <w:r>
-        <w:t xml:space="preserve"> to the body –carried stabilized frame </w:t>
+        <w:t xml:space="preserve"> to the body</w:t>
+      </w:r>
+      <w:r>
+        <w:t xml:space="preserve">–carried stabilized frame </w:t>
       </w:r>
       <w:r>
         <w:rPr>
           <w:position w:val="-14"/>
         </w:rPr>
         <w:object w:dxaOrig="380" w:dyaOrig="400">
-          <v:shape id="_x0000_i1075" type="#_x0000_t75" style="width:17.8pt;height:19.6pt" o:ole="">
-            <v:imagedata r:id="rId78" o:title=""/>
-          </v:shape>
-          <o:OLEObject Type="Embed" ProgID="Equation.DSMT4" ShapeID="_x0000_i1075" DrawAspect="Content" ObjectID="_1406209770" r:id="rId102"/>
+          <v:shape id="_x0000_i1079" type="#_x0000_t75" style="width:18pt;height:19.4pt" o:ole="">
+            <v:imagedata r:id="rId79" o:title=""/>
+          </v:shape>
+          <o:OLEObject Type="Embed" ProgID="Equation.DSMT4" ShapeID="_x0000_i1079" DrawAspect="Content" ObjectID="_1406306937" r:id="rId103"/>
         </w:object>
       </w:r>
       <w:r>
@@ -1754,10 +1857,10 @@
           <w:position w:val="-10"/>
         </w:rPr>
         <w:object w:dxaOrig="220" w:dyaOrig="260">
-          <v:shape id="_x0000_i1076" type="#_x0000_t75" style="width:11.05pt;height:13.2pt" o:ole="">
-            <v:imagedata r:id="rId103" o:title=""/>
-          </v:shape>
-          <o:OLEObject Type="Embed" ProgID="Equation.DSMT4" ShapeID="_x0000_i1076" DrawAspect="Content" ObjectID="_1406209771" r:id="rId104"/>
+          <v:shape id="_x0000_i1080" type="#_x0000_t75" style="width:11.1pt;height:13.4pt" o:ole="">
+            <v:imagedata r:id="rId104" o:title=""/>
+          </v:shape>
+          <o:OLEObject Type="Embed" ProgID="Equation.DSMT4" ShapeID="_x0000_i1080" DrawAspect="Content" ObjectID="_1406306938" r:id="rId105"/>
         </w:object>
       </w:r>
       <w:r>
@@ -1779,11 +1882,14 @@
           <w:position w:val="-52"/>
         </w:rPr>
         <w:object w:dxaOrig="3540" w:dyaOrig="1160">
-          <v:shape id="_x0000_i1077" type="#_x0000_t75" style="width:177.15pt;height:58.1pt" o:ole="">
-            <v:imagedata r:id="rId105" o:title=""/>
-          </v:shape>
-          <o:OLEObject Type="Embed" ProgID="Equation.DSMT4" ShapeID="_x0000_i1077" DrawAspect="Content" ObjectID="_1406209772" r:id="rId106"/>
-        </w:object>
+          <v:shape id="_x0000_i1081" type="#_x0000_t75" style="width:177.25pt;height:58.15pt" o:ole="">
+            <v:imagedata r:id="rId106" o:title=""/>
+          </v:shape>
+          <o:OLEObject Type="Embed" ProgID="Equation.DSMT4" ShapeID="_x0000_i1081" DrawAspect="Content" ObjectID="_1406306939" r:id="rId107"/>
+        </w:object>
+      </w:r>
+      <w:r>
+        <w:t>.</w:t>
       </w:r>
       <w:r>
         <w:tab/>
@@ -1812,7 +1918,7 @@
           <w:rPr>
             <w:noProof/>
           </w:rPr>
-          <w:instrText>1</w:instrText>
+          <w:instrText>0</w:instrText>
         </w:r>
       </w:fldSimple>
       <w:r>
@@ -1849,10 +1955,10 @@
           <w:position w:val="-12"/>
         </w:rPr>
         <w:object w:dxaOrig="260" w:dyaOrig="360">
-          <v:shape id="_x0000_i1080" type="#_x0000_t75" style="width:12.85pt;height:18.2pt" o:ole="">
-            <v:imagedata r:id="rId107" o:title=""/>
-          </v:shape>
-          <o:OLEObject Type="Embed" ProgID="Equation.DSMT4" ShapeID="_x0000_i1080" DrawAspect="Content" ObjectID="_1406209773" r:id="rId108"/>
+          <v:shape id="_x0000_i1083" type="#_x0000_t75" style="width:12.9pt;height:18pt" o:ole="">
+            <v:imagedata r:id="rId108" o:title=""/>
+          </v:shape>
+          <o:OLEObject Type="Embed" ProgID="Equation.DSMT4" ShapeID="_x0000_i1083" DrawAspect="Content" ObjectID="_1406306940" r:id="rId109"/>
         </w:object>
       </w:r>
       <w:r>
@@ -1863,14 +1969,26 @@
           <w:position w:val="-12"/>
         </w:rPr>
         <w:object w:dxaOrig="260" w:dyaOrig="360">
-          <v:shape id="_x0000_i1081" type="#_x0000_t75" style="width:12.85pt;height:18.2pt" o:ole="">
-            <v:imagedata r:id="rId109" o:title=""/>
-          </v:shape>
-          <o:OLEObject Type="Embed" ProgID="Equation.DSMT4" ShapeID="_x0000_i1081" DrawAspect="Content" ObjectID="_1406209774" r:id="rId110"/>
-        </w:object>
-      </w:r>
-      <w:r>
-        <w:t>eastern components of velocity as follows:</w:t>
+          <v:shape id="_x0000_i1084" type="#_x0000_t75" style="width:12.9pt;height:18pt" o:ole="">
+            <v:imagedata r:id="rId110" o:title=""/>
+          </v:shape>
+          <o:OLEObject Type="Embed" ProgID="Equation.DSMT4" ShapeID="_x0000_i1084" DrawAspect="Content" ObjectID="_1406306941" r:id="rId111"/>
+        </w:object>
+      </w:r>
+      <w:r>
+        <w:t xml:space="preserve">eastern components of </w:t>
+      </w:r>
+      <w:r>
+        <w:t xml:space="preserve">the </w:t>
+      </w:r>
+      <w:r>
+        <w:t xml:space="preserve">velocity </w:t>
+      </w:r>
+      <w:r>
+        <w:t xml:space="preserve">vector </w:t>
+      </w:r>
+      <w:r>
+        <w:t>as follows:</w:t>
       </w:r>
     </w:p>
     <w:p>
@@ -1885,10 +2003,10 @@
           <w:position w:val="-30"/>
         </w:rPr>
         <w:object w:dxaOrig="1020" w:dyaOrig="680">
-          <v:shape id="_x0000_i1091" type="#_x0000_t75" style="width:50.95pt;height:33.85pt" o:ole="">
-            <v:imagedata r:id="rId111" o:title=""/>
-          </v:shape>
-          <o:OLEObject Type="Embed" ProgID="Equation.DSMT4" ShapeID="_x0000_i1091" DrawAspect="Content" ObjectID="_1406209775" r:id="rId112"/>
+          <v:shape id="_x0000_i1085" type="#_x0000_t75" style="width:50.75pt;height:33.7pt" o:ole="">
+            <v:imagedata r:id="rId112" o:title=""/>
+          </v:shape>
+          <o:OLEObject Type="Embed" ProgID="Equation.DSMT4" ShapeID="_x0000_i1085" DrawAspect="Content" ObjectID="_1406306942" r:id="rId113"/>
         </w:object>
       </w:r>
       <w:r>
@@ -1899,10 +2017,10 @@
           <w:position w:val="-30"/>
         </w:rPr>
         <w:object w:dxaOrig="1660" w:dyaOrig="680">
-          <v:shape id="_x0000_i1092" type="#_x0000_t75" style="width:83.05pt;height:33.85pt" o:ole="">
-            <v:imagedata r:id="rId113" o:title=""/>
-          </v:shape>
-          <o:OLEObject Type="Embed" ProgID="Equation.DSMT4" ShapeID="_x0000_i1092" DrawAspect="Content" ObjectID="_1406209776" r:id="rId114"/>
+          <v:shape id="_x0000_i1086" type="#_x0000_t75" style="width:83.1pt;height:33.7pt" o:ole="">
+            <v:imagedata r:id="rId114" o:title=""/>
+          </v:shape>
+          <o:OLEObject Type="Embed" ProgID="Equation.DSMT4" ShapeID="_x0000_i1086" DrawAspect="Content" ObjectID="_1406306943" r:id="rId115"/>
         </w:object>
       </w:r>
       <w:r>
@@ -1935,7 +2053,7 @@
           <w:rPr>
             <w:noProof/>
           </w:rPr>
-          <w:instrText>1</w:instrText>
+          <w:instrText>0</w:instrText>
         </w:r>
       </w:fldSimple>
       <w:r>
@@ -1973,7 +2091,13 @@
         <w:t>h</w:t>
       </w:r>
       <w:r>
-        <w:t xml:space="preserve"> is the height above the reference oblate spheroid</w:t>
+        <w:t xml:space="preserve"> is the height</w:t>
+      </w:r>
+      <w:r>
+        <w:t xml:space="preserve"> of CG</w:t>
+      </w:r>
+      <w:r>
+        <w:t xml:space="preserve"> above the reference oblate spheroid</w:t>
       </w:r>
       <w:r>
         <w:t xml:space="preserve"> and </w:t>
@@ -1988,10 +2112,10 @@
           <w:position w:val="-50"/>
         </w:rPr>
         <w:object w:dxaOrig="1920" w:dyaOrig="920">
-          <v:shape id="_x0000_i1089" type="#_x0000_t75" style="width:95.9pt;height:46pt" o:ole="">
-            <v:imagedata r:id="rId115" o:title=""/>
-          </v:shape>
-          <o:OLEObject Type="Embed" ProgID="Equation.DSMT4" ShapeID="_x0000_i1089" DrawAspect="Content" ObjectID="_1406209777" r:id="rId116"/>
+          <v:shape id="_x0000_i1087" type="#_x0000_t75" style="width:96pt;height:46.15pt" o:ole="">
+            <v:imagedata r:id="rId116" o:title=""/>
+          </v:shape>
+          <o:OLEObject Type="Embed" ProgID="Equation.DSMT4" ShapeID="_x0000_i1087" DrawAspect="Content" ObjectID="_1406306944" r:id="rId117"/>
         </w:object>
       </w:r>
       <w:r>
@@ -2002,10 +2126,10 @@
           <w:position w:val="-36"/>
         </w:rPr>
         <w:object w:dxaOrig="1760" w:dyaOrig="740">
-          <v:shape id="_x0000_i1090" type="#_x0000_t75" style="width:88.05pt;height:37.05pt" o:ole="">
-            <v:imagedata r:id="rId117" o:title=""/>
-          </v:shape>
-          <o:OLEObject Type="Embed" ProgID="Equation.DSMT4" ShapeID="_x0000_i1090" DrawAspect="Content" ObjectID="_1406209778" r:id="rId118"/>
+          <v:shape id="_x0000_i1088" type="#_x0000_t75" style="width:88.15pt;height:36.9pt" o:ole="">
+            <v:imagedata r:id="rId118" o:title=""/>
+          </v:shape>
+          <o:OLEObject Type="Embed" ProgID="Equation.DSMT4" ShapeID="_x0000_i1088" DrawAspect="Content" ObjectID="_1406306945" r:id="rId119"/>
         </w:object>
       </w:r>
     </w:p>
@@ -2016,7 +2140,25 @@
       </w:r>
       <w:proofErr w:type="gramEnd"/>
       <w:r>
-        <w:t xml:space="preserve"> the radius of reference spheroid in meridian and normal directions at given latitude and longitude. </w:t>
+        <w:t xml:space="preserve"> the </w:t>
+      </w:r>
+      <w:r>
+        <w:t xml:space="preserve">estimates of the </w:t>
+      </w:r>
+      <w:r>
+        <w:t xml:space="preserve">reference spheroid </w:t>
+      </w:r>
+      <w:r>
+        <w:t xml:space="preserve">radius </w:t>
+      </w:r>
+      <w:r>
+        <w:t xml:space="preserve">in </w:t>
+      </w:r>
+      <w:r>
+        <w:t xml:space="preserve">the </w:t>
+      </w:r>
+      <w:r>
+        <w:t xml:space="preserve">meridian and normal directions at given latitude and longitude. </w:t>
       </w:r>
       <w:r>
         <w:t xml:space="preserve">Substituting </w:t>
@@ -2029,7 +2171,7 @@
       </w:r>
       <w:fldSimple w:instr=" REF ZEqnNum195258 \* Charformat \! \* MERGEFORMAT ">
         <w:r>
-          <w:instrText>(1.6)</w:instrText>
+          <w:instrText>(0.6)</w:instrText>
         </w:r>
       </w:fldSimple>
       <w:r>
@@ -2046,7 +2188,7 @@
       </w:r>
       <w:fldSimple w:instr=" REF ZEqnNum507960 \* Charformat \! \* MERGEFORMAT ">
         <w:r>
-          <w:instrText>(1.5)</w:instrText>
+          <w:instrText>(0.5)</w:instrText>
         </w:r>
       </w:fldSimple>
       <w:r>
@@ -2059,26 +2201,24 @@
         <w:t xml:space="preserve">the </w:t>
       </w:r>
       <w:r>
-        <w:t xml:space="preserve">estimate </w:t>
-      </w:r>
-      <w:proofErr w:type="gramStart"/>
-      <w:r>
-        <w:t xml:space="preserve">of </w:t>
-      </w:r>
-      <w:proofErr w:type="gramEnd"/>
+        <w:t xml:space="preserve">estimate of </w:t>
+      </w:r>
       <w:r>
         <w:rPr>
           <w:position w:val="-12"/>
         </w:rPr>
         <w:object w:dxaOrig="320" w:dyaOrig="380">
-          <v:shape id="_x0000_i1082" type="#_x0000_t75" style="width:16.05pt;height:18.9pt" o:ole="">
-            <v:imagedata r:id="rId119" o:title=""/>
-          </v:shape>
-          <o:OLEObject Type="Embed" ProgID="Equation.DSMT4" ShapeID="_x0000_i1082" DrawAspect="Content" ObjectID="_1406209779" r:id="rId120"/>
-        </w:object>
-      </w:r>
-      <w:r>
-        <w:t>.</w:t>
+          <v:shape id="_x0000_i1089" type="#_x0000_t75" style="width:16.15pt;height:18.9pt" o:ole="">
+            <v:imagedata r:id="rId120" o:title=""/>
+          </v:shape>
+          <o:OLEObject Type="Embed" ProgID="Equation.DSMT4" ShapeID="_x0000_i1089" DrawAspect="Content" ObjectID="_1406306946" r:id="rId121"/>
+        </w:object>
+      </w:r>
+      <w:r>
+        <w:t xml:space="preserve"> </w:t>
+      </w:r>
+      <w:r>
+        <w:t>as follows:</w:t>
       </w:r>
     </w:p>
     <w:p>
@@ -2090,13 +2230,13 @@
       </w:r>
       <w:r>
         <w:rPr>
-          <w:position w:val="-30"/>
-        </w:rPr>
-        <w:object w:dxaOrig="3379" w:dyaOrig="680">
-          <v:shape id="_x0000_i1083" type="#_x0000_t75" style="width:168.95pt;height:33.85pt" o:ole="">
-            <v:imagedata r:id="rId121" o:title=""/>
-          </v:shape>
-          <o:OLEObject Type="Embed" ProgID="Equation.DSMT4" ShapeID="_x0000_i1083" DrawAspect="Content" ObjectID="_1406209780" r:id="rId122"/>
+          <w:position w:val="-32"/>
+        </w:rPr>
+        <w:object w:dxaOrig="3860" w:dyaOrig="800">
+          <v:shape id="_x0000_i1090" type="#_x0000_t75" style="width:192.9pt;height:39.7pt" o:ole="">
+            <v:imagedata r:id="rId122" o:title=""/>
+          </v:shape>
+          <o:OLEObject Type="Embed" ProgID="Equation.DSMT4" ShapeID="_x0000_i1090" DrawAspect="Content" ObjectID="_1406306947" r:id="rId123"/>
         </w:object>
       </w:r>
       <w:r>
@@ -2129,7 +2269,7 @@
           <w:rPr>
             <w:noProof/>
           </w:rPr>
-          <w:instrText>1</w:instrText>
+          <w:instrText>0</w:instrText>
         </w:r>
       </w:fldSimple>
       <w:r>
@@ -2160,10 +2300,10 @@
           <w:position w:val="-12"/>
         </w:rPr>
         <w:object w:dxaOrig="340" w:dyaOrig="380">
-          <v:shape id="_x0000_i1085" type="#_x0000_t75" style="width:17.1pt;height:18.9pt" o:ole="">
-            <v:imagedata r:id="rId123" o:title=""/>
-          </v:shape>
-          <o:OLEObject Type="Embed" ProgID="Equation.DSMT4" ShapeID="_x0000_i1085" DrawAspect="Content" ObjectID="_1406209781" r:id="rId124"/>
+          <v:shape id="_x0000_i1091" type="#_x0000_t75" style="width:17.1pt;height:18.9pt" o:ole="">
+            <v:imagedata r:id="rId124" o:title=""/>
+          </v:shape>
+          <o:OLEObject Type="Embed" ProgID="Equation.DSMT4" ShapeID="_x0000_i1091" DrawAspect="Content" ObjectID="_1406306948" r:id="rId125"/>
         </w:object>
       </w:r>
       <w:r>
@@ -2177,30 +2317,33 @@
           <w:position w:val="-16"/>
         </w:rPr>
         <w:object w:dxaOrig="1740" w:dyaOrig="480">
-          <v:shape id="_x0000_i1084" type="#_x0000_t75" style="width:86.95pt;height:23.9pt" o:ole="">
-            <v:imagedata r:id="rId125" o:title=""/>
-          </v:shape>
-          <o:OLEObject Type="Embed" ProgID="Equation.DSMT4" ShapeID="_x0000_i1084" DrawAspect="Content" ObjectID="_1406209782" r:id="rId126"/>
+          <v:shape id="_x0000_i1092" type="#_x0000_t75" style="width:86.75pt;height:24pt" o:ole="">
+            <v:imagedata r:id="rId126" o:title=""/>
+          </v:shape>
+          <o:OLEObject Type="Embed" ProgID="Equation.DSMT4" ShapeID="_x0000_i1092" DrawAspect="Content" ObjectID="_1406306949" r:id="rId127"/>
         </w:object>
       </w:r>
       <w:r>
         <w:t xml:space="preserve">. </w:t>
       </w:r>
       <w:r>
-        <w:t>Transforming</w:t>
+        <w:t>Resolving</w:t>
       </w:r>
       <w:r>
         <w:t xml:space="preserve"> </w:t>
       </w:r>
       <w:r>
+        <w:t>for convenience</w:t>
+      </w:r>
+      <w:r>
         <w:rPr>
           <w:position w:val="-12"/>
         </w:rPr>
         <w:object w:dxaOrig="340" w:dyaOrig="380">
-          <v:shape id="_x0000_i1086" type="#_x0000_t75" style="width:17.1pt;height:18.9pt" o:ole="">
-            <v:imagedata r:id="rId123" o:title=""/>
-          </v:shape>
-          <o:OLEObject Type="Embed" ProgID="Equation.DSMT4" ShapeID="_x0000_i1086" DrawAspect="Content" ObjectID="_1406209783" r:id="rId127"/>
+          <v:shape id="_x0000_i1093" type="#_x0000_t75" style="width:17.1pt;height:18.9pt" o:ole="">
+            <v:imagedata r:id="rId124" o:title=""/>
+          </v:shape>
+          <o:OLEObject Type="Embed" ProgID="Equation.DSMT4" ShapeID="_x0000_i1093" DrawAspect="Content" ObjectID="_1406306950" r:id="rId128"/>
         </w:object>
       </w:r>
       <w:r>
@@ -2211,14 +2354,34 @@
           <w:position w:val="-14"/>
         </w:rPr>
         <w:object w:dxaOrig="380" w:dyaOrig="400">
-          <v:shape id="_x0000_i1087" type="#_x0000_t75" style="width:17.8pt;height:19.6pt" o:ole="">
-            <v:imagedata r:id="rId78" o:title=""/>
-          </v:shape>
-          <o:OLEObject Type="Embed" ProgID="Equation.DSMT4" ShapeID="_x0000_i1087" DrawAspect="Content" ObjectID="_1406209784" r:id="rId128"/>
-        </w:object>
-      </w:r>
-      <w:r>
-        <w:t>frame produces</w:t>
+          <v:shape id="_x0000_i1094" type="#_x0000_t75" style="width:18pt;height:19.4pt" o:ole="">
+            <v:imagedata r:id="rId79" o:title=""/>
+          </v:shape>
+          <o:OLEObject Type="Embed" ProgID="Equation.DSMT4" ShapeID="_x0000_i1094" DrawAspect="Content" ObjectID="_1406306951" r:id="rId129"/>
+        </w:object>
+      </w:r>
+      <w:r>
+        <w:t xml:space="preserve">frame </w:t>
+      </w:r>
+      <w:r>
+        <w:t xml:space="preserve">by a single </w:t>
+      </w:r>
+      <w:r>
+        <w:rPr>
+          <w:position w:val="-10"/>
+        </w:rPr>
+        <w:object w:dxaOrig="220" w:dyaOrig="260">
+          <v:shape id="_x0000_i1096" type="#_x0000_t75" style="width:11.1pt;height:13.4pt" o:ole="">
+            <v:imagedata r:id="rId130" o:title=""/>
+          </v:shape>
+          <o:OLEObject Type="Embed" ProgID="Equation.DSMT4" ShapeID="_x0000_i1096" DrawAspect="Content" ObjectID="_1406306952" r:id="rId131"/>
+        </w:object>
+      </w:r>
+      <w:r>
+        <w:t xml:space="preserve">rotation </w:t>
+      </w:r>
+      <w:r>
+        <w:t>produces</w:t>
       </w:r>
     </w:p>
     <w:p>
@@ -2233,14 +2396,14 @@
           <w:position w:val="-16"/>
         </w:rPr>
         <w:object w:dxaOrig="3100" w:dyaOrig="480">
-          <v:shape id="_x0000_i1088" type="#_x0000_t75" style="width:155.05pt;height:23.9pt" o:ole="">
-            <v:imagedata r:id="rId129" o:title=""/>
-          </v:shape>
-          <o:OLEObject Type="Embed" ProgID="Equation.DSMT4" ShapeID="_x0000_i1088" DrawAspect="Content" ObjectID="_1406209785" r:id="rId130"/>
-        </w:object>
-      </w:r>
-      <w:r>
-        <w:t>.</w:t>
+          <v:shape id="_x0000_i1095" type="#_x0000_t75" style="width:155.1pt;height:24pt" o:ole="">
+            <v:imagedata r:id="rId132" o:title=""/>
+          </v:shape>
+          <o:OLEObject Type="Embed" ProgID="Equation.DSMT4" ShapeID="_x0000_i1095" DrawAspect="Content" ObjectID="_1406306953" r:id="rId133"/>
+        </w:object>
+      </w:r>
+      <w:r>
+        <w:t>,</w:t>
       </w:r>
       <w:r>
         <w:tab/>
@@ -2269,7 +2432,7 @@
           <w:rPr>
             <w:noProof/>
           </w:rPr>
-          <w:instrText>1</w:instrText>
+          <w:instrText>0</w:instrText>
         </w:r>
       </w:fldSimple>
       <w:r>
@@ -2292,8 +2455,13 @@
       </w:r>
     </w:p>
     <w:p>
-      <w:r>
-        <w:t xml:space="preserve">thus completing the definition of all terms in </w:t>
+      <w:proofErr w:type="gramStart"/>
+      <w:r>
+        <w:t>thus</w:t>
+      </w:r>
+      <w:proofErr w:type="gramEnd"/>
+      <w:r>
+        <w:t xml:space="preserve"> completing the definition of all terms in </w:t>
       </w:r>
       <w:r>
         <w:fldChar w:fldCharType="begin"/>
@@ -2303,17 +2471,454 @@
       </w:r>
       <w:fldSimple w:instr=" REF ZEqnNum955235 \* Charformat \! \* MERGEFORMAT ">
         <w:r>
-          <w:instrText>(1.4)</w:instrText>
+          <w:instrText>(0.4)</w:instrText>
         </w:r>
       </w:fldSimple>
       <w:r>
         <w:fldChar w:fldCharType="end"/>
       </w:r>
       <w:r>
-        <w:t xml:space="preserve">. </w:t>
-      </w:r>
-    </w:p>
-    <w:p/>
+        <w:t xml:space="preserve">. Obviously, the result of substituting of all the vectors into </w:t>
+      </w:r>
+      <w:r>
+        <w:fldChar w:fldCharType="begin"/>
+      </w:r>
+      <w:r>
+        <w:instrText xml:space="preserve"> GOTOBUTTON ZEqnNum955235  \* MERGEFORMAT </w:instrText>
+      </w:r>
+      <w:fldSimple w:instr=" REF ZEqnNum955235 \* Charformat \! \* MERGEFORMAT ">
+        <w:r>
+          <w:instrText>(0.4)</w:instrText>
+        </w:r>
+      </w:fldSimple>
+      <w:r>
+        <w:fldChar w:fldCharType="end"/>
+      </w:r>
+      <w:r>
+        <w:t xml:space="preserve"> is cumbersome however it demonstrates the point of how the Earth sidereal rate </w:t>
+      </w:r>
+      <w:r>
+        <w:lastRenderedPageBreak/>
+        <w:t xml:space="preserve">can be accounted for. To give a reader a sense of numerical significance of the </w:t>
+      </w:r>
+      <w:r>
+        <w:t xml:space="preserve">resulting acceleration, the following numerical example compares the contribution of the Coriolis and the centripetal terms with an assumption that the UAV is at the constant </w:t>
+      </w:r>
+      <w:r>
+        <w:t xml:space="preserve">low height </w:t>
+      </w:r>
+      <w:r>
+        <w:t xml:space="preserve">in the wings level flight due East and is not maneuvering; </w:t>
+      </w:r>
+      <w:r>
+        <w:rPr>
+          <w:position w:val="-12"/>
+        </w:rPr>
+        <w:object w:dxaOrig="700" w:dyaOrig="380">
+          <v:shape id="_x0000_i1031" type="#_x0000_t75" style="width:36pt;height:18.45pt" o:ole="">
+            <v:imagedata r:id="rId134" o:title=""/>
+          </v:shape>
+          <o:OLEObject Type="Embed" ProgID="Equation.DSMT4" ShapeID="_x0000_i1031" DrawAspect="Content" ObjectID="_1406306954" r:id="rId135"/>
+        </w:object>
+      </w:r>
+      <w:r>
+        <w:t xml:space="preserve">and  </w:t>
+      </w:r>
+      <w:r>
+        <w:rPr>
+          <w:position w:val="-12"/>
+        </w:rPr>
+        <w:object w:dxaOrig="1560" w:dyaOrig="380">
+          <v:shape id="_x0000_i1032" type="#_x0000_t75" style="width:76.6pt;height:18.45pt" o:ole="">
+            <v:imagedata r:id="rId136" o:title=""/>
+          </v:shape>
+          <o:OLEObject Type="Embed" ProgID="Equation.DSMT4" ShapeID="_x0000_i1032" DrawAspect="Content" ObjectID="_1406306955" r:id="rId137"/>
+        </w:object>
+      </w:r>
+      <w:r>
+        <w:t>.</w:t>
+      </w:r>
+      <w:r>
+        <w:t xml:space="preserve"> </w:t>
+      </w:r>
+      <w:r>
+        <w:t>In these conditions t</w:t>
+      </w:r>
+      <w:r>
+        <w:t>he centripetal te</w:t>
+      </w:r>
+      <w:r>
+        <w:t>r</w:t>
+      </w:r>
+      <w:r>
+        <w:t xml:space="preserve">m </w:t>
+      </w:r>
+      <w:r>
+        <w:t>becomes</w:t>
+      </w:r>
+      <w:r>
+        <w:t xml:space="preserve"> equal to the Coriolis term at </w:t>
+      </w:r>
+      <w:r>
+        <w:t xml:space="preserve">the speed of </w:t>
+      </w:r>
+      <w:r>
+        <w:t xml:space="preserve">914 m/s. </w:t>
+      </w:r>
+      <w:r>
+        <w:t>In turn, when at</w:t>
+      </w:r>
+      <w:r>
+        <w:t xml:space="preserve"> the equator latitude, the third vertical component of the Coriolis acceleration is about 0.27 m/</w:t>
+      </w:r>
+      <w:r>
+        <w:t>s</w:t>
+      </w:r>
+      <w:r>
+        <w:rPr>
+          <w:vertAlign w:val="superscript"/>
+        </w:rPr>
+        <w:t xml:space="preserve">2 </w:t>
+      </w:r>
+      <w:r>
+        <w:t>that</w:t>
+      </w:r>
+      <w:r>
+        <w:t xml:space="preserve"> is 2.7% of the acceleration due to gravity</w:t>
+      </w:r>
+      <w:r>
+        <w:t xml:space="preserve"> </w:t>
+      </w:r>
+      <w:r>
+        <w:t>(9.8</w:t>
+      </w:r>
+      <w:r>
+        <w:t xml:space="preserve"> </w:t>
+      </w:r>
+      <w:r>
+        <w:t>m/</w:t>
+      </w:r>
+      <w:proofErr w:type="gramStart"/>
+      <w:r>
+        <w:t>s</w:t>
+      </w:r>
+      <w:r>
+        <w:rPr>
+          <w:vertAlign w:val="superscript"/>
+        </w:rPr>
+        <w:t xml:space="preserve">2 </w:t>
+      </w:r>
+      <w:r>
+        <w:t>)</w:t>
+      </w:r>
+      <w:proofErr w:type="gramEnd"/>
+      <w:r>
+        <w:t>.</w:t>
+      </w:r>
+      <w:r>
+        <w:t xml:space="preserve"> Thus, the applicability of the simplifying flat Earth assumption becomes justified for a case of a short duration and relatively low speed flight of modern UAVs. </w:t>
+      </w:r>
+    </w:p>
+    <w:p>
+      <w:r>
+        <w:t>The corresponding linear and angular momentum equations can be obtained by applying the second Newtonian law; the procedure is similar to the simplified case presented above</w:t>
+      </w:r>
+      <w:r>
+        <w:t xml:space="preserve"> and resulted in [X]</w:t>
+      </w:r>
+      <w:r>
+        <w:t>. Utilizing the same set of assumptions (</w:t>
+      </w:r>
+      <w:r>
+        <w:rPr>
+          <w:b/>
+        </w:rPr>
+        <w:t>A.1-2</w:t>
+      </w:r>
+      <w:r>
+        <w:t xml:space="preserve">) and the resolving forces and moments with respect to the CG results in the linear momentum equation to remain the same </w:t>
+      </w:r>
+      <w:r>
+        <w:t>however</w:t>
+      </w:r>
+      <w:r>
+        <w:t xml:space="preserve"> the kinematic and the linear momentum equations </w:t>
+      </w:r>
+      <w:r>
+        <w:t xml:space="preserve">to be modified by utilizing </w:t>
+      </w:r>
+      <w:r>
+        <w:t>.</w:t>
+      </w:r>
+      <w:r>
+        <w:t xml:space="preserve"> Applying the second Newtonian law to the linear motion of the CG and accounting for a new result in </w:t>
+      </w:r>
+      <w:r>
+        <w:fldChar w:fldCharType="begin"/>
+      </w:r>
+      <w:r>
+        <w:instrText xml:space="preserve"> GOTOBUTTON ZEqnNum702208  \* MERGEFORMAT </w:instrText>
+      </w:r>
+      <w:fldSimple w:instr=" REF ZEqnNum702208 \* Charformat \! \* MERGEFORMAT ">
+        <w:r>
+          <w:instrText>(0.2)</w:instrText>
+        </w:r>
+      </w:fldSimple>
+      <w:r>
+        <w:fldChar w:fldCharType="end"/>
+      </w:r>
+      <w:r>
+        <w:t>-</w:t>
+      </w:r>
+      <w:r>
+        <w:fldChar w:fldCharType="begin"/>
+      </w:r>
+      <w:r>
+        <w:instrText xml:space="preserve"> GOTOBUTTON ZEqnNum912100  \* MERGEFORMAT </w:instrText>
+      </w:r>
+      <w:fldSimple w:instr=" REF ZEqnNum912100 \* Charformat \! \* MERGEFORMAT ">
+        <w:r>
+          <w:instrText>(0.3)</w:instrText>
+        </w:r>
+      </w:fldSimple>
+      <w:r>
+        <w:fldChar w:fldCharType="end"/>
+      </w:r>
+      <w:r>
+        <w:t xml:space="preserve"> gives</w:t>
+      </w:r>
+    </w:p>
+    <w:p>
+      <w:pPr>
+        <w:pStyle w:val="MTDisplayEquation"/>
+      </w:pPr>
+      <w:r>
+        <w:tab/>
+      </w:r>
+      <w:r>
+        <w:rPr>
+          <w:position w:val="-12"/>
+        </w:rPr>
+        <w:object w:dxaOrig="2200" w:dyaOrig="380">
+          <v:shape id="_x0000_i1097" type="#_x0000_t75" style="width:109.85pt;height:18.9pt" o:ole="">
+            <v:imagedata r:id="rId138" o:title=""/>
+          </v:shape>
+          <o:OLEObject Type="Embed" ProgID="Equation.DSMT4" ShapeID="_x0000_i1097" DrawAspect="Content" ObjectID="_1406306956" r:id="rId139"/>
+        </w:object>
+      </w:r>
+      <w:r>
+        <w:tab/>
+      </w:r>
+      <w:r>
+        <w:fldChar w:fldCharType="begin"/>
+      </w:r>
+      <w:r>
+        <w:instrText xml:space="preserve"> MACROBUTTON MTPlaceRef \* MERGEFORMAT </w:instrText>
+      </w:r>
+      <w:r>
+        <w:fldChar w:fldCharType="begin"/>
+      </w:r>
+      <w:r>
+        <w:instrText xml:space="preserve"> SEQ MTEqn \h \* MERGEFORMAT </w:instrText>
+      </w:r>
+      <w:r>
+        <w:fldChar w:fldCharType="end"/>
+      </w:r>
+      <w:bookmarkStart w:id="10" w:name="ZEqnNum189631"/>
+      <w:r>
+        <w:instrText>(</w:instrText>
+      </w:r>
+      <w:fldSimple w:instr=" SEQ MTSec \c \* Arabic \* MERGEFORMAT ">
+        <w:r>
+          <w:rPr>
+            <w:noProof/>
+          </w:rPr>
+          <w:instrText>0</w:instrText>
+        </w:r>
+      </w:fldSimple>
+      <w:r>
+        <w:instrText>.</w:instrText>
+      </w:r>
+      <w:fldSimple w:instr=" SEQ MTEqn \c \* Arabic \* MERGEFORMAT ">
+        <w:r>
+          <w:rPr>
+            <w:noProof/>
+          </w:rPr>
+          <w:instrText>9</w:instrText>
+        </w:r>
+      </w:fldSimple>
+      <w:r>
+        <w:instrText>)</w:instrText>
+      </w:r>
+      <w:bookmarkEnd w:id="10"/>
+      <w:r>
+        <w:fldChar w:fldCharType="end"/>
+      </w:r>
+    </w:p>
+    <w:p>
+      <w:pPr>
+        <w:pStyle w:val="MTDisplayEquation"/>
+      </w:pPr>
+      <w:r>
+        <w:tab/>
+      </w:r>
+      <w:r>
+        <w:rPr>
+          <w:position w:val="-18"/>
+        </w:rPr>
+        <w:object w:dxaOrig="5040" w:dyaOrig="480">
+          <v:shape id="_x0000_i1099" type="#_x0000_t75" style="width:252pt;height:24pt" o:ole="">
+            <v:imagedata r:id="rId140" o:title=""/>
+          </v:shape>
+          <o:OLEObject Type="Embed" ProgID="Equation.DSMT4" ShapeID="_x0000_i1099" DrawAspect="Content" ObjectID="_1406306957" r:id="rId141"/>
+        </w:object>
+      </w:r>
+      <w:r>
+        <w:t>,</w:t>
+      </w:r>
+      <w:r>
+        <w:tab/>
+      </w:r>
+      <w:r>
+        <w:fldChar w:fldCharType="begin"/>
+      </w:r>
+      <w:r>
+        <w:instrText xml:space="preserve"> MACROBUTTON MTPlaceRef \* MERGEFORMAT </w:instrText>
+      </w:r>
+      <w:r>
+        <w:fldChar w:fldCharType="begin"/>
+      </w:r>
+      <w:r>
+        <w:instrText xml:space="preserve"> SEQ MTEqn \h \* MERGEFORMAT </w:instrText>
+      </w:r>
+      <w:r>
+        <w:fldChar w:fldCharType="end"/>
+      </w:r>
+      <w:bookmarkStart w:id="11" w:name="ZEqnNum956624"/>
+      <w:r>
+        <w:instrText>(</w:instrText>
+      </w:r>
+      <w:fldSimple w:instr=" SEQ MTSec \c \* Arabic \* MERGEFORMAT ">
+        <w:r>
+          <w:rPr>
+            <w:noProof/>
+          </w:rPr>
+          <w:instrText>0</w:instrText>
+        </w:r>
+      </w:fldSimple>
+      <w:r>
+        <w:instrText>.</w:instrText>
+      </w:r>
+      <w:fldSimple w:instr=" SEQ MTEqn \c \* Arabic \* MERGEFORMAT ">
+        <w:r>
+          <w:rPr>
+            <w:noProof/>
+          </w:rPr>
+          <w:instrText>10</w:instrText>
+        </w:r>
+      </w:fldSimple>
+      <w:r>
+        <w:instrText>)</w:instrText>
+      </w:r>
+      <w:bookmarkEnd w:id="11"/>
+      <w:r>
+        <w:fldChar w:fldCharType="end"/>
+      </w:r>
+    </w:p>
+    <w:p>
+      <w:proofErr w:type="gramStart"/>
+      <w:r>
+        <w:t xml:space="preserve">where </w:t>
+      </w:r>
+      <w:proofErr w:type="gramEnd"/>
+      <w:r>
+        <w:rPr>
+          <w:position w:val="-12"/>
+        </w:rPr>
+        <w:object w:dxaOrig="300" w:dyaOrig="380">
+          <v:shape id="_x0000_i1098" type="#_x0000_t75" style="width:15.25pt;height:18.9pt" o:ole="">
+            <v:imagedata r:id="rId142" o:title=""/>
+          </v:shape>
+          <o:OLEObject Type="Embed" ProgID="Equation.DSMT4" ShapeID="_x0000_i1098" DrawAspect="Content" ObjectID="_1406306958" r:id="rId143"/>
+        </w:object>
+      </w:r>
+      <w:r>
+        <w:t xml:space="preserve">, </w:t>
+      </w:r>
+      <w:r>
+        <w:t>as before</w:t>
+      </w:r>
+      <w:r>
+        <w:t>,</w:t>
+      </w:r>
+      <w:r>
+        <w:t xml:space="preserve"> is the sum of all externally applied forces applied at CG resolved in the body frame. </w:t>
+      </w:r>
+      <w:r>
+        <w:t xml:space="preserve">Equations </w:t>
+      </w:r>
+      <w:r>
+        <w:fldChar w:fldCharType="begin"/>
+      </w:r>
+      <w:r>
+        <w:instrText xml:space="preserve"> GOTOBUTTON ZEqnNum189631  \* MERGEFORMAT </w:instrText>
+      </w:r>
+      <w:fldSimple w:instr=" REF ZEqnNum189631 \* Charformat \! \* MERGEFORMAT ">
+        <w:r>
+          <w:instrText>(0.9)</w:instrText>
+        </w:r>
+      </w:fldSimple>
+      <w:r>
+        <w:fldChar w:fldCharType="end"/>
+      </w:r>
+      <w:r>
+        <w:t>-</w:t>
+      </w:r>
+      <w:r>
+        <w:fldChar w:fldCharType="begin"/>
+      </w:r>
+      <w:r>
+        <w:instrText xml:space="preserve"> GOTOBUTTON ZEqnNum956624  \* MERGEFORMAT </w:instrText>
+      </w:r>
+      <w:fldSimple w:instr=" REF ZEqnNum956624 \* Charformat \! \* MERGEFORMAT ">
+        <w:r>
+          <w:instrText>(0.10)</w:instrText>
+        </w:r>
+      </w:fldSimple>
+      <w:r>
+        <w:fldChar w:fldCharType="end"/>
+      </w:r>
+      <w:r>
+        <w:t xml:space="preserve">are the only new relations derived in a true inertial frame </w:t>
+      </w:r>
+      <w:r>
+        <w:rPr>
+          <w:position w:val="-10"/>
+        </w:rPr>
+        <w:object w:dxaOrig="320" w:dyaOrig="320">
+          <v:shape id="_x0000_i1100" type="#_x0000_t75" style="width:16.15pt;height:16.15pt" o:ole="">
+            <v:imagedata r:id="rId144" o:title=""/>
+          </v:shape>
+          <o:OLEObject Type="Embed" ProgID="Equation.DSMT4" ShapeID="_x0000_i1100" DrawAspect="Content" ObjectID="_1406306959" r:id="rId145"/>
+        </w:object>
+      </w:r>
+      <w:r>
+        <w:t xml:space="preserve"> thus accounting for the rotating Earth.</w:t>
+      </w:r>
+    </w:p>
+    <w:p>
+      <w:r>
+        <w:t>This new set of equations should be used when accurate modeling is required for a UAV moving faster than 600m/s over the Earth or when long distance and duration navigation is considered.</w:t>
+      </w:r>
+    </w:p>
+    <w:p>
+      <w:r>
+        <w:t xml:space="preserve"> </w:t>
+      </w:r>
+      <w:r>
+        <w:t xml:space="preserve"> </w:t>
+      </w:r>
+    </w:p>
     <w:sectPr>
       <w:pgSz w:w="12240" w:h="15840"/>
       <w:pgMar w:top="1440" w:right="1440" w:bottom="1440" w:left="1440" w:header="720" w:footer="720" w:gutter="0"/>
@@ -2952,7 +3557,7 @@
 </file>
 
 <file path=customXml/itemProps1.xml><?xml version="1.0" encoding="utf-8"?>
-<ds:datastoreItem xmlns:ds="http://schemas.openxmlformats.org/officeDocument/2006/customXml" ds:itemID="{3B901E63-DA7E-4C4D-A02D-9954A88E65CD}">
+<ds:datastoreItem xmlns:ds="http://schemas.openxmlformats.org/officeDocument/2006/customXml" ds:itemID="{B344130B-C770-48F2-82B4-BFCAFB52E7AE}">
   <ds:schemaRefs>
     <ds:schemaRef ds:uri="http://schemas.openxmlformats.org/officeDocument/2006/bibliography"/>
   </ds:schemaRefs>

</xml_diff>